<commit_message>
965467 - Modified samples
</commit_message>
<xml_diff>
--- a/Word-document/Extract-images-from-Word-document/.NET-Framework/Extract-images-from-Word-document/Data/Template.docx
+++ b/Word-document/Extract-images-from-Word-document/.NET-Framework/Extract-images-from-Word-document/Data/Template.docx
@@ -1,6 +1,6 @@
 
 <file path=word/document.xml><?xml version="1.0" encoding="utf-8"?>
-<w:document xmlns:wpc="http://schemas.microsoft.com/office/word/2010/wordprocessingCanvas" xmlns:cx="http://schemas.microsoft.com/office/drawing/2014/chartex" xmlns:cx1="http://schemas.microsoft.com/office/drawing/2015/9/8/chartex" xmlns:cx2="http://schemas.microsoft.com/office/drawing/2015/10/21/chartex" xmlns:cx3="http://schemas.microsoft.com/office/drawing/2016/5/9/chartex" xmlns:cx4="http://schemas.microsoft.com/office/drawing/2016/5/10/chartex" xmlns:cx5="http://schemas.microsoft.com/office/drawing/2016/5/11/chartex" xmlns:cx6="http://schemas.microsoft.com/office/drawing/2016/5/12/chartex" xmlns:cx7="http://schemas.microsoft.com/office/drawing/2016/5/13/chartex" xmlns:cx8="http://schemas.microsoft.com/office/drawing/2016/5/14/chartex" xmlns:mc="http://schemas.openxmlformats.org/markup-compatibility/2006" xmlns:aink="http://schemas.microsoft.com/office/drawing/2016/ink" xmlns:am3d="http://schemas.microsoft.com/office/drawing/2017/model3d" xmlns:o="urn:schemas-microsoft-com:office:office" xmlns:oel="http://schemas.microsoft.com/office/2019/extlst" xmlns:r="http://schemas.openxmlformats.org/officeDocument/2006/relationships" xmlns:m="http://schemas.openxmlformats.org/officeDocument/2006/math" xmlns:v="urn:schemas-microsoft-com:vml" xmlns:wp14="http://schemas.microsoft.com/office/word/2010/wordprocessingDrawing" xmlns:wp="http://schemas.openxmlformats.org/drawingml/2006/wordprocessingDrawing" xmlns:w10="urn:schemas-microsoft-com:office:word" xmlns:w="http://schemas.openxmlformats.org/wordprocessingml/2006/main" xmlns:w14="http://schemas.microsoft.com/office/word/2010/wordml" xmlns:w15="http://schemas.microsoft.com/office/word/2012/wordml" xmlns:w16cex="http://schemas.microsoft.com/office/word/2018/wordml/cex" xmlns:w16cid="http://schemas.microsoft.com/office/word/2016/wordml/cid" xmlns:w16="http://schemas.microsoft.com/office/word/2018/wordml" xmlns:w16du="http://schemas.microsoft.com/office/word/2023/wordml/word16du" xmlns:w16sdtdh="http://schemas.microsoft.com/office/word/2020/wordml/sdtdatahash" xmlns:w16se="http://schemas.microsoft.com/office/word/2015/wordml/symex" xmlns:wpg="http://schemas.microsoft.com/office/word/2010/wordprocessingGroup" xmlns:wpi="http://schemas.microsoft.com/office/word/2010/wordprocessingInk" xmlns:wne="http://schemas.microsoft.com/office/word/2006/wordml" xmlns:wps="http://schemas.microsoft.com/office/word/2010/wordprocessingShape" mc:Ignorable="w14 w15 w16se w16cid w16 w16cex w16sdtdh w16du wp14">
+<w:document xmlns:wpc="http://schemas.microsoft.com/office/word/2010/wordprocessingCanvas" xmlns:cx="http://schemas.microsoft.com/office/drawing/2014/chartex" xmlns:cx1="http://schemas.microsoft.com/office/drawing/2015/9/8/chartex" xmlns:cx2="http://schemas.microsoft.com/office/drawing/2015/10/21/chartex" xmlns:cx3="http://schemas.microsoft.com/office/drawing/2016/5/9/chartex" xmlns:cx4="http://schemas.microsoft.com/office/drawing/2016/5/10/chartex" xmlns:cx5="http://schemas.microsoft.com/office/drawing/2016/5/11/chartex" xmlns:cx6="http://schemas.microsoft.com/office/drawing/2016/5/12/chartex" xmlns:cx7="http://schemas.microsoft.com/office/drawing/2016/5/13/chartex" xmlns:cx8="http://schemas.microsoft.com/office/drawing/2016/5/14/chartex" xmlns:mc="http://schemas.openxmlformats.org/markup-compatibility/2006" xmlns:aink="http://schemas.microsoft.com/office/drawing/2016/ink" xmlns:am3d="http://schemas.microsoft.com/office/drawing/2017/model3d" xmlns:o="urn:schemas-microsoft-com:office:office" xmlns:oel="http://schemas.microsoft.com/office/2019/extlst" xmlns:r="http://schemas.openxmlformats.org/officeDocument/2006/relationships" xmlns:m="http://schemas.openxmlformats.org/officeDocument/2006/math" xmlns:v="urn:schemas-microsoft-com:vml" xmlns:wp14="http://schemas.microsoft.com/office/word/2010/wordprocessingDrawing" xmlns:wp="http://schemas.openxmlformats.org/drawingml/2006/wordprocessingDrawing" xmlns:w10="urn:schemas-microsoft-com:office:word" xmlns:w="http://schemas.openxmlformats.org/wordprocessingml/2006/main" xmlns:w14="http://schemas.microsoft.com/office/word/2010/wordml" xmlns:w15="http://schemas.microsoft.com/office/word/2012/wordml" xmlns:w16cex="http://schemas.microsoft.com/office/word/2018/wordml/cex" xmlns:w16cid="http://schemas.microsoft.com/office/word/2016/wordml/cid" xmlns:w16="http://schemas.microsoft.com/office/word/2018/wordml" xmlns:w16du="http://schemas.microsoft.com/office/word/2023/wordml/word16du" xmlns:w16sdtdh="http://schemas.microsoft.com/office/word/2020/wordml/sdtdatahash" xmlns:w16sdtfl="http://schemas.microsoft.com/office/word/2024/wordml/sdtformatlock" xmlns:w16se="http://schemas.microsoft.com/office/word/2015/wordml/symex" xmlns:wpg="http://schemas.microsoft.com/office/word/2010/wordprocessingGroup" xmlns:wpi="http://schemas.microsoft.com/office/word/2010/wordprocessingInk" xmlns:wne="http://schemas.microsoft.com/office/word/2006/wordml" xmlns:wps="http://schemas.microsoft.com/office/word/2010/wordprocessingShape" mc:Ignorable="w14 w15 w16se w16cid w16 w16cex w16sdtdh w16sdtfl w16du wp14">
   <w:body>
     <w:p>
       <w:pPr>
@@ -32,9 +32,9 @@
     </w:p>
     <w:p>
       <w:pPr>
+        <w:ind w:firstLine="720"/>
         <w:jc w:val="both"/>
       </w:pPr>
-      <w:bookmarkStart w:id="0" w:name="Test"/>
       <w:r>
         <w:t>In 2000, Adventure Works Cycles bought a small manufacturing plant, Importadores Neptuno, located in Mexico. Importadores Neptuno manufactures several critical subcomponents for the Adventure Works Cycles product line. These subcomponents are shipped to the Bothell location for final product assembly. In 2001, Importadores Neptuno, became the sole manufacturer and distributor of the touring bicycle product group.</w:t>
       </w:r>
@@ -54,25 +54,16 @@
     <w:tbl>
       <w:tblPr>
         <w:tblW w:w="0" w:type="auto"/>
-        <w:tblBorders>
-          <w:top w:val="single" w:sz="4" w:space="0" w:color="auto"/>
-          <w:left w:val="single" w:sz="4" w:space="0" w:color="auto"/>
-          <w:bottom w:val="single" w:sz="4" w:space="0" w:color="auto"/>
-          <w:right w:val="single" w:sz="4" w:space="0" w:color="auto"/>
-          <w:insideH w:val="single" w:sz="4" w:space="0" w:color="auto"/>
-          <w:insideV w:val="single" w:sz="4" w:space="0" w:color="auto"/>
-        </w:tblBorders>
         <w:tblLook w:val="04A0" w:firstRow="1" w:lastRow="0" w:firstColumn="1" w:lastColumn="0" w:noHBand="0" w:noVBand="1"/>
       </w:tblPr>
       <w:tblGrid>
-        <w:gridCol w:w="4265"/>
-        <w:gridCol w:w="4045"/>
+        <w:gridCol w:w="4183"/>
+        <w:gridCol w:w="4137"/>
       </w:tblGrid>
       <w:tr>
         <w:tc>
           <w:tcPr>
-            <w:tcW w:w="4680" w:type="dxa"/>
-            <w:shd w:val="clear" w:color="auto" w:fill="auto"/>
+            <w:tcW w:w="4183" w:type="dxa"/>
           </w:tcPr>
           <w:p>
             <w:pPr>
@@ -83,9 +74,17 @@
                 <w:noProof/>
               </w:rPr>
               <w:drawing>
-                <wp:inline distT="0" distB="0" distL="0" distR="0" wp14:anchorId="0E44F8A4" wp14:editId="560C81C3">
+                <wp:anchor distT="0" distB="0" distL="114300" distR="114300" simplePos="0" relativeHeight="62914561" behindDoc="0" locked="0" layoutInCell="1" allowOverlap="1" wp14:anchorId="0A6B523D" wp14:editId="6BD1A2E7">
+                  <wp:simplePos x="0" y="0"/>
+                  <wp:positionH relativeFrom="column">
+                    <wp:posOffset>147955</wp:posOffset>
+                  </wp:positionH>
+                  <wp:positionV relativeFrom="paragraph">
+                    <wp:posOffset>152400</wp:posOffset>
+                  </wp:positionV>
                   <wp:extent cx="1805940" cy="1121410"/>
-                  <wp:effectExtent l="0" t="0" r="3810" b="2540"/>
+                  <wp:effectExtent l="0" t="0" r="0" b="0"/>
+                  <wp:wrapTopAndBottom/>
                   <wp:docPr id="4" name="Picture 4"/>
                   <wp:cNvGraphicFramePr>
                     <a:graphicFrameLocks xmlns:a="http://schemas.openxmlformats.org/drawingml/2006/main" noChangeAspect="1"/>
@@ -125,22 +124,40 @@
                       </pic:pic>
                     </a:graphicData>
                   </a:graphic>
-                </wp:inline>
+                  <wp14:sizeRelH relativeFrom="page">
+                    <wp14:pctWidth>0</wp14:pctWidth>
+                  </wp14:sizeRelH>
+                  <wp14:sizeRelV relativeFrom="page">
+                    <wp14:pctHeight>0</wp14:pctHeight>
+                  </wp14:sizeRelV>
+                </wp:anchor>
               </w:drawing>
             </w:r>
           </w:p>
         </w:tc>
         <w:tc>
           <w:tcPr>
-            <w:tcW w:w="4680" w:type="dxa"/>
-            <w:shd w:val="clear" w:color="auto" w:fill="auto"/>
+            <w:tcW w:w="4137" w:type="dxa"/>
           </w:tcPr>
           <w:p>
             <w:pPr>
-              <w:pStyle w:val="Heading1"/>
-              <w:jc w:val="both"/>
+              <w:spacing w:before="240" w:after="60"/>
+              <w:rPr>
+                <w:rFonts w:ascii="Arial" w:hAnsi="Arial" w:cs="Arial"/>
+                <w:b/>
+                <w:bCs/>
+                <w:sz w:val="32"/>
+                <w:szCs w:val="32"/>
+              </w:rPr>
             </w:pPr>
             <w:r>
+              <w:rPr>
+                <w:rFonts w:ascii="Arial" w:hAnsi="Arial" w:cs="Arial"/>
+                <w:b/>
+                <w:bCs/>
+                <w:sz w:val="32"/>
+                <w:szCs w:val="32"/>
+              </w:rPr>
               <w:t>Mountain-200</w:t>
             </w:r>
           </w:p>
@@ -191,15 +208,27 @@
       <w:tr>
         <w:tc>
           <w:tcPr>
-            <w:tcW w:w="4680" w:type="dxa"/>
-            <w:shd w:val="clear" w:color="auto" w:fill="auto"/>
+            <w:tcW w:w="4183" w:type="dxa"/>
           </w:tcPr>
           <w:p>
             <w:pPr>
-              <w:pStyle w:val="Heading1"/>
-              <w:jc w:val="both"/>
+              <w:spacing w:before="240" w:after="60"/>
+              <w:rPr>
+                <w:rFonts w:ascii="Arial" w:hAnsi="Arial" w:cs="Arial"/>
+                <w:b/>
+                <w:bCs/>
+                <w:sz w:val="32"/>
+                <w:szCs w:val="32"/>
+              </w:rPr>
             </w:pPr>
             <w:r>
+              <w:rPr>
+                <w:rFonts w:ascii="Arial" w:hAnsi="Arial" w:cs="Arial"/>
+                <w:b/>
+                <w:bCs/>
+                <w:sz w:val="32"/>
+                <w:szCs w:val="32"/>
+              </w:rPr>
               <w:t>Mountain-300</w:t>
             </w:r>
           </w:p>
@@ -248,8 +277,7 @@
         </w:tc>
         <w:tc>
           <w:tcPr>
-            <w:tcW w:w="4680" w:type="dxa"/>
-            <w:shd w:val="clear" w:color="auto" w:fill="auto"/>
+            <w:tcW w:w="4137" w:type="dxa"/>
           </w:tcPr>
           <w:p>
             <w:pPr>
@@ -261,9 +289,17 @@
                 <w:noProof/>
               </w:rPr>
               <w:drawing>
-                <wp:inline distT="0" distB="0" distL="0" distR="0" wp14:anchorId="0703582A" wp14:editId="1D1388F8">
+                <wp:anchor distT="0" distB="0" distL="114300" distR="114300" simplePos="0" relativeHeight="125829120" behindDoc="0" locked="0" layoutInCell="1" allowOverlap="1" wp14:anchorId="523EAEF9" wp14:editId="6463702D">
+                  <wp:simplePos x="0" y="0"/>
+                  <wp:positionH relativeFrom="column">
+                    <wp:posOffset>-189865</wp:posOffset>
+                  </wp:positionH>
+                  <wp:positionV relativeFrom="paragraph">
+                    <wp:posOffset>104140</wp:posOffset>
+                  </wp:positionV>
                   <wp:extent cx="1714500" cy="1064260"/>
-                  <wp:effectExtent l="0" t="0" r="0" b="2540"/>
+                  <wp:effectExtent l="0" t="0" r="0" b="0"/>
+                  <wp:wrapTopAndBottom/>
                   <wp:docPr id="3" name="Picture 3"/>
                   <wp:cNvGraphicFramePr>
                     <a:graphicFrameLocks xmlns:a="http://schemas.openxmlformats.org/drawingml/2006/main" noChangeAspect="1"/>
@@ -303,7 +339,13 @@
                       </pic:pic>
                     </a:graphicData>
                   </a:graphic>
-                </wp:inline>
+                  <wp14:sizeRelH relativeFrom="page">
+                    <wp14:pctWidth>0</wp14:pctWidth>
+                  </wp14:sizeRelH>
+                  <wp14:sizeRelV relativeFrom="page">
+                    <wp14:pctHeight>0</wp14:pctHeight>
+                  </wp14:sizeRelV>
+                </wp:anchor>
               </w:drawing>
             </w:r>
           </w:p>
@@ -312,23 +354,32 @@
       <w:tr>
         <w:tc>
           <w:tcPr>
-            <w:tcW w:w="4680" w:type="dxa"/>
-            <w:shd w:val="clear" w:color="auto" w:fill="auto"/>
+            <w:tcW w:w="4183" w:type="dxa"/>
           </w:tcPr>
           <w:p>
             <w:pPr>
-              <w:pStyle w:val="Heading1"/>
-              <w:jc w:val="both"/>
+              <w:spacing w:before="200"/>
+              <w:rPr>
+                <w:rFonts w:ascii="Arial" w:hAnsi="Arial" w:cs="Arial"/>
+                <w:b/>
+                <w:bCs/>
+                <w:sz w:val="32"/>
+                <w:szCs w:val="32"/>
+              </w:rPr>
             </w:pPr>
             <w:r>
               <w:rPr>
-                <w:noProof/>
+                <w:rFonts w:ascii="Arial" w:hAnsi="Arial" w:cs="Arial"/>
+                <w:b/>
+                <w:bCs/>
+                <w:sz w:val="32"/>
+                <w:szCs w:val="32"/>
               </w:rPr>
               <w:drawing>
-                <wp:inline distT="0" distB="0" distL="0" distR="0" wp14:anchorId="2659F9A8" wp14:editId="27B7CB24">
-                  <wp:extent cx="2103120" cy="1305560"/>
-                  <wp:effectExtent l="0" t="0" r="0" b="8890"/>
-                  <wp:docPr id="2" name="Picture 2"/>
+                <wp:inline distT="0" distB="0" distL="0" distR="0" wp14:anchorId="08B705A7" wp14:editId="0F28E3D2">
+                  <wp:extent cx="2103120" cy="1054100"/>
+                  <wp:effectExtent l="0" t="0" r="0" b="0"/>
+                  <wp:docPr id="2" name="Picture 2" descr="A yellow bicycle with blue wheels&#10;&#10;AI-generated content may be incorrect."/>
                   <wp:cNvGraphicFramePr>
                     <a:graphicFrameLocks xmlns:a="http://schemas.openxmlformats.org/drawingml/2006/main" noChangeAspect="1"/>
                   </wp:cNvGraphicFramePr>
@@ -336,7 +387,7 @@
                     <a:graphicData uri="http://schemas.openxmlformats.org/drawingml/2006/picture">
                       <pic:pic xmlns:pic="http://schemas.openxmlformats.org/drawingml/2006/picture">
                         <pic:nvPicPr>
-                          <pic:cNvPr id="0" name="Picture 2"/>
+                          <pic:cNvPr id="2" name="Picture 2" descr="A yellow bicycle with blue wheels&#10;&#10;AI-generated content may be incorrect."/>
                           <pic:cNvPicPr>
                             <a:picLocks noChangeAspect="1" noChangeArrowheads="1"/>
                           </pic:cNvPicPr>
@@ -357,7 +408,7 @@
                         <pic:spPr bwMode="auto">
                           <a:xfrm>
                             <a:off x="0" y="0"/>
-                            <a:ext cx="2103120" cy="1305560"/>
+                            <a:ext cx="2103120" cy="1054100"/>
                           </a:xfrm>
                           <a:prstGeom prst="rect">
                             <a:avLst/>
@@ -374,15 +425,20 @@
         </w:tc>
         <w:tc>
           <w:tcPr>
-            <w:tcW w:w="4680" w:type="dxa"/>
-            <w:shd w:val="clear" w:color="auto" w:fill="auto"/>
+            <w:tcW w:w="4137" w:type="dxa"/>
           </w:tcPr>
           <w:p>
             <w:pPr>
               <w:pStyle w:val="Heading1"/>
               <w:jc w:val="both"/>
+              <w:rPr>
+                <w:noProof/>
+              </w:rPr>
             </w:pPr>
             <w:r>
+              <w:rPr>
+                <w:noProof/>
+              </w:rPr>
               <w:t>Road-150</w:t>
             </w:r>
           </w:p>
@@ -413,6 +469,9 @@
           <w:p>
             <w:pPr>
               <w:jc w:val="both"/>
+              <w:rPr>
+                <w:noProof/>
+              </w:rPr>
             </w:pPr>
             <w:r>
               <w:t>Price: $3,578.27</w:t>
@@ -420,13 +479,11 @@
           </w:p>
           <w:p>
             <w:pPr>
-              <w:jc w:val="both"/>
-            </w:pPr>
-          </w:p>
-          <w:p>
-            <w:pPr>
               <w:pStyle w:val="Heading1"/>
               <w:jc w:val="both"/>
+              <w:rPr>
+                <w:noProof/>
+              </w:rPr>
             </w:pPr>
           </w:p>
         </w:tc>
@@ -437,380 +494,59 @@
         <w:jc w:val="both"/>
       </w:pPr>
     </w:p>
-    <w:bookmarkEnd w:id="0"/>
     <w:p>
       <w:pPr>
         <w:pStyle w:val="Heading1"/>
       </w:pPr>
       <w:r>
         <w:lastRenderedPageBreak/>
-        <w:t>Northwind Database</w:t>
+        <w:t>Cycle Spares Categories</w:t>
       </w:r>
     </w:p>
     <w:p>
       <w:pPr>
-        <w:rPr>
-          <w:rFonts w:ascii="Calibri" w:hAnsi="Calibri"/>
-          <w:b/>
-          <w:sz w:val="20"/>
-          <w:szCs w:val="20"/>
-        </w:rPr>
+        <w:jc w:val="both"/>
       </w:pPr>
-    </w:p>
-    <w:p>
-      <w:pPr>
-        <w:spacing w:line="360" w:lineRule="auto"/>
-        <w:rPr>
-          <w:rFonts w:ascii="Calibri" w:hAnsi="Calibri"/>
-          <w:b/>
-          <w:sz w:val="20"/>
-          <w:szCs w:val="20"/>
-        </w:rPr>
-      </w:pPr>
-      <w:bookmarkStart w:id="1" w:name="Test1"/>
       <w:r>
         <w:rPr>
-          <w:rFonts w:ascii="Calibri" w:hAnsi="Calibri"/>
-          <w:sz w:val="20"/>
-          <w:szCs w:val="20"/>
-          <w:lang w:val="en-IN"/>
+          <w:noProof/>
         </w:rPr>
-        <w:t xml:space="preserve">The Northwind sample database (Northwind.mdb) is included with all versions of Access. It provides data you can experiment with and database objects that demonstrate features you might want to implement in your own databases. Using Northwind, you can become familiar with how a relational database is structured and how the database objects work together to help you enter, store, manipulate, and print your </w:t>
-      </w:r>
-      <w:proofErr w:type="gramStart"/>
-      <w:r>
-        <w:rPr>
-          <w:rFonts w:ascii="Calibri" w:hAnsi="Calibri"/>
-          <w:sz w:val="20"/>
-          <w:szCs w:val="20"/>
-          <w:lang w:val="en-IN"/>
-        </w:rPr>
-        <w:t>data.</w:t>
-      </w:r>
-      <w:r>
-        <w:rPr>
-          <w:rFonts w:ascii="Calibri" w:hAnsi="Calibri"/>
-          <w:sz w:val="20"/>
-          <w:szCs w:val="20"/>
-        </w:rPr>
-        <w:t>.</w:t>
-      </w:r>
-      <w:proofErr w:type="gramEnd"/>
-    </w:p>
-    <w:bookmarkEnd w:id="1"/>
-    <w:p>
-      <w:pPr>
-        <w:rPr>
-          <w:rFonts w:ascii="Calibri" w:hAnsi="Calibri"/>
-          <w:b/>
-          <w:sz w:val="20"/>
-          <w:szCs w:val="20"/>
-        </w:rPr>
-      </w:pPr>
-    </w:p>
-    <w:p>
-      <w:pPr>
-        <w:shd w:val="clear" w:color="auto" w:fill="FFFFFF"/>
-        <w:spacing w:after="120"/>
-        <w:rPr>
-          <w:rFonts w:ascii="Calibri" w:hAnsi="Calibri"/>
-          <w:b/>
-          <w:sz w:val="20"/>
-          <w:szCs w:val="20"/>
-        </w:rPr>
-      </w:pPr>
-      <w:bookmarkStart w:id="2" w:name="Test2"/>
-      <w:r>
-        <w:rPr>
-          <w:rFonts w:ascii="Calibri" w:hAnsi="Calibri"/>
-          <w:color w:val="333333"/>
-          <w:sz w:val="20"/>
-          <w:szCs w:val="20"/>
-          <w:lang w:eastAsia="fr-FR"/>
-        </w:rPr>
-        <w:t>It contains the following detailed information:</w:t>
+        <w:drawing>
+          <wp:anchor distT="0" distB="0" distL="114300" distR="114300" simplePos="0" relativeHeight="251659264" behindDoc="0" locked="0" layoutInCell="1" allowOverlap="1" wp14:anchorId="4CD4F46D" wp14:editId="06F0FAB0">
+            <wp:simplePos x="0" y="0"/>
+            <wp:positionH relativeFrom="column">
+              <wp:posOffset>0</wp:posOffset>
+            </wp:positionH>
+            <wp:positionV relativeFrom="paragraph">
+              <wp:posOffset>149860</wp:posOffset>
+            </wp:positionV>
+            <wp:extent cx="5547360" cy="2994660"/>
+            <wp:effectExtent l="0" t="0" r="15240" b="0"/>
+            <wp:wrapNone/>
+            <wp:docPr id="1532816992" name="Diagram 2"/>
+            <wp:cNvGraphicFramePr/>
+            <a:graphic xmlns:a="http://schemas.openxmlformats.org/drawingml/2006/main">
+              <a:graphicData uri="http://schemas.openxmlformats.org/drawingml/2006/diagram">
+                <dgm:relIds xmlns:dgm="http://schemas.openxmlformats.org/drawingml/2006/diagram" xmlns:r="http://schemas.openxmlformats.org/officeDocument/2006/relationships" r:dm="rId10" r:lo="rId11" r:qs="rId12" r:cs="rId13"/>
+              </a:graphicData>
+            </a:graphic>
+            <wp14:sizeRelH relativeFrom="page">
+              <wp14:pctWidth>0</wp14:pctWidth>
+            </wp14:sizeRelH>
+            <wp14:sizeRelV relativeFrom="page">
+              <wp14:pctHeight>0</wp14:pctHeight>
+            </wp14:sizeRelV>
+          </wp:anchor>
+        </w:drawing>
       </w:r>
     </w:p>
     <w:p>
       <w:pPr>
-        <w:numPr>
-          <w:ilvl w:val="0"/>
-          <w:numId w:val="3"/>
-        </w:numPr>
-        <w:shd w:val="clear" w:color="auto" w:fill="FFFFFF"/>
-        <w:spacing w:after="120"/>
-        <w:rPr>
-          <w:rFonts w:ascii="Calibri" w:hAnsi="Calibri"/>
-          <w:color w:val="333333"/>
-          <w:sz w:val="20"/>
-          <w:szCs w:val="20"/>
-          <w:lang w:eastAsia="fr-FR"/>
-        </w:rPr>
+        <w:jc w:val="both"/>
       </w:pPr>
-      <w:r>
-        <w:rPr>
-          <w:rFonts w:ascii="Calibri" w:hAnsi="Calibri"/>
-          <w:color w:val="333333"/>
-          <w:sz w:val="20"/>
-          <w:szCs w:val="20"/>
-          <w:lang w:eastAsia="fr-FR"/>
-        </w:rPr>
-        <w:t>Suppliers/Vendors of Northwind – who supply to the company.</w:t>
-      </w:r>
     </w:p>
-    <w:p>
-      <w:pPr>
-        <w:numPr>
-          <w:ilvl w:val="0"/>
-          <w:numId w:val="3"/>
-        </w:numPr>
-        <w:shd w:val="clear" w:color="auto" w:fill="FFFFFF"/>
-        <w:spacing w:after="120"/>
-        <w:rPr>
-          <w:rFonts w:ascii="Calibri" w:hAnsi="Calibri"/>
-          <w:color w:val="333333"/>
-          <w:sz w:val="20"/>
-          <w:szCs w:val="20"/>
-          <w:lang w:eastAsia="fr-FR"/>
-        </w:rPr>
-      </w:pPr>
-      <w:r>
-        <w:rPr>
-          <w:rFonts w:ascii="Calibri" w:hAnsi="Calibri"/>
-          <w:color w:val="333333"/>
-          <w:sz w:val="20"/>
-          <w:szCs w:val="20"/>
-          <w:lang w:eastAsia="fr-FR"/>
-        </w:rPr>
-        <w:t>Customers of Northwind – who buy from Northwind</w:t>
-      </w:r>
-    </w:p>
-    <w:p>
-      <w:pPr>
-        <w:numPr>
-          <w:ilvl w:val="0"/>
-          <w:numId w:val="3"/>
-        </w:numPr>
-        <w:shd w:val="clear" w:color="auto" w:fill="FFFFFF"/>
-        <w:spacing w:after="120"/>
-        <w:rPr>
-          <w:rFonts w:ascii="Calibri" w:hAnsi="Calibri"/>
-          <w:color w:val="333333"/>
-          <w:sz w:val="20"/>
-          <w:szCs w:val="20"/>
-          <w:lang w:eastAsia="fr-FR"/>
-        </w:rPr>
-      </w:pPr>
-      <w:r>
-        <w:rPr>
-          <w:rFonts w:ascii="Calibri" w:hAnsi="Calibri"/>
-          <w:color w:val="333333"/>
-          <w:sz w:val="20"/>
-          <w:szCs w:val="20"/>
-          <w:lang w:eastAsia="fr-FR"/>
-        </w:rPr>
-        <w:t>Employee details of Northwind traders – who work for Northwind</w:t>
-      </w:r>
-    </w:p>
-    <w:p>
-      <w:pPr>
-        <w:numPr>
-          <w:ilvl w:val="0"/>
-          <w:numId w:val="3"/>
-        </w:numPr>
-        <w:shd w:val="clear" w:color="auto" w:fill="FFFFFF"/>
-        <w:spacing w:after="120"/>
-        <w:rPr>
-          <w:rFonts w:ascii="Calibri" w:hAnsi="Calibri"/>
-          <w:color w:val="333333"/>
-          <w:sz w:val="20"/>
-          <w:szCs w:val="20"/>
-          <w:lang w:eastAsia="fr-FR"/>
-        </w:rPr>
-      </w:pPr>
-      <w:r>
-        <w:rPr>
-          <w:rFonts w:ascii="Calibri" w:hAnsi="Calibri"/>
-          <w:color w:val="333333"/>
-          <w:sz w:val="20"/>
-          <w:szCs w:val="20"/>
-          <w:lang w:eastAsia="fr-FR"/>
-        </w:rPr>
-        <w:t>The product information – the products that Northwind trades in</w:t>
-      </w:r>
-    </w:p>
-    <w:p>
-      <w:pPr>
-        <w:numPr>
-          <w:ilvl w:val="0"/>
-          <w:numId w:val="3"/>
-        </w:numPr>
-        <w:shd w:val="clear" w:color="auto" w:fill="FFFFFF"/>
-        <w:spacing w:after="120"/>
-        <w:rPr>
-          <w:rFonts w:ascii="Calibri" w:hAnsi="Calibri"/>
-          <w:color w:val="333333"/>
-          <w:sz w:val="20"/>
-          <w:szCs w:val="20"/>
-          <w:lang w:eastAsia="fr-FR"/>
-        </w:rPr>
-      </w:pPr>
-      <w:r>
-        <w:rPr>
-          <w:rFonts w:ascii="Calibri" w:hAnsi="Calibri"/>
-          <w:color w:val="333333"/>
-          <w:sz w:val="20"/>
-          <w:szCs w:val="20"/>
-          <w:lang w:eastAsia="fr-FR"/>
-        </w:rPr>
-        <w:t>The inventory details – the details of the inventory held by Northwind traders.</w:t>
-      </w:r>
-    </w:p>
-    <w:p>
-      <w:pPr>
-        <w:numPr>
-          <w:ilvl w:val="0"/>
-          <w:numId w:val="3"/>
-        </w:numPr>
-        <w:shd w:val="clear" w:color="auto" w:fill="FFFFFF"/>
-        <w:spacing w:after="120"/>
-        <w:rPr>
-          <w:rFonts w:ascii="Calibri" w:hAnsi="Calibri"/>
-          <w:color w:val="333333"/>
-          <w:sz w:val="20"/>
-          <w:szCs w:val="20"/>
-          <w:lang w:eastAsia="fr-FR"/>
-        </w:rPr>
-      </w:pPr>
-      <w:r>
-        <w:rPr>
-          <w:rFonts w:ascii="Calibri" w:hAnsi="Calibri"/>
-          <w:color w:val="333333"/>
-          <w:sz w:val="20"/>
-          <w:szCs w:val="20"/>
-          <w:lang w:eastAsia="fr-FR"/>
-        </w:rPr>
-        <w:t>The shippers – details of the shippers who ship the products from the traders to the end-customers</w:t>
-      </w:r>
-    </w:p>
-    <w:p>
-      <w:pPr>
-        <w:numPr>
-          <w:ilvl w:val="0"/>
-          <w:numId w:val="3"/>
-        </w:numPr>
-        <w:shd w:val="clear" w:color="auto" w:fill="FFFFFF"/>
-        <w:spacing w:after="120"/>
-        <w:rPr>
-          <w:rFonts w:ascii="Calibri" w:hAnsi="Calibri"/>
-          <w:color w:val="333333"/>
-          <w:sz w:val="20"/>
-          <w:szCs w:val="20"/>
-          <w:lang w:eastAsia="fr-FR"/>
-        </w:rPr>
-      </w:pPr>
-      <w:r>
-        <w:rPr>
-          <w:rFonts w:ascii="Calibri" w:hAnsi="Calibri"/>
-          <w:color w:val="333333"/>
-          <w:sz w:val="20"/>
-          <w:szCs w:val="20"/>
-          <w:lang w:eastAsia="fr-FR"/>
-        </w:rPr>
-        <w:t>PO transactions i.e Purchase Order transactions – details of the transactions taking place between vendors &amp; the company.</w:t>
-      </w:r>
-    </w:p>
-    <w:p>
-      <w:pPr>
-        <w:numPr>
-          <w:ilvl w:val="0"/>
-          <w:numId w:val="3"/>
-        </w:numPr>
-        <w:shd w:val="clear" w:color="auto" w:fill="FFFFFF"/>
-        <w:spacing w:after="120"/>
-        <w:rPr>
-          <w:rFonts w:ascii="Calibri" w:hAnsi="Calibri"/>
-          <w:color w:val="333333"/>
-          <w:sz w:val="20"/>
-          <w:szCs w:val="20"/>
-          <w:lang w:eastAsia="fr-FR"/>
-        </w:rPr>
-      </w:pPr>
-      <w:r>
-        <w:rPr>
-          <w:rFonts w:ascii="Calibri" w:hAnsi="Calibri"/>
-          <w:color w:val="333333"/>
-          <w:sz w:val="20"/>
-          <w:szCs w:val="20"/>
-          <w:lang w:eastAsia="fr-FR"/>
-        </w:rPr>
-        <w:t>Sales Order transaction – details of the transactions taking place between the customers &amp; the company.</w:t>
-      </w:r>
-    </w:p>
-    <w:p>
-      <w:pPr>
-        <w:numPr>
-          <w:ilvl w:val="0"/>
-          <w:numId w:val="3"/>
-        </w:numPr>
-        <w:shd w:val="clear" w:color="auto" w:fill="FFFFFF"/>
-        <w:spacing w:after="120"/>
-        <w:rPr>
-          <w:rFonts w:ascii="Calibri" w:hAnsi="Calibri"/>
-          <w:color w:val="333333"/>
-          <w:sz w:val="20"/>
-          <w:szCs w:val="20"/>
-          <w:lang w:eastAsia="fr-FR"/>
-        </w:rPr>
-      </w:pPr>
-      <w:r>
-        <w:rPr>
-          <w:rFonts w:ascii="Calibri" w:hAnsi="Calibri"/>
-          <w:color w:val="333333"/>
-          <w:sz w:val="20"/>
-          <w:szCs w:val="20"/>
-          <w:lang w:eastAsia="fr-FR"/>
-        </w:rPr>
-        <w:t>Inventory transactions – details of the transactions taking place in the inventory</w:t>
-      </w:r>
-    </w:p>
-    <w:p>
-      <w:pPr>
-        <w:numPr>
-          <w:ilvl w:val="0"/>
-          <w:numId w:val="3"/>
-        </w:numPr>
-        <w:shd w:val="clear" w:color="auto" w:fill="FFFFFF"/>
-        <w:spacing w:after="120"/>
-        <w:rPr>
-          <w:rFonts w:ascii="inherit" w:hAnsi="inherit"/>
-          <w:color w:val="333333"/>
-          <w:sz w:val="21"/>
-          <w:szCs w:val="20"/>
-          <w:lang w:eastAsia="fr-FR"/>
-        </w:rPr>
-      </w:pPr>
-      <w:r>
-        <w:rPr>
-          <w:rFonts w:ascii="Calibri" w:hAnsi="Calibri"/>
-          <w:color w:val="333333"/>
-          <w:sz w:val="20"/>
-          <w:szCs w:val="20"/>
-          <w:lang w:eastAsia="fr-FR"/>
-        </w:rPr>
-        <w:t>Invoices – details of the invoice raised against the order.</w:t>
-      </w:r>
-    </w:p>
-    <w:bookmarkEnd w:id="2"/>
-    <w:p/>
     <w:sectPr>
-      <w:headerReference w:type="even" r:id="rId10"/>
-      <w:headerReference w:type="default" r:id="rId11"/>
-      <w:footerReference w:type="even" r:id="rId12"/>
-      <w:footerReference w:type="default" r:id="rId13"/>
-      <w:headerReference w:type="first" r:id="rId14"/>
-      <w:footerReference w:type="first" r:id="rId15"/>
-      <w:type w:val="continuous"/>
+      <w:headerReference w:type="default" r:id="rId15"/>
       <w:pgSz w:w="11200" w:h="15840"/>
       <w:pgMar w:top="1440" w:right="1440" w:bottom="1440" w:left="1440" w:header="720" w:footer="720" w:gutter="0"/>
       <w:cols w:space="720"/>
@@ -820,7 +556,7 @@
 </file>
 
 <file path=word/endnotes.xml><?xml version="1.0" encoding="utf-8"?>
-<w:endnotes xmlns:wpc="http://schemas.microsoft.com/office/word/2010/wordprocessingCanvas" xmlns:cx="http://schemas.microsoft.com/office/drawing/2014/chartex" xmlns:cx1="http://schemas.microsoft.com/office/drawing/2015/9/8/chartex" xmlns:cx2="http://schemas.microsoft.com/office/drawing/2015/10/21/chartex" xmlns:cx3="http://schemas.microsoft.com/office/drawing/2016/5/9/chartex" xmlns:cx4="http://schemas.microsoft.com/office/drawing/2016/5/10/chartex" xmlns:cx5="http://schemas.microsoft.com/office/drawing/2016/5/11/chartex" xmlns:cx6="http://schemas.microsoft.com/office/drawing/2016/5/12/chartex" xmlns:cx7="http://schemas.microsoft.com/office/drawing/2016/5/13/chartex" xmlns:cx8="http://schemas.microsoft.com/office/drawing/2016/5/14/chartex" xmlns:mc="http://schemas.openxmlformats.org/markup-compatibility/2006" xmlns:aink="http://schemas.microsoft.com/office/drawing/2016/ink" xmlns:am3d="http://schemas.microsoft.com/office/drawing/2017/model3d" xmlns:o="urn:schemas-microsoft-com:office:office" xmlns:oel="http://schemas.microsoft.com/office/2019/extlst" xmlns:r="http://schemas.openxmlformats.org/officeDocument/2006/relationships" xmlns:m="http://schemas.openxmlformats.org/officeDocument/2006/math" xmlns:v="urn:schemas-microsoft-com:vml" xmlns:wp14="http://schemas.microsoft.com/office/word/2010/wordprocessingDrawing" xmlns:wp="http://schemas.openxmlformats.org/drawingml/2006/wordprocessingDrawing" xmlns:w10="urn:schemas-microsoft-com:office:word" xmlns:w="http://schemas.openxmlformats.org/wordprocessingml/2006/main" xmlns:w14="http://schemas.microsoft.com/office/word/2010/wordml" xmlns:w15="http://schemas.microsoft.com/office/word/2012/wordml" xmlns:w16cex="http://schemas.microsoft.com/office/word/2018/wordml/cex" xmlns:w16cid="http://schemas.microsoft.com/office/word/2016/wordml/cid" xmlns:w16="http://schemas.microsoft.com/office/word/2018/wordml" xmlns:w16du="http://schemas.microsoft.com/office/word/2023/wordml/word16du" xmlns:w16sdtdh="http://schemas.microsoft.com/office/word/2020/wordml/sdtdatahash" xmlns:w16se="http://schemas.microsoft.com/office/word/2015/wordml/symex" xmlns:wpg="http://schemas.microsoft.com/office/word/2010/wordprocessingGroup" xmlns:wpi="http://schemas.microsoft.com/office/word/2010/wordprocessingInk" xmlns:wne="http://schemas.microsoft.com/office/word/2006/wordml" xmlns:wps="http://schemas.microsoft.com/office/word/2010/wordprocessingShape" mc:Ignorable="w14 w15 w16se w16cid w16 w16cex w16sdtdh w16du wp14">
+<w:endnotes xmlns:wpc="http://schemas.microsoft.com/office/word/2010/wordprocessingCanvas" xmlns:cx="http://schemas.microsoft.com/office/drawing/2014/chartex" xmlns:cx1="http://schemas.microsoft.com/office/drawing/2015/9/8/chartex" xmlns:cx2="http://schemas.microsoft.com/office/drawing/2015/10/21/chartex" xmlns:cx3="http://schemas.microsoft.com/office/drawing/2016/5/9/chartex" xmlns:cx4="http://schemas.microsoft.com/office/drawing/2016/5/10/chartex" xmlns:cx5="http://schemas.microsoft.com/office/drawing/2016/5/11/chartex" xmlns:cx6="http://schemas.microsoft.com/office/drawing/2016/5/12/chartex" xmlns:cx7="http://schemas.microsoft.com/office/drawing/2016/5/13/chartex" xmlns:cx8="http://schemas.microsoft.com/office/drawing/2016/5/14/chartex" xmlns:mc="http://schemas.openxmlformats.org/markup-compatibility/2006" xmlns:aink="http://schemas.microsoft.com/office/drawing/2016/ink" xmlns:am3d="http://schemas.microsoft.com/office/drawing/2017/model3d" xmlns:o="urn:schemas-microsoft-com:office:office" xmlns:oel="http://schemas.microsoft.com/office/2019/extlst" xmlns:r="http://schemas.openxmlformats.org/officeDocument/2006/relationships" xmlns:m="http://schemas.openxmlformats.org/officeDocument/2006/math" xmlns:v="urn:schemas-microsoft-com:vml" xmlns:wp14="http://schemas.microsoft.com/office/word/2010/wordprocessingDrawing" xmlns:wp="http://schemas.openxmlformats.org/drawingml/2006/wordprocessingDrawing" xmlns:w10="urn:schemas-microsoft-com:office:word" xmlns:w="http://schemas.openxmlformats.org/wordprocessingml/2006/main" xmlns:w14="http://schemas.microsoft.com/office/word/2010/wordml" xmlns:w15="http://schemas.microsoft.com/office/word/2012/wordml" xmlns:w16cex="http://schemas.microsoft.com/office/word/2018/wordml/cex" xmlns:w16cid="http://schemas.microsoft.com/office/word/2016/wordml/cid" xmlns:w16="http://schemas.microsoft.com/office/word/2018/wordml" xmlns:w16du="http://schemas.microsoft.com/office/word/2023/wordml/word16du" xmlns:w16sdtdh="http://schemas.microsoft.com/office/word/2020/wordml/sdtdatahash" xmlns:w16sdtfl="http://schemas.microsoft.com/office/word/2024/wordml/sdtformatlock" xmlns:w16se="http://schemas.microsoft.com/office/word/2015/wordml/symex" xmlns:wpg="http://schemas.microsoft.com/office/word/2010/wordprocessingGroup" xmlns:wpi="http://schemas.microsoft.com/office/word/2010/wordprocessingInk" xmlns:wne="http://schemas.microsoft.com/office/word/2006/wordml" xmlns:wps="http://schemas.microsoft.com/office/word/2010/wordprocessingShape" mc:Ignorable="w14 w15 w16se w16cid w16 w16cex w16sdtdh w16sdtfl w16du wp14">
   <w:endnote w:type="separator" w:id="-1">
     <w:p>
       <w:r>
@@ -838,38 +574,8 @@
 </w:endnotes>
 </file>
 
-<file path=word/footer1.xml><?xml version="1.0" encoding="utf-8"?>
-<w:ftr xmlns:wpc="http://schemas.microsoft.com/office/word/2010/wordprocessingCanvas" xmlns:cx="http://schemas.microsoft.com/office/drawing/2014/chartex" xmlns:cx1="http://schemas.microsoft.com/office/drawing/2015/9/8/chartex" xmlns:cx2="http://schemas.microsoft.com/office/drawing/2015/10/21/chartex" xmlns:cx3="http://schemas.microsoft.com/office/drawing/2016/5/9/chartex" xmlns:cx4="http://schemas.microsoft.com/office/drawing/2016/5/10/chartex" xmlns:cx5="http://schemas.microsoft.com/office/drawing/2016/5/11/chartex" xmlns:cx6="http://schemas.microsoft.com/office/drawing/2016/5/12/chartex" xmlns:cx7="http://schemas.microsoft.com/office/drawing/2016/5/13/chartex" xmlns:cx8="http://schemas.microsoft.com/office/drawing/2016/5/14/chartex" xmlns:mc="http://schemas.openxmlformats.org/markup-compatibility/2006" xmlns:aink="http://schemas.microsoft.com/office/drawing/2016/ink" xmlns:am3d="http://schemas.microsoft.com/office/drawing/2017/model3d" xmlns:o="urn:schemas-microsoft-com:office:office" xmlns:oel="http://schemas.microsoft.com/office/2019/extlst" xmlns:r="http://schemas.openxmlformats.org/officeDocument/2006/relationships" xmlns:m="http://schemas.openxmlformats.org/officeDocument/2006/math" xmlns:v="urn:schemas-microsoft-com:vml" xmlns:wp14="http://schemas.microsoft.com/office/word/2010/wordprocessingDrawing" xmlns:wp="http://schemas.openxmlformats.org/drawingml/2006/wordprocessingDrawing" xmlns:w10="urn:schemas-microsoft-com:office:word" xmlns:w="http://schemas.openxmlformats.org/wordprocessingml/2006/main" xmlns:w14="http://schemas.microsoft.com/office/word/2010/wordml" xmlns:w15="http://schemas.microsoft.com/office/word/2012/wordml" xmlns:w16cex="http://schemas.microsoft.com/office/word/2018/wordml/cex" xmlns:w16cid="http://schemas.microsoft.com/office/word/2016/wordml/cid" xmlns:w16="http://schemas.microsoft.com/office/word/2018/wordml" xmlns:w16du="http://schemas.microsoft.com/office/word/2023/wordml/word16du" xmlns:w16sdtdh="http://schemas.microsoft.com/office/word/2020/wordml/sdtdatahash" xmlns:w16se="http://schemas.microsoft.com/office/word/2015/wordml/symex" xmlns:wpg="http://schemas.microsoft.com/office/word/2010/wordprocessingGroup" xmlns:wpi="http://schemas.microsoft.com/office/word/2010/wordprocessingInk" xmlns:wne="http://schemas.microsoft.com/office/word/2006/wordml" xmlns:wps="http://schemas.microsoft.com/office/word/2010/wordprocessingShape" mc:Ignorable="w14 w15 w16se w16cid w16 w16cex w16sdtdh w16du wp14">
-  <w:p>
-    <w:pPr>
-      <w:pStyle w:val="Footer"/>
-    </w:pPr>
-  </w:p>
-</w:ftr>
-</file>
-
-<file path=word/footer2.xml><?xml version="1.0" encoding="utf-8"?>
-<w:ftr xmlns:wpc="http://schemas.microsoft.com/office/word/2010/wordprocessingCanvas" xmlns:cx="http://schemas.microsoft.com/office/drawing/2014/chartex" xmlns:cx1="http://schemas.microsoft.com/office/drawing/2015/9/8/chartex" xmlns:cx2="http://schemas.microsoft.com/office/drawing/2015/10/21/chartex" xmlns:cx3="http://schemas.microsoft.com/office/drawing/2016/5/9/chartex" xmlns:cx4="http://schemas.microsoft.com/office/drawing/2016/5/10/chartex" xmlns:cx5="http://schemas.microsoft.com/office/drawing/2016/5/11/chartex" xmlns:cx6="http://schemas.microsoft.com/office/drawing/2016/5/12/chartex" xmlns:cx7="http://schemas.microsoft.com/office/drawing/2016/5/13/chartex" xmlns:cx8="http://schemas.microsoft.com/office/drawing/2016/5/14/chartex" xmlns:mc="http://schemas.openxmlformats.org/markup-compatibility/2006" xmlns:aink="http://schemas.microsoft.com/office/drawing/2016/ink" xmlns:am3d="http://schemas.microsoft.com/office/drawing/2017/model3d" xmlns:o="urn:schemas-microsoft-com:office:office" xmlns:oel="http://schemas.microsoft.com/office/2019/extlst" xmlns:r="http://schemas.openxmlformats.org/officeDocument/2006/relationships" xmlns:m="http://schemas.openxmlformats.org/officeDocument/2006/math" xmlns:v="urn:schemas-microsoft-com:vml" xmlns:wp14="http://schemas.microsoft.com/office/word/2010/wordprocessingDrawing" xmlns:wp="http://schemas.openxmlformats.org/drawingml/2006/wordprocessingDrawing" xmlns:w10="urn:schemas-microsoft-com:office:word" xmlns:w="http://schemas.openxmlformats.org/wordprocessingml/2006/main" xmlns:w14="http://schemas.microsoft.com/office/word/2010/wordml" xmlns:w15="http://schemas.microsoft.com/office/word/2012/wordml" xmlns:w16cex="http://schemas.microsoft.com/office/word/2018/wordml/cex" xmlns:w16cid="http://schemas.microsoft.com/office/word/2016/wordml/cid" xmlns:w16="http://schemas.microsoft.com/office/word/2018/wordml" xmlns:w16du="http://schemas.microsoft.com/office/word/2023/wordml/word16du" xmlns:w16sdtdh="http://schemas.microsoft.com/office/word/2020/wordml/sdtdatahash" xmlns:w16se="http://schemas.microsoft.com/office/word/2015/wordml/symex" xmlns:wpg="http://schemas.microsoft.com/office/word/2010/wordprocessingGroup" xmlns:wpi="http://schemas.microsoft.com/office/word/2010/wordprocessingInk" xmlns:wne="http://schemas.microsoft.com/office/word/2006/wordml" xmlns:wps="http://schemas.microsoft.com/office/word/2010/wordprocessingShape" mc:Ignorable="w14 w15 w16se w16cid w16 w16cex w16sdtdh w16du wp14">
-  <w:p>
-    <w:pPr>
-      <w:pStyle w:val="Footer"/>
-    </w:pPr>
-  </w:p>
-</w:ftr>
-</file>
-
-<file path=word/footer3.xml><?xml version="1.0" encoding="utf-8"?>
-<w:ftr xmlns:wpc="http://schemas.microsoft.com/office/word/2010/wordprocessingCanvas" xmlns:cx="http://schemas.microsoft.com/office/drawing/2014/chartex" xmlns:cx1="http://schemas.microsoft.com/office/drawing/2015/9/8/chartex" xmlns:cx2="http://schemas.microsoft.com/office/drawing/2015/10/21/chartex" xmlns:cx3="http://schemas.microsoft.com/office/drawing/2016/5/9/chartex" xmlns:cx4="http://schemas.microsoft.com/office/drawing/2016/5/10/chartex" xmlns:cx5="http://schemas.microsoft.com/office/drawing/2016/5/11/chartex" xmlns:cx6="http://schemas.microsoft.com/office/drawing/2016/5/12/chartex" xmlns:cx7="http://schemas.microsoft.com/office/drawing/2016/5/13/chartex" xmlns:cx8="http://schemas.microsoft.com/office/drawing/2016/5/14/chartex" xmlns:mc="http://schemas.openxmlformats.org/markup-compatibility/2006" xmlns:aink="http://schemas.microsoft.com/office/drawing/2016/ink" xmlns:am3d="http://schemas.microsoft.com/office/drawing/2017/model3d" xmlns:o="urn:schemas-microsoft-com:office:office" xmlns:oel="http://schemas.microsoft.com/office/2019/extlst" xmlns:r="http://schemas.openxmlformats.org/officeDocument/2006/relationships" xmlns:m="http://schemas.openxmlformats.org/officeDocument/2006/math" xmlns:v="urn:schemas-microsoft-com:vml" xmlns:wp14="http://schemas.microsoft.com/office/word/2010/wordprocessingDrawing" xmlns:wp="http://schemas.openxmlformats.org/drawingml/2006/wordprocessingDrawing" xmlns:w10="urn:schemas-microsoft-com:office:word" xmlns:w="http://schemas.openxmlformats.org/wordprocessingml/2006/main" xmlns:w14="http://schemas.microsoft.com/office/word/2010/wordml" xmlns:w15="http://schemas.microsoft.com/office/word/2012/wordml" xmlns:w16cex="http://schemas.microsoft.com/office/word/2018/wordml/cex" xmlns:w16cid="http://schemas.microsoft.com/office/word/2016/wordml/cid" xmlns:w16="http://schemas.microsoft.com/office/word/2018/wordml" xmlns:w16du="http://schemas.microsoft.com/office/word/2023/wordml/word16du" xmlns:w16sdtdh="http://schemas.microsoft.com/office/word/2020/wordml/sdtdatahash" xmlns:w16se="http://schemas.microsoft.com/office/word/2015/wordml/symex" xmlns:wpg="http://schemas.microsoft.com/office/word/2010/wordprocessingGroup" xmlns:wpi="http://schemas.microsoft.com/office/word/2010/wordprocessingInk" xmlns:wne="http://schemas.microsoft.com/office/word/2006/wordml" xmlns:wps="http://schemas.microsoft.com/office/word/2010/wordprocessingShape" mc:Ignorable="w14 w15 w16se w16cid w16 w16cex w16sdtdh w16du wp14">
-  <w:p>
-    <w:pPr>
-      <w:pStyle w:val="Footer"/>
-    </w:pPr>
-  </w:p>
-</w:ftr>
-</file>
-
 <file path=word/footnotes.xml><?xml version="1.0" encoding="utf-8"?>
-<w:footnotes xmlns:wpc="http://schemas.microsoft.com/office/word/2010/wordprocessingCanvas" xmlns:cx="http://schemas.microsoft.com/office/drawing/2014/chartex" xmlns:cx1="http://schemas.microsoft.com/office/drawing/2015/9/8/chartex" xmlns:cx2="http://schemas.microsoft.com/office/drawing/2015/10/21/chartex" xmlns:cx3="http://schemas.microsoft.com/office/drawing/2016/5/9/chartex" xmlns:cx4="http://schemas.microsoft.com/office/drawing/2016/5/10/chartex" xmlns:cx5="http://schemas.microsoft.com/office/drawing/2016/5/11/chartex" xmlns:cx6="http://schemas.microsoft.com/office/drawing/2016/5/12/chartex" xmlns:cx7="http://schemas.microsoft.com/office/drawing/2016/5/13/chartex" xmlns:cx8="http://schemas.microsoft.com/office/drawing/2016/5/14/chartex" xmlns:mc="http://schemas.openxmlformats.org/markup-compatibility/2006" xmlns:aink="http://schemas.microsoft.com/office/drawing/2016/ink" xmlns:am3d="http://schemas.microsoft.com/office/drawing/2017/model3d" xmlns:o="urn:schemas-microsoft-com:office:office" xmlns:oel="http://schemas.microsoft.com/office/2019/extlst" xmlns:r="http://schemas.openxmlformats.org/officeDocument/2006/relationships" xmlns:m="http://schemas.openxmlformats.org/officeDocument/2006/math" xmlns:v="urn:schemas-microsoft-com:vml" xmlns:wp14="http://schemas.microsoft.com/office/word/2010/wordprocessingDrawing" xmlns:wp="http://schemas.openxmlformats.org/drawingml/2006/wordprocessingDrawing" xmlns:w10="urn:schemas-microsoft-com:office:word" xmlns:w="http://schemas.openxmlformats.org/wordprocessingml/2006/main" xmlns:w14="http://schemas.microsoft.com/office/word/2010/wordml" xmlns:w15="http://schemas.microsoft.com/office/word/2012/wordml" xmlns:w16cex="http://schemas.microsoft.com/office/word/2018/wordml/cex" xmlns:w16cid="http://schemas.microsoft.com/office/word/2016/wordml/cid" xmlns:w16="http://schemas.microsoft.com/office/word/2018/wordml" xmlns:w16du="http://schemas.microsoft.com/office/word/2023/wordml/word16du" xmlns:w16sdtdh="http://schemas.microsoft.com/office/word/2020/wordml/sdtdatahash" xmlns:w16se="http://schemas.microsoft.com/office/word/2015/wordml/symex" xmlns:wpg="http://schemas.microsoft.com/office/word/2010/wordprocessingGroup" xmlns:wpi="http://schemas.microsoft.com/office/word/2010/wordprocessingInk" xmlns:wne="http://schemas.microsoft.com/office/word/2006/wordml" xmlns:wps="http://schemas.microsoft.com/office/word/2010/wordprocessingShape" mc:Ignorable="w14 w15 w16se w16cid w16 w16cex w16sdtdh w16du wp14">
+<w:footnotes xmlns:wpc="http://schemas.microsoft.com/office/word/2010/wordprocessingCanvas" xmlns:cx="http://schemas.microsoft.com/office/drawing/2014/chartex" xmlns:cx1="http://schemas.microsoft.com/office/drawing/2015/9/8/chartex" xmlns:cx2="http://schemas.microsoft.com/office/drawing/2015/10/21/chartex" xmlns:cx3="http://schemas.microsoft.com/office/drawing/2016/5/9/chartex" xmlns:cx4="http://schemas.microsoft.com/office/drawing/2016/5/10/chartex" xmlns:cx5="http://schemas.microsoft.com/office/drawing/2016/5/11/chartex" xmlns:cx6="http://schemas.microsoft.com/office/drawing/2016/5/12/chartex" xmlns:cx7="http://schemas.microsoft.com/office/drawing/2016/5/13/chartex" xmlns:cx8="http://schemas.microsoft.com/office/drawing/2016/5/14/chartex" xmlns:mc="http://schemas.openxmlformats.org/markup-compatibility/2006" xmlns:aink="http://schemas.microsoft.com/office/drawing/2016/ink" xmlns:am3d="http://schemas.microsoft.com/office/drawing/2017/model3d" xmlns:o="urn:schemas-microsoft-com:office:office" xmlns:oel="http://schemas.microsoft.com/office/2019/extlst" xmlns:r="http://schemas.openxmlformats.org/officeDocument/2006/relationships" xmlns:m="http://schemas.openxmlformats.org/officeDocument/2006/math" xmlns:v="urn:schemas-microsoft-com:vml" xmlns:wp14="http://schemas.microsoft.com/office/word/2010/wordprocessingDrawing" xmlns:wp="http://schemas.openxmlformats.org/drawingml/2006/wordprocessingDrawing" xmlns:w10="urn:schemas-microsoft-com:office:word" xmlns:w="http://schemas.openxmlformats.org/wordprocessingml/2006/main" xmlns:w14="http://schemas.microsoft.com/office/word/2010/wordml" xmlns:w15="http://schemas.microsoft.com/office/word/2012/wordml" xmlns:w16cex="http://schemas.microsoft.com/office/word/2018/wordml/cex" xmlns:w16cid="http://schemas.microsoft.com/office/word/2016/wordml/cid" xmlns:w16="http://schemas.microsoft.com/office/word/2018/wordml" xmlns:w16du="http://schemas.microsoft.com/office/word/2023/wordml/word16du" xmlns:w16sdtdh="http://schemas.microsoft.com/office/word/2020/wordml/sdtdatahash" xmlns:w16sdtfl="http://schemas.microsoft.com/office/word/2024/wordml/sdtformatlock" xmlns:w16se="http://schemas.microsoft.com/office/word/2015/wordml/symex" xmlns:wpg="http://schemas.microsoft.com/office/word/2010/wordprocessingGroup" xmlns:wpi="http://schemas.microsoft.com/office/word/2010/wordprocessingInk" xmlns:wne="http://schemas.microsoft.com/office/word/2006/wordml" xmlns:wps="http://schemas.microsoft.com/office/word/2010/wordprocessingShape" mc:Ignorable="w14 w15 w16se w16cid w16 w16cex w16sdtdh w16sdtfl w16du wp14">
   <w:footnote w:type="separator" w:id="-1">
     <w:p>
       <w:r>
@@ -888,41 +594,68 @@
 </file>
 
 <file path=word/header1.xml><?xml version="1.0" encoding="utf-8"?>
-<w:hdr xmlns:wpc="http://schemas.microsoft.com/office/word/2010/wordprocessingCanvas" xmlns:cx="http://schemas.microsoft.com/office/drawing/2014/chartex" xmlns:cx1="http://schemas.microsoft.com/office/drawing/2015/9/8/chartex" xmlns:cx2="http://schemas.microsoft.com/office/drawing/2015/10/21/chartex" xmlns:cx3="http://schemas.microsoft.com/office/drawing/2016/5/9/chartex" xmlns:cx4="http://schemas.microsoft.com/office/drawing/2016/5/10/chartex" xmlns:cx5="http://schemas.microsoft.com/office/drawing/2016/5/11/chartex" xmlns:cx6="http://schemas.microsoft.com/office/drawing/2016/5/12/chartex" xmlns:cx7="http://schemas.microsoft.com/office/drawing/2016/5/13/chartex" xmlns:cx8="http://schemas.microsoft.com/office/drawing/2016/5/14/chartex" xmlns:mc="http://schemas.openxmlformats.org/markup-compatibility/2006" xmlns:aink="http://schemas.microsoft.com/office/drawing/2016/ink" xmlns:am3d="http://schemas.microsoft.com/office/drawing/2017/model3d" xmlns:o="urn:schemas-microsoft-com:office:office" xmlns:oel="http://schemas.microsoft.com/office/2019/extlst" xmlns:r="http://schemas.openxmlformats.org/officeDocument/2006/relationships" xmlns:m="http://schemas.openxmlformats.org/officeDocument/2006/math" xmlns:v="urn:schemas-microsoft-com:vml" xmlns:wp14="http://schemas.microsoft.com/office/word/2010/wordprocessingDrawing" xmlns:wp="http://schemas.openxmlformats.org/drawingml/2006/wordprocessingDrawing" xmlns:w10="urn:schemas-microsoft-com:office:word" xmlns:w="http://schemas.openxmlformats.org/wordprocessingml/2006/main" xmlns:w14="http://schemas.microsoft.com/office/word/2010/wordml" xmlns:w15="http://schemas.microsoft.com/office/word/2012/wordml" xmlns:w16cex="http://schemas.microsoft.com/office/word/2018/wordml/cex" xmlns:w16cid="http://schemas.microsoft.com/office/word/2016/wordml/cid" xmlns:w16="http://schemas.microsoft.com/office/word/2018/wordml" xmlns:w16du="http://schemas.microsoft.com/office/word/2023/wordml/word16du" xmlns:w16sdtdh="http://schemas.microsoft.com/office/word/2020/wordml/sdtdatahash" xmlns:w16se="http://schemas.microsoft.com/office/word/2015/wordml/symex" xmlns:wpg="http://schemas.microsoft.com/office/word/2010/wordprocessingGroup" xmlns:wpi="http://schemas.microsoft.com/office/word/2010/wordprocessingInk" xmlns:wne="http://schemas.microsoft.com/office/word/2006/wordml" xmlns:wps="http://schemas.microsoft.com/office/word/2010/wordprocessingShape" mc:Ignorable="w14 w15 w16se w16cid w16 w16cex w16sdtdh w16du wp14">
+<w:hdr xmlns:wpc="http://schemas.microsoft.com/office/word/2010/wordprocessingCanvas" xmlns:cx="http://schemas.microsoft.com/office/drawing/2014/chartex" xmlns:cx1="http://schemas.microsoft.com/office/drawing/2015/9/8/chartex" xmlns:cx2="http://schemas.microsoft.com/office/drawing/2015/10/21/chartex" xmlns:cx3="http://schemas.microsoft.com/office/drawing/2016/5/9/chartex" xmlns:cx4="http://schemas.microsoft.com/office/drawing/2016/5/10/chartex" xmlns:cx5="http://schemas.microsoft.com/office/drawing/2016/5/11/chartex" xmlns:cx6="http://schemas.microsoft.com/office/drawing/2016/5/12/chartex" xmlns:cx7="http://schemas.microsoft.com/office/drawing/2016/5/13/chartex" xmlns:cx8="http://schemas.microsoft.com/office/drawing/2016/5/14/chartex" xmlns:mc="http://schemas.openxmlformats.org/markup-compatibility/2006" xmlns:aink="http://schemas.microsoft.com/office/drawing/2016/ink" xmlns:am3d="http://schemas.microsoft.com/office/drawing/2017/model3d" xmlns:o="urn:schemas-microsoft-com:office:office" xmlns:oel="http://schemas.microsoft.com/office/2019/extlst" xmlns:r="http://schemas.openxmlformats.org/officeDocument/2006/relationships" xmlns:m="http://schemas.openxmlformats.org/officeDocument/2006/math" xmlns:v="urn:schemas-microsoft-com:vml" xmlns:wp14="http://schemas.microsoft.com/office/word/2010/wordprocessingDrawing" xmlns:wp="http://schemas.openxmlformats.org/drawingml/2006/wordprocessingDrawing" xmlns:w10="urn:schemas-microsoft-com:office:word" xmlns:w="http://schemas.openxmlformats.org/wordprocessingml/2006/main" xmlns:w14="http://schemas.microsoft.com/office/word/2010/wordml" xmlns:w15="http://schemas.microsoft.com/office/word/2012/wordml" xmlns:w16cex="http://schemas.microsoft.com/office/word/2018/wordml/cex" xmlns:w16cid="http://schemas.microsoft.com/office/word/2016/wordml/cid" xmlns:w16="http://schemas.microsoft.com/office/word/2018/wordml" xmlns:w16du="http://schemas.microsoft.com/office/word/2023/wordml/word16du" xmlns:w16sdtdh="http://schemas.microsoft.com/office/word/2020/wordml/sdtdatahash" xmlns:w16sdtfl="http://schemas.microsoft.com/office/word/2024/wordml/sdtformatlock" xmlns:w16se="http://schemas.microsoft.com/office/word/2015/wordml/symex" xmlns:wpg="http://schemas.microsoft.com/office/word/2010/wordprocessingGroup" xmlns:wpi="http://schemas.microsoft.com/office/word/2010/wordprocessingInk" xmlns:wne="http://schemas.microsoft.com/office/word/2006/wordml" xmlns:wps="http://schemas.microsoft.com/office/word/2010/wordprocessingShape" mc:Ignorable="w14 w15 w16se w16cid w16 w16cex w16sdtdh w16sdtfl w16du wp14">
   <w:p>
     <w:pPr>
       <w:pStyle w:val="Header"/>
+      <w:spacing w:after="200"/>
     </w:pPr>
-  </w:p>
-</w:hdr>
-</file>
-
-<file path=word/header2.xml><?xml version="1.0" encoding="utf-8"?>
-<w:hdr xmlns:wpc="http://schemas.microsoft.com/office/word/2010/wordprocessingCanvas" xmlns:cx="http://schemas.microsoft.com/office/drawing/2014/chartex" xmlns:cx1="http://schemas.microsoft.com/office/drawing/2015/9/8/chartex" xmlns:cx2="http://schemas.microsoft.com/office/drawing/2015/10/21/chartex" xmlns:cx3="http://schemas.microsoft.com/office/drawing/2016/5/9/chartex" xmlns:cx4="http://schemas.microsoft.com/office/drawing/2016/5/10/chartex" xmlns:cx5="http://schemas.microsoft.com/office/drawing/2016/5/11/chartex" xmlns:cx6="http://schemas.microsoft.com/office/drawing/2016/5/12/chartex" xmlns:cx7="http://schemas.microsoft.com/office/drawing/2016/5/13/chartex" xmlns:cx8="http://schemas.microsoft.com/office/drawing/2016/5/14/chartex" xmlns:mc="http://schemas.openxmlformats.org/markup-compatibility/2006" xmlns:aink="http://schemas.microsoft.com/office/drawing/2016/ink" xmlns:am3d="http://schemas.microsoft.com/office/drawing/2017/model3d" xmlns:o="urn:schemas-microsoft-com:office:office" xmlns:oel="http://schemas.microsoft.com/office/2019/extlst" xmlns:r="http://schemas.openxmlformats.org/officeDocument/2006/relationships" xmlns:m="http://schemas.openxmlformats.org/officeDocument/2006/math" xmlns:v="urn:schemas-microsoft-com:vml" xmlns:wp14="http://schemas.microsoft.com/office/word/2010/wordprocessingDrawing" xmlns:wp="http://schemas.openxmlformats.org/drawingml/2006/wordprocessingDrawing" xmlns:w10="urn:schemas-microsoft-com:office:word" xmlns:w="http://schemas.openxmlformats.org/wordprocessingml/2006/main" xmlns:w14="http://schemas.microsoft.com/office/word/2010/wordml" xmlns:w15="http://schemas.microsoft.com/office/word/2012/wordml" xmlns:w16cex="http://schemas.microsoft.com/office/word/2018/wordml/cex" xmlns:w16cid="http://schemas.microsoft.com/office/word/2016/wordml/cid" xmlns:w16="http://schemas.microsoft.com/office/word/2018/wordml" xmlns:w16du="http://schemas.microsoft.com/office/word/2023/wordml/word16du" xmlns:w16sdtdh="http://schemas.microsoft.com/office/word/2020/wordml/sdtdatahash" xmlns:w16se="http://schemas.microsoft.com/office/word/2015/wordml/symex" xmlns:wpg="http://schemas.microsoft.com/office/word/2010/wordprocessingGroup" xmlns:wpi="http://schemas.microsoft.com/office/word/2010/wordprocessingInk" xmlns:wne="http://schemas.microsoft.com/office/word/2006/wordml" xmlns:wps="http://schemas.microsoft.com/office/word/2010/wordprocessingShape" mc:Ignorable="w14 w15 w16se w16cid w16 w16cex w16sdtdh w16du wp14">
-  <w:p>
-    <w:pPr>
-      <w:pStyle w:val="Header"/>
-    </w:pPr>
-  </w:p>
-</w:hdr>
-</file>
-
-<file path=word/header3.xml><?xml version="1.0" encoding="utf-8"?>
-<w:hdr xmlns:wpc="http://schemas.microsoft.com/office/word/2010/wordprocessingCanvas" xmlns:cx="http://schemas.microsoft.com/office/drawing/2014/chartex" xmlns:cx1="http://schemas.microsoft.com/office/drawing/2015/9/8/chartex" xmlns:cx2="http://schemas.microsoft.com/office/drawing/2015/10/21/chartex" xmlns:cx3="http://schemas.microsoft.com/office/drawing/2016/5/9/chartex" xmlns:cx4="http://schemas.microsoft.com/office/drawing/2016/5/10/chartex" xmlns:cx5="http://schemas.microsoft.com/office/drawing/2016/5/11/chartex" xmlns:cx6="http://schemas.microsoft.com/office/drawing/2016/5/12/chartex" xmlns:cx7="http://schemas.microsoft.com/office/drawing/2016/5/13/chartex" xmlns:cx8="http://schemas.microsoft.com/office/drawing/2016/5/14/chartex" xmlns:mc="http://schemas.openxmlformats.org/markup-compatibility/2006" xmlns:aink="http://schemas.microsoft.com/office/drawing/2016/ink" xmlns:am3d="http://schemas.microsoft.com/office/drawing/2017/model3d" xmlns:o="urn:schemas-microsoft-com:office:office" xmlns:oel="http://schemas.microsoft.com/office/2019/extlst" xmlns:r="http://schemas.openxmlformats.org/officeDocument/2006/relationships" xmlns:m="http://schemas.openxmlformats.org/officeDocument/2006/math" xmlns:v="urn:schemas-microsoft-com:vml" xmlns:wp14="http://schemas.microsoft.com/office/word/2010/wordprocessingDrawing" xmlns:wp="http://schemas.openxmlformats.org/drawingml/2006/wordprocessingDrawing" xmlns:w10="urn:schemas-microsoft-com:office:word" xmlns:w="http://schemas.openxmlformats.org/wordprocessingml/2006/main" xmlns:w14="http://schemas.microsoft.com/office/word/2010/wordml" xmlns:w15="http://schemas.microsoft.com/office/word/2012/wordml" xmlns:w16cex="http://schemas.microsoft.com/office/word/2018/wordml/cex" xmlns:w16cid="http://schemas.microsoft.com/office/word/2016/wordml/cid" xmlns:w16="http://schemas.microsoft.com/office/word/2018/wordml" xmlns:w16du="http://schemas.microsoft.com/office/word/2023/wordml/word16du" xmlns:w16sdtdh="http://schemas.microsoft.com/office/word/2020/wordml/sdtdatahash" xmlns:w16se="http://schemas.microsoft.com/office/word/2015/wordml/symex" xmlns:wpg="http://schemas.microsoft.com/office/word/2010/wordprocessingGroup" xmlns:wpi="http://schemas.microsoft.com/office/word/2010/wordprocessingInk" xmlns:wne="http://schemas.microsoft.com/office/word/2006/wordml" xmlns:wps="http://schemas.microsoft.com/office/word/2010/wordprocessingShape" mc:Ignorable="w14 w15 w16se w16cid w16 w16cex w16sdtdh w16du wp14">
-  <w:p>
-    <w:pPr>
-      <w:pStyle w:val="Header"/>
-    </w:pPr>
+    <w:r>
+      <w:rPr>
+        <w:noProof/>
+      </w:rPr>
+      <w:drawing>
+        <wp:inline distT="0" distB="0" distL="0" distR="0" wp14:anchorId="4CDA19A0" wp14:editId="6137A9AB">
+          <wp:extent cx="2019300" cy="426720"/>
+          <wp:effectExtent l="0" t="0" r="0" b="0"/>
+          <wp:docPr id="132134591" name="Picture 1" descr="A logo for a bicycle company&#10;&#10;AI-generated content may be incorrect."/>
+          <wp:cNvGraphicFramePr>
+            <a:graphicFrameLocks xmlns:a="http://schemas.openxmlformats.org/drawingml/2006/main" noChangeAspect="1"/>
+          </wp:cNvGraphicFramePr>
+          <a:graphic xmlns:a="http://schemas.openxmlformats.org/drawingml/2006/main">
+            <a:graphicData uri="http://schemas.openxmlformats.org/drawingml/2006/picture">
+              <pic:pic xmlns:pic="http://schemas.openxmlformats.org/drawingml/2006/picture">
+                <pic:nvPicPr>
+                  <pic:cNvPr id="132134591" name="Picture 1" descr="A logo for a bicycle company&#10;&#10;AI-generated content may be incorrect."/>
+                  <pic:cNvPicPr/>
+                </pic:nvPicPr>
+                <pic:blipFill>
+                  <a:blip r:embed="rId1">
+                    <a:extLst>
+                      <a:ext uri="{28A0092B-C50C-407E-A947-70E740481C1C}">
+                        <a14:useLocalDpi xmlns:a14="http://schemas.microsoft.com/office/drawing/2010/main" val="0"/>
+                      </a:ext>
+                    </a:extLst>
+                  </a:blip>
+                  <a:stretch>
+                    <a:fillRect/>
+                  </a:stretch>
+                </pic:blipFill>
+                <pic:spPr>
+                  <a:xfrm>
+                    <a:off x="0" y="0"/>
+                    <a:ext cx="2019300" cy="426720"/>
+                  </a:xfrm>
+                  <a:prstGeom prst="rect">
+                    <a:avLst/>
+                  </a:prstGeom>
+                </pic:spPr>
+              </pic:pic>
+            </a:graphicData>
+          </a:graphic>
+        </wp:inline>
+      </w:drawing>
+    </w:r>
   </w:p>
 </w:hdr>
 </file>
 
 <file path=word/numbering.xml><?xml version="1.0" encoding="utf-8"?>
-<w:numbering xmlns:wpc="http://schemas.microsoft.com/office/word/2010/wordprocessingCanvas" xmlns:cx="http://schemas.microsoft.com/office/drawing/2014/chartex" xmlns:cx1="http://schemas.microsoft.com/office/drawing/2015/9/8/chartex" xmlns:cx2="http://schemas.microsoft.com/office/drawing/2015/10/21/chartex" xmlns:cx3="http://schemas.microsoft.com/office/drawing/2016/5/9/chartex" xmlns:cx4="http://schemas.microsoft.com/office/drawing/2016/5/10/chartex" xmlns:cx5="http://schemas.microsoft.com/office/drawing/2016/5/11/chartex" xmlns:cx6="http://schemas.microsoft.com/office/drawing/2016/5/12/chartex" xmlns:cx7="http://schemas.microsoft.com/office/drawing/2016/5/13/chartex" xmlns:cx8="http://schemas.microsoft.com/office/drawing/2016/5/14/chartex" xmlns:mc="http://schemas.openxmlformats.org/markup-compatibility/2006" xmlns:aink="http://schemas.microsoft.com/office/drawing/2016/ink" xmlns:am3d="http://schemas.microsoft.com/office/drawing/2017/model3d" xmlns:o="urn:schemas-microsoft-com:office:office" xmlns:oel="http://schemas.microsoft.com/office/2019/extlst" xmlns:r="http://schemas.openxmlformats.org/officeDocument/2006/relationships" xmlns:m="http://schemas.openxmlformats.org/officeDocument/2006/math" xmlns:v="urn:schemas-microsoft-com:vml" xmlns:wp14="http://schemas.microsoft.com/office/word/2010/wordprocessingDrawing" xmlns:wp="http://schemas.openxmlformats.org/drawingml/2006/wordprocessingDrawing" xmlns:w10="urn:schemas-microsoft-com:office:word" xmlns:w="http://schemas.openxmlformats.org/wordprocessingml/2006/main" xmlns:w14="http://schemas.microsoft.com/office/word/2010/wordml" xmlns:w15="http://schemas.microsoft.com/office/word/2012/wordml" xmlns:w16cex="http://schemas.microsoft.com/office/word/2018/wordml/cex" xmlns:w16cid="http://schemas.microsoft.com/office/word/2016/wordml/cid" xmlns:w16="http://schemas.microsoft.com/office/word/2018/wordml" xmlns:w16du="http://schemas.microsoft.com/office/word/2023/wordml/word16du" xmlns:w16sdtdh="http://schemas.microsoft.com/office/word/2020/wordml/sdtdatahash" xmlns:w16se="http://schemas.microsoft.com/office/word/2015/wordml/symex" xmlns:wpg="http://schemas.microsoft.com/office/word/2010/wordprocessingGroup" xmlns:wpi="http://schemas.microsoft.com/office/word/2010/wordprocessingInk" xmlns:wne="http://schemas.microsoft.com/office/word/2006/wordml" xmlns:wps="http://schemas.microsoft.com/office/word/2010/wordprocessingShape" mc:Ignorable="w14 w15 w16se w16cid w16 w16cex w16sdtdh w16du wp14">
+<w:numbering xmlns:wpc="http://schemas.microsoft.com/office/word/2010/wordprocessingCanvas" xmlns:cx="http://schemas.microsoft.com/office/drawing/2014/chartex" xmlns:cx1="http://schemas.microsoft.com/office/drawing/2015/9/8/chartex" xmlns:cx2="http://schemas.microsoft.com/office/drawing/2015/10/21/chartex" xmlns:cx3="http://schemas.microsoft.com/office/drawing/2016/5/9/chartex" xmlns:cx4="http://schemas.microsoft.com/office/drawing/2016/5/10/chartex" xmlns:cx5="http://schemas.microsoft.com/office/drawing/2016/5/11/chartex" xmlns:cx6="http://schemas.microsoft.com/office/drawing/2016/5/12/chartex" xmlns:cx7="http://schemas.microsoft.com/office/drawing/2016/5/13/chartex" xmlns:cx8="http://schemas.microsoft.com/office/drawing/2016/5/14/chartex" xmlns:mc="http://schemas.openxmlformats.org/markup-compatibility/2006" xmlns:aink="http://schemas.microsoft.com/office/drawing/2016/ink" xmlns:am3d="http://schemas.microsoft.com/office/drawing/2017/model3d" xmlns:o="urn:schemas-microsoft-com:office:office" xmlns:oel="http://schemas.microsoft.com/office/2019/extlst" xmlns:r="http://schemas.openxmlformats.org/officeDocument/2006/relationships" xmlns:m="http://schemas.openxmlformats.org/officeDocument/2006/math" xmlns:v="urn:schemas-microsoft-com:vml" xmlns:wp14="http://schemas.microsoft.com/office/word/2010/wordprocessingDrawing" xmlns:wp="http://schemas.openxmlformats.org/drawingml/2006/wordprocessingDrawing" xmlns:w10="urn:schemas-microsoft-com:office:word" xmlns:w="http://schemas.openxmlformats.org/wordprocessingml/2006/main" xmlns:w14="http://schemas.microsoft.com/office/word/2010/wordml" xmlns:w15="http://schemas.microsoft.com/office/word/2012/wordml" xmlns:w16cex="http://schemas.microsoft.com/office/word/2018/wordml/cex" xmlns:w16cid="http://schemas.microsoft.com/office/word/2016/wordml/cid" xmlns:w16="http://schemas.microsoft.com/office/word/2018/wordml" xmlns:w16du="http://schemas.microsoft.com/office/word/2023/wordml/word16du" xmlns:w16sdtdh="http://schemas.microsoft.com/office/word/2020/wordml/sdtdatahash" xmlns:w16sdtfl="http://schemas.microsoft.com/office/word/2024/wordml/sdtformatlock" xmlns:w16se="http://schemas.microsoft.com/office/word/2015/wordml/symex" xmlns:wpg="http://schemas.microsoft.com/office/word/2010/wordprocessingGroup" xmlns:wpi="http://schemas.microsoft.com/office/word/2010/wordprocessingInk" xmlns:wne="http://schemas.microsoft.com/office/word/2006/wordml" xmlns:wps="http://schemas.microsoft.com/office/word/2010/wordprocessingShape" mc:Ignorable="w14 w15 w16se w16cid w16 w16cex w16sdtdh w16sdtfl w16du wp14">
   <w:abstractNum w:abstractNumId="0" w15:restartNumberingAfterBreak="0">
     <w:nsid w:val="00000001"/>
     <w:multiLevelType w:val="multilevel"/>
-    <w:tmpl w:val="12AA5AC6"/>
+    <w:tmpl w:val="BAACF142"/>
     <w:lvl w:ilvl="0">
       <w:start w:val="1"/>
       <w:numFmt w:val="bullet"/>
@@ -1035,7 +768,7 @@
   <w:abstractNum w:abstractNumId="1" w15:restartNumberingAfterBreak="0">
     <w:nsid w:val="0000000A"/>
     <w:multiLevelType w:val="multilevel"/>
-    <w:tmpl w:val="E1BA6242"/>
+    <w:tmpl w:val="F91C42AA"/>
     <w:lvl w:ilvl="0">
       <w:start w:val="1"/>
       <w:numFmt w:val="decimal"/>
@@ -1119,9 +852,9 @@
     </w:lvl>
   </w:abstractNum>
   <w:abstractNum w:abstractNumId="2" w15:restartNumberingAfterBreak="0">
-    <w:nsid w:val="566F2E41"/>
+    <w:nsid w:val="41E76FC5"/>
     <w:multiLevelType w:val="multilevel"/>
-    <w:tmpl w:val="E9F8647A"/>
+    <w:tmpl w:val="7FF0A404"/>
     <w:lvl w:ilvl="0">
       <w:start w:val="1"/>
       <w:numFmt w:val="decimal"/>
@@ -1204,25 +937,25 @@
       </w:pPr>
     </w:lvl>
   </w:abstractNum>
-  <w:num w:numId="1" w16cid:durableId="1877427398">
+  <w:num w:numId="1" w16cid:durableId="1697926192">
     <w:abstractNumId w:val="2"/>
   </w:num>
-  <w:num w:numId="2" w16cid:durableId="2628868">
+  <w:num w:numId="2" w16cid:durableId="899948659">
     <w:abstractNumId w:val="0"/>
   </w:num>
-  <w:num w:numId="3" w16cid:durableId="1214275694">
+  <w:num w:numId="3" w16cid:durableId="2090688648">
     <w:abstractNumId w:val="1"/>
   </w:num>
 </w:numbering>
 </file>
 
 <file path=word/styles.xml><?xml version="1.0" encoding="utf-8"?>
-<w:styles xmlns:mc="http://schemas.openxmlformats.org/markup-compatibility/2006" xmlns:r="http://schemas.openxmlformats.org/officeDocument/2006/relationships" xmlns:w="http://schemas.openxmlformats.org/wordprocessingml/2006/main" xmlns:w14="http://schemas.microsoft.com/office/word/2010/wordml" xmlns:w15="http://schemas.microsoft.com/office/word/2012/wordml" xmlns:w16cex="http://schemas.microsoft.com/office/word/2018/wordml/cex" xmlns:w16cid="http://schemas.microsoft.com/office/word/2016/wordml/cid" xmlns:w16="http://schemas.microsoft.com/office/word/2018/wordml" xmlns:w16du="http://schemas.microsoft.com/office/word/2023/wordml/word16du" xmlns:w16sdtdh="http://schemas.microsoft.com/office/word/2020/wordml/sdtdatahash" xmlns:w16se="http://schemas.microsoft.com/office/word/2015/wordml/symex" mc:Ignorable="w14 w15 w16se w16cid w16 w16cex w16sdtdh w16du">
+<w:styles xmlns:mc="http://schemas.openxmlformats.org/markup-compatibility/2006" xmlns:r="http://schemas.openxmlformats.org/officeDocument/2006/relationships" xmlns:w="http://schemas.openxmlformats.org/wordprocessingml/2006/main" xmlns:w14="http://schemas.microsoft.com/office/word/2010/wordml" xmlns:w15="http://schemas.microsoft.com/office/word/2012/wordml" xmlns:w16cex="http://schemas.microsoft.com/office/word/2018/wordml/cex" xmlns:w16cid="http://schemas.microsoft.com/office/word/2016/wordml/cid" xmlns:w16="http://schemas.microsoft.com/office/word/2018/wordml" xmlns:w16du="http://schemas.microsoft.com/office/word/2023/wordml/word16du" xmlns:w16sdtdh="http://schemas.microsoft.com/office/word/2020/wordml/sdtdatahash" xmlns:w16sdtfl="http://schemas.microsoft.com/office/word/2024/wordml/sdtformatlock" xmlns:w16se="http://schemas.microsoft.com/office/word/2015/wordml/symex" mc:Ignorable="w14 w15 w16se w16cid w16 w16cex w16sdtdh w16sdtfl w16du">
   <w:docDefaults>
     <w:rPrDefault>
       <w:rPr>
         <w:rFonts w:ascii="Times New Roman" w:eastAsia="Times New Roman" w:hAnsi="Times New Roman" w:cs="Times New Roman"/>
-        <w:lang w:val="en-IN" w:eastAsia="en-IN" w:bidi="ar-SA"/>
+        <w:lang w:val="en-US" w:eastAsia="en-US" w:bidi="ar-SA"/>
       </w:rPr>
     </w:rPrDefault>
     <w:pPrDefault/>
@@ -1611,7 +1344,6 @@
     <w:rPr>
       <w:sz w:val="24"/>
       <w:szCs w:val="24"/>
-      <w:lang w:val="en-US" w:eastAsia="en-US"/>
     </w:rPr>
   </w:style>
   <w:style w:type="paragraph" w:styleId="Heading1">
@@ -1714,7 +1446,6 @@
       <w:noProof/>
       <w:sz w:val="24"/>
       <w:szCs w:val="24"/>
-      <w:lang w:val="en-US" w:eastAsia="en-US"/>
     </w:rPr>
   </w:style>
   <w:style w:type="paragraph" w:customStyle="1" w:styleId="24">
@@ -1730,7 +1461,6 @@
       <w:noProof/>
       <w:sz w:val="24"/>
       <w:szCs w:val="24"/>
-      <w:lang w:val="en-US" w:eastAsia="en-US"/>
     </w:rPr>
   </w:style>
   <w:style w:type="character" w:customStyle="1" w:styleId="18">
@@ -1759,6 +1489,7 @@
     <w:name w:val="Heading 1 Char"/>
     <w:basedOn w:val="DefaultParagraphFont"/>
     <w:link w:val="Heading1"/>
+    <w:uiPriority w:val="9"/>
     <w:rPr>
       <w:rFonts w:ascii="Arial" w:eastAsia="MS Mincho" w:hAnsi="Arial" w:cs="Arial"/>
       <w:b/>
@@ -1824,6 +1555,2553 @@
     </w:rPr>
   </w:style>
 </w:styles>
+</file>
+
+<file path=word/diagrams/colors1.xml><?xml version="1.0" encoding="utf-8"?>
+<dgm:colorsDef xmlns:dgm="http://schemas.openxmlformats.org/drawingml/2006/diagram" xmlns:a="http://schemas.openxmlformats.org/drawingml/2006/main" uniqueId="urn:microsoft.com/office/officeart/2005/8/colors/accent1_2">
+  <dgm:title val=""/>
+  <dgm:desc val=""/>
+  <dgm:catLst>
+    <dgm:cat type="accent1" pri="11200"/>
+  </dgm:catLst>
+  <dgm:styleLbl name="node0">
+    <dgm:fillClrLst meth="repeat">
+      <a:schemeClr val="accent1"/>
+    </dgm:fillClrLst>
+    <dgm:linClrLst meth="repeat">
+      <a:schemeClr val="lt1"/>
+    </dgm:linClrLst>
+    <dgm:effectClrLst/>
+    <dgm:txLinClrLst/>
+    <dgm:txFillClrLst/>
+    <dgm:txEffectClrLst/>
+  </dgm:styleLbl>
+  <dgm:styleLbl name="alignNode1">
+    <dgm:fillClrLst meth="repeat">
+      <a:schemeClr val="accent1"/>
+    </dgm:fillClrLst>
+    <dgm:linClrLst meth="repeat">
+      <a:schemeClr val="accent1"/>
+    </dgm:linClrLst>
+    <dgm:effectClrLst/>
+    <dgm:txLinClrLst/>
+    <dgm:txFillClrLst/>
+    <dgm:txEffectClrLst/>
+  </dgm:styleLbl>
+  <dgm:styleLbl name="node1">
+    <dgm:fillClrLst meth="repeat">
+      <a:schemeClr val="accent1"/>
+    </dgm:fillClrLst>
+    <dgm:linClrLst meth="repeat">
+      <a:schemeClr val="lt1"/>
+    </dgm:linClrLst>
+    <dgm:effectClrLst/>
+    <dgm:txLinClrLst/>
+    <dgm:txFillClrLst/>
+    <dgm:txEffectClrLst/>
+  </dgm:styleLbl>
+  <dgm:styleLbl name="lnNode1">
+    <dgm:fillClrLst meth="repeat">
+      <a:schemeClr val="accent1"/>
+    </dgm:fillClrLst>
+    <dgm:linClrLst meth="repeat">
+      <a:schemeClr val="lt1"/>
+    </dgm:linClrLst>
+    <dgm:effectClrLst/>
+    <dgm:txLinClrLst/>
+    <dgm:txFillClrLst/>
+    <dgm:txEffectClrLst/>
+  </dgm:styleLbl>
+  <dgm:styleLbl name="vennNode1">
+    <dgm:fillClrLst meth="repeat">
+      <a:schemeClr val="accent1">
+        <a:alpha val="50000"/>
+      </a:schemeClr>
+    </dgm:fillClrLst>
+    <dgm:linClrLst meth="repeat">
+      <a:schemeClr val="lt1"/>
+    </dgm:linClrLst>
+    <dgm:effectClrLst/>
+    <dgm:txLinClrLst/>
+    <dgm:txFillClrLst/>
+    <dgm:txEffectClrLst/>
+  </dgm:styleLbl>
+  <dgm:styleLbl name="node2">
+    <dgm:fillClrLst meth="repeat">
+      <a:schemeClr val="accent1"/>
+    </dgm:fillClrLst>
+    <dgm:linClrLst meth="repeat">
+      <a:schemeClr val="lt1"/>
+    </dgm:linClrLst>
+    <dgm:effectClrLst/>
+    <dgm:txLinClrLst/>
+    <dgm:txFillClrLst/>
+    <dgm:txEffectClrLst/>
+  </dgm:styleLbl>
+  <dgm:styleLbl name="node3">
+    <dgm:fillClrLst meth="repeat">
+      <a:schemeClr val="accent1"/>
+    </dgm:fillClrLst>
+    <dgm:linClrLst meth="repeat">
+      <a:schemeClr val="lt1"/>
+    </dgm:linClrLst>
+    <dgm:effectClrLst/>
+    <dgm:txLinClrLst/>
+    <dgm:txFillClrLst/>
+    <dgm:txEffectClrLst/>
+  </dgm:styleLbl>
+  <dgm:styleLbl name="node4">
+    <dgm:fillClrLst meth="repeat">
+      <a:schemeClr val="accent1"/>
+    </dgm:fillClrLst>
+    <dgm:linClrLst meth="repeat">
+      <a:schemeClr val="lt1"/>
+    </dgm:linClrLst>
+    <dgm:effectClrLst/>
+    <dgm:txLinClrLst/>
+    <dgm:txFillClrLst/>
+    <dgm:txEffectClrLst/>
+  </dgm:styleLbl>
+  <dgm:styleLbl name="fgImgPlace1">
+    <dgm:fillClrLst meth="repeat">
+      <a:schemeClr val="accent1">
+        <a:tint val="50000"/>
+      </a:schemeClr>
+    </dgm:fillClrLst>
+    <dgm:linClrLst meth="repeat">
+      <a:schemeClr val="lt1"/>
+    </dgm:linClrLst>
+    <dgm:effectClrLst/>
+    <dgm:txLinClrLst/>
+    <dgm:txFillClrLst meth="repeat">
+      <a:schemeClr val="lt1"/>
+    </dgm:txFillClrLst>
+    <dgm:txEffectClrLst/>
+  </dgm:styleLbl>
+  <dgm:styleLbl name="alignImgPlace1">
+    <dgm:fillClrLst meth="repeat">
+      <a:schemeClr val="accent1">
+        <a:tint val="50000"/>
+      </a:schemeClr>
+    </dgm:fillClrLst>
+    <dgm:linClrLst meth="repeat">
+      <a:schemeClr val="lt1"/>
+    </dgm:linClrLst>
+    <dgm:effectClrLst/>
+    <dgm:txLinClrLst/>
+    <dgm:txFillClrLst meth="repeat">
+      <a:schemeClr val="lt1"/>
+    </dgm:txFillClrLst>
+    <dgm:txEffectClrLst/>
+  </dgm:styleLbl>
+  <dgm:styleLbl name="bgImgPlace1">
+    <dgm:fillClrLst meth="repeat">
+      <a:schemeClr val="accent1">
+        <a:tint val="50000"/>
+      </a:schemeClr>
+    </dgm:fillClrLst>
+    <dgm:linClrLst meth="repeat">
+      <a:schemeClr val="lt1"/>
+    </dgm:linClrLst>
+    <dgm:effectClrLst/>
+    <dgm:txLinClrLst/>
+    <dgm:txFillClrLst meth="repeat">
+      <a:schemeClr val="lt1"/>
+    </dgm:txFillClrLst>
+    <dgm:txEffectClrLst/>
+  </dgm:styleLbl>
+  <dgm:styleLbl name="sibTrans2D1">
+    <dgm:fillClrLst meth="repeat">
+      <a:schemeClr val="accent1">
+        <a:tint val="60000"/>
+      </a:schemeClr>
+    </dgm:fillClrLst>
+    <dgm:linClrLst meth="repeat">
+      <a:schemeClr val="accent1">
+        <a:tint val="60000"/>
+      </a:schemeClr>
+    </dgm:linClrLst>
+    <dgm:effectClrLst/>
+    <dgm:txLinClrLst/>
+    <dgm:txFillClrLst/>
+    <dgm:txEffectClrLst/>
+  </dgm:styleLbl>
+  <dgm:styleLbl name="fgSibTrans2D1">
+    <dgm:fillClrLst meth="repeat">
+      <a:schemeClr val="accent1">
+        <a:tint val="60000"/>
+      </a:schemeClr>
+    </dgm:fillClrLst>
+    <dgm:linClrLst meth="repeat">
+      <a:schemeClr val="accent1">
+        <a:tint val="60000"/>
+      </a:schemeClr>
+    </dgm:linClrLst>
+    <dgm:effectClrLst/>
+    <dgm:txLinClrLst/>
+    <dgm:txFillClrLst/>
+    <dgm:txEffectClrLst/>
+  </dgm:styleLbl>
+  <dgm:styleLbl name="bgSibTrans2D1">
+    <dgm:fillClrLst meth="repeat">
+      <a:schemeClr val="accent1">
+        <a:tint val="60000"/>
+      </a:schemeClr>
+    </dgm:fillClrLst>
+    <dgm:linClrLst meth="repeat">
+      <a:schemeClr val="accent1">
+        <a:tint val="60000"/>
+      </a:schemeClr>
+    </dgm:linClrLst>
+    <dgm:effectClrLst/>
+    <dgm:txLinClrLst/>
+    <dgm:txFillClrLst/>
+    <dgm:txEffectClrLst/>
+  </dgm:styleLbl>
+  <dgm:styleLbl name="sibTrans1D1">
+    <dgm:fillClrLst meth="repeat">
+      <a:schemeClr val="accent1"/>
+    </dgm:fillClrLst>
+    <dgm:linClrLst meth="repeat">
+      <a:schemeClr val="accent1"/>
+    </dgm:linClrLst>
+    <dgm:effectClrLst/>
+    <dgm:txLinClrLst/>
+    <dgm:txFillClrLst meth="repeat">
+      <a:schemeClr val="tx1"/>
+    </dgm:txFillClrLst>
+    <dgm:txEffectClrLst/>
+  </dgm:styleLbl>
+  <dgm:styleLbl name="callout">
+    <dgm:fillClrLst meth="repeat">
+      <a:schemeClr val="accent1"/>
+    </dgm:fillClrLst>
+    <dgm:linClrLst meth="repeat">
+      <a:schemeClr val="accent1">
+        <a:tint val="50000"/>
+      </a:schemeClr>
+    </dgm:linClrLst>
+    <dgm:effectClrLst/>
+    <dgm:txLinClrLst/>
+    <dgm:txFillClrLst meth="repeat">
+      <a:schemeClr val="tx1"/>
+    </dgm:txFillClrLst>
+    <dgm:txEffectClrLst/>
+  </dgm:styleLbl>
+  <dgm:styleLbl name="asst0">
+    <dgm:fillClrLst meth="repeat">
+      <a:schemeClr val="accent1"/>
+    </dgm:fillClrLst>
+    <dgm:linClrLst meth="repeat">
+      <a:schemeClr val="lt1"/>
+    </dgm:linClrLst>
+    <dgm:effectClrLst/>
+    <dgm:txLinClrLst/>
+    <dgm:txFillClrLst/>
+    <dgm:txEffectClrLst/>
+  </dgm:styleLbl>
+  <dgm:styleLbl name="asst1">
+    <dgm:fillClrLst meth="repeat">
+      <a:schemeClr val="accent1"/>
+    </dgm:fillClrLst>
+    <dgm:linClrLst meth="repeat">
+      <a:schemeClr val="lt1"/>
+    </dgm:linClrLst>
+    <dgm:effectClrLst/>
+    <dgm:txLinClrLst/>
+    <dgm:txFillClrLst/>
+    <dgm:txEffectClrLst/>
+  </dgm:styleLbl>
+  <dgm:styleLbl name="asst2">
+    <dgm:fillClrLst meth="repeat">
+      <a:schemeClr val="accent1"/>
+    </dgm:fillClrLst>
+    <dgm:linClrLst meth="repeat">
+      <a:schemeClr val="lt1"/>
+    </dgm:linClrLst>
+    <dgm:effectClrLst/>
+    <dgm:txLinClrLst/>
+    <dgm:txFillClrLst/>
+    <dgm:txEffectClrLst/>
+  </dgm:styleLbl>
+  <dgm:styleLbl name="asst3">
+    <dgm:fillClrLst meth="repeat">
+      <a:schemeClr val="accent1"/>
+    </dgm:fillClrLst>
+    <dgm:linClrLst meth="repeat">
+      <a:schemeClr val="lt1"/>
+    </dgm:linClrLst>
+    <dgm:effectClrLst/>
+    <dgm:txLinClrLst/>
+    <dgm:txFillClrLst/>
+    <dgm:txEffectClrLst/>
+  </dgm:styleLbl>
+  <dgm:styleLbl name="asst4">
+    <dgm:fillClrLst meth="repeat">
+      <a:schemeClr val="accent1"/>
+    </dgm:fillClrLst>
+    <dgm:linClrLst meth="repeat">
+      <a:schemeClr val="lt1"/>
+    </dgm:linClrLst>
+    <dgm:effectClrLst/>
+    <dgm:txLinClrLst/>
+    <dgm:txFillClrLst/>
+    <dgm:txEffectClrLst/>
+  </dgm:styleLbl>
+  <dgm:styleLbl name="parChTrans2D1">
+    <dgm:fillClrLst meth="repeat">
+      <a:schemeClr val="accent1">
+        <a:tint val="60000"/>
+      </a:schemeClr>
+    </dgm:fillClrLst>
+    <dgm:linClrLst meth="repeat">
+      <a:schemeClr val="accent1">
+        <a:tint val="60000"/>
+      </a:schemeClr>
+    </dgm:linClrLst>
+    <dgm:effectClrLst/>
+    <dgm:txLinClrLst/>
+    <dgm:txFillClrLst meth="repeat">
+      <a:schemeClr val="lt1"/>
+    </dgm:txFillClrLst>
+    <dgm:txEffectClrLst/>
+  </dgm:styleLbl>
+  <dgm:styleLbl name="parChTrans2D2">
+    <dgm:fillClrLst meth="repeat">
+      <a:schemeClr val="accent1"/>
+    </dgm:fillClrLst>
+    <dgm:linClrLst meth="repeat">
+      <a:schemeClr val="accent1"/>
+    </dgm:linClrLst>
+    <dgm:effectClrLst/>
+    <dgm:txLinClrLst/>
+    <dgm:txFillClrLst meth="repeat">
+      <a:schemeClr val="lt1"/>
+    </dgm:txFillClrLst>
+    <dgm:txEffectClrLst/>
+  </dgm:styleLbl>
+  <dgm:styleLbl name="parChTrans2D3">
+    <dgm:fillClrLst meth="repeat">
+      <a:schemeClr val="accent1"/>
+    </dgm:fillClrLst>
+    <dgm:linClrLst meth="repeat">
+      <a:schemeClr val="accent1"/>
+    </dgm:linClrLst>
+    <dgm:effectClrLst/>
+    <dgm:txLinClrLst/>
+    <dgm:txFillClrLst meth="repeat">
+      <a:schemeClr val="lt1"/>
+    </dgm:txFillClrLst>
+    <dgm:txEffectClrLst/>
+  </dgm:styleLbl>
+  <dgm:styleLbl name="parChTrans2D4">
+    <dgm:fillClrLst meth="repeat">
+      <a:schemeClr val="accent1"/>
+    </dgm:fillClrLst>
+    <dgm:linClrLst meth="repeat">
+      <a:schemeClr val="accent1"/>
+    </dgm:linClrLst>
+    <dgm:effectClrLst/>
+    <dgm:txLinClrLst/>
+    <dgm:txFillClrLst meth="repeat">
+      <a:schemeClr val="lt1"/>
+    </dgm:txFillClrLst>
+    <dgm:txEffectClrLst/>
+  </dgm:styleLbl>
+  <dgm:styleLbl name="parChTrans1D1">
+    <dgm:fillClrLst meth="repeat">
+      <a:schemeClr val="accent1"/>
+    </dgm:fillClrLst>
+    <dgm:linClrLst meth="repeat">
+      <a:schemeClr val="accent1">
+        <a:shade val="60000"/>
+      </a:schemeClr>
+    </dgm:linClrLst>
+    <dgm:effectClrLst/>
+    <dgm:txLinClrLst/>
+    <dgm:txFillClrLst meth="repeat">
+      <a:schemeClr val="tx1"/>
+    </dgm:txFillClrLst>
+    <dgm:txEffectClrLst/>
+  </dgm:styleLbl>
+  <dgm:styleLbl name="parChTrans1D2">
+    <dgm:fillClrLst meth="repeat">
+      <a:schemeClr val="accent1"/>
+    </dgm:fillClrLst>
+    <dgm:linClrLst meth="repeat">
+      <a:schemeClr val="accent1">
+        <a:shade val="60000"/>
+      </a:schemeClr>
+    </dgm:linClrLst>
+    <dgm:effectClrLst/>
+    <dgm:txLinClrLst/>
+    <dgm:txFillClrLst meth="repeat">
+      <a:schemeClr val="tx1"/>
+    </dgm:txFillClrLst>
+    <dgm:txEffectClrLst/>
+  </dgm:styleLbl>
+  <dgm:styleLbl name="parChTrans1D3">
+    <dgm:fillClrLst meth="repeat">
+      <a:schemeClr val="accent1"/>
+    </dgm:fillClrLst>
+    <dgm:linClrLst meth="repeat">
+      <a:schemeClr val="accent1">
+        <a:shade val="80000"/>
+      </a:schemeClr>
+    </dgm:linClrLst>
+    <dgm:effectClrLst/>
+    <dgm:txLinClrLst/>
+    <dgm:txFillClrLst meth="repeat">
+      <a:schemeClr val="tx1"/>
+    </dgm:txFillClrLst>
+    <dgm:txEffectClrLst/>
+  </dgm:styleLbl>
+  <dgm:styleLbl name="parChTrans1D4">
+    <dgm:fillClrLst meth="repeat">
+      <a:schemeClr val="accent1"/>
+    </dgm:fillClrLst>
+    <dgm:linClrLst meth="repeat">
+      <a:schemeClr val="accent1">
+        <a:shade val="80000"/>
+      </a:schemeClr>
+    </dgm:linClrLst>
+    <dgm:effectClrLst/>
+    <dgm:txLinClrLst/>
+    <dgm:txFillClrLst meth="repeat">
+      <a:schemeClr val="tx1"/>
+    </dgm:txFillClrLst>
+    <dgm:txEffectClrLst/>
+  </dgm:styleLbl>
+  <dgm:styleLbl name="fgAcc1">
+    <dgm:fillClrLst meth="repeat">
+      <a:schemeClr val="lt1">
+        <a:alpha val="90000"/>
+      </a:schemeClr>
+    </dgm:fillClrLst>
+    <dgm:linClrLst meth="repeat">
+      <a:schemeClr val="accent1"/>
+    </dgm:linClrLst>
+    <dgm:effectClrLst/>
+    <dgm:txLinClrLst/>
+    <dgm:txFillClrLst meth="repeat">
+      <a:schemeClr val="dk1"/>
+    </dgm:txFillClrLst>
+    <dgm:txEffectClrLst/>
+  </dgm:styleLbl>
+  <dgm:styleLbl name="conFgAcc1">
+    <dgm:fillClrLst meth="repeat">
+      <a:schemeClr val="lt1">
+        <a:alpha val="90000"/>
+      </a:schemeClr>
+    </dgm:fillClrLst>
+    <dgm:linClrLst meth="repeat">
+      <a:schemeClr val="accent1"/>
+    </dgm:linClrLst>
+    <dgm:effectClrLst/>
+    <dgm:txLinClrLst/>
+    <dgm:txFillClrLst meth="repeat">
+      <a:schemeClr val="dk1"/>
+    </dgm:txFillClrLst>
+    <dgm:txEffectClrLst/>
+  </dgm:styleLbl>
+  <dgm:styleLbl name="alignAcc1">
+    <dgm:fillClrLst meth="repeat">
+      <a:schemeClr val="lt1">
+        <a:alpha val="90000"/>
+      </a:schemeClr>
+    </dgm:fillClrLst>
+    <dgm:linClrLst meth="repeat">
+      <a:schemeClr val="accent1"/>
+    </dgm:linClrLst>
+    <dgm:effectClrLst/>
+    <dgm:txLinClrLst/>
+    <dgm:txFillClrLst meth="repeat">
+      <a:schemeClr val="dk1"/>
+    </dgm:txFillClrLst>
+    <dgm:txEffectClrLst/>
+  </dgm:styleLbl>
+  <dgm:styleLbl name="trAlignAcc1">
+    <dgm:fillClrLst meth="repeat">
+      <a:schemeClr val="lt1">
+        <a:alpha val="40000"/>
+      </a:schemeClr>
+    </dgm:fillClrLst>
+    <dgm:linClrLst meth="repeat">
+      <a:schemeClr val="accent1"/>
+    </dgm:linClrLst>
+    <dgm:effectClrLst/>
+    <dgm:txLinClrLst/>
+    <dgm:txFillClrLst meth="repeat">
+      <a:schemeClr val="dk1"/>
+    </dgm:txFillClrLst>
+    <dgm:txEffectClrLst/>
+  </dgm:styleLbl>
+  <dgm:styleLbl name="bgAcc1">
+    <dgm:fillClrLst meth="repeat">
+      <a:schemeClr val="lt1">
+        <a:alpha val="90000"/>
+      </a:schemeClr>
+    </dgm:fillClrLst>
+    <dgm:linClrLst meth="repeat">
+      <a:schemeClr val="accent1"/>
+    </dgm:linClrLst>
+    <dgm:effectClrLst/>
+    <dgm:txLinClrLst/>
+    <dgm:txFillClrLst meth="repeat">
+      <a:schemeClr val="dk1"/>
+    </dgm:txFillClrLst>
+    <dgm:txEffectClrLst/>
+  </dgm:styleLbl>
+  <dgm:styleLbl name="solidFgAcc1">
+    <dgm:fillClrLst meth="repeat">
+      <a:schemeClr val="lt1"/>
+    </dgm:fillClrLst>
+    <dgm:linClrLst meth="repeat">
+      <a:schemeClr val="accent1"/>
+    </dgm:linClrLst>
+    <dgm:effectClrLst/>
+    <dgm:txLinClrLst/>
+    <dgm:txFillClrLst meth="repeat">
+      <a:schemeClr val="dk1"/>
+    </dgm:txFillClrLst>
+    <dgm:txEffectClrLst/>
+  </dgm:styleLbl>
+  <dgm:styleLbl name="solidAlignAcc1">
+    <dgm:fillClrLst meth="repeat">
+      <a:schemeClr val="lt1"/>
+    </dgm:fillClrLst>
+    <dgm:linClrLst meth="repeat">
+      <a:schemeClr val="accent1"/>
+    </dgm:linClrLst>
+    <dgm:effectClrLst/>
+    <dgm:txLinClrLst/>
+    <dgm:txFillClrLst meth="repeat">
+      <a:schemeClr val="dk1"/>
+    </dgm:txFillClrLst>
+    <dgm:txEffectClrLst/>
+  </dgm:styleLbl>
+  <dgm:styleLbl name="solidBgAcc1">
+    <dgm:fillClrLst meth="repeat">
+      <a:schemeClr val="lt1"/>
+    </dgm:fillClrLst>
+    <dgm:linClrLst meth="repeat">
+      <a:schemeClr val="accent1"/>
+    </dgm:linClrLst>
+    <dgm:effectClrLst/>
+    <dgm:txLinClrLst/>
+    <dgm:txFillClrLst meth="repeat">
+      <a:schemeClr val="dk1"/>
+    </dgm:txFillClrLst>
+    <dgm:txEffectClrLst/>
+  </dgm:styleLbl>
+  <dgm:styleLbl name="fgAccFollowNode1">
+    <dgm:fillClrLst meth="repeat">
+      <a:schemeClr val="accent1">
+        <a:alpha val="90000"/>
+        <a:tint val="40000"/>
+      </a:schemeClr>
+    </dgm:fillClrLst>
+    <dgm:linClrLst meth="repeat">
+      <a:schemeClr val="accent1">
+        <a:alpha val="90000"/>
+        <a:tint val="40000"/>
+      </a:schemeClr>
+    </dgm:linClrLst>
+    <dgm:effectClrLst/>
+    <dgm:txLinClrLst/>
+    <dgm:txFillClrLst meth="repeat">
+      <a:schemeClr val="dk1"/>
+    </dgm:txFillClrLst>
+    <dgm:txEffectClrLst/>
+  </dgm:styleLbl>
+  <dgm:styleLbl name="alignAccFollowNode1">
+    <dgm:fillClrLst meth="repeat">
+      <a:schemeClr val="accent1">
+        <a:alpha val="90000"/>
+        <a:tint val="40000"/>
+      </a:schemeClr>
+    </dgm:fillClrLst>
+    <dgm:linClrLst meth="repeat">
+      <a:schemeClr val="accent1">
+        <a:alpha val="90000"/>
+        <a:tint val="40000"/>
+      </a:schemeClr>
+    </dgm:linClrLst>
+    <dgm:effectClrLst/>
+    <dgm:txLinClrLst/>
+    <dgm:txFillClrLst meth="repeat">
+      <a:schemeClr val="dk1"/>
+    </dgm:txFillClrLst>
+    <dgm:txEffectClrLst/>
+  </dgm:styleLbl>
+  <dgm:styleLbl name="bgAccFollowNode1">
+    <dgm:fillClrLst meth="repeat">
+      <a:schemeClr val="accent1">
+        <a:alpha val="90000"/>
+        <a:tint val="40000"/>
+      </a:schemeClr>
+    </dgm:fillClrLst>
+    <dgm:linClrLst meth="repeat">
+      <a:schemeClr val="accent1">
+        <a:alpha val="90000"/>
+        <a:tint val="40000"/>
+      </a:schemeClr>
+    </dgm:linClrLst>
+    <dgm:effectClrLst/>
+    <dgm:txLinClrLst/>
+    <dgm:txFillClrLst meth="repeat">
+      <a:schemeClr val="dk1"/>
+    </dgm:txFillClrLst>
+    <dgm:txEffectClrLst/>
+  </dgm:styleLbl>
+  <dgm:styleLbl name="fgAcc0">
+    <dgm:fillClrLst meth="repeat">
+      <a:schemeClr val="lt1">
+        <a:alpha val="90000"/>
+      </a:schemeClr>
+    </dgm:fillClrLst>
+    <dgm:linClrLst meth="repeat">
+      <a:schemeClr val="accent1"/>
+    </dgm:linClrLst>
+    <dgm:effectClrLst/>
+    <dgm:txLinClrLst/>
+    <dgm:txFillClrLst meth="repeat">
+      <a:schemeClr val="dk1"/>
+    </dgm:txFillClrLst>
+    <dgm:txEffectClrLst/>
+  </dgm:styleLbl>
+  <dgm:styleLbl name="fgAcc2">
+    <dgm:fillClrLst meth="repeat">
+      <a:schemeClr val="lt1">
+        <a:alpha val="90000"/>
+      </a:schemeClr>
+    </dgm:fillClrLst>
+    <dgm:linClrLst meth="repeat">
+      <a:schemeClr val="accent1"/>
+    </dgm:linClrLst>
+    <dgm:effectClrLst/>
+    <dgm:txLinClrLst/>
+    <dgm:txFillClrLst meth="repeat">
+      <a:schemeClr val="dk1"/>
+    </dgm:txFillClrLst>
+    <dgm:txEffectClrLst/>
+  </dgm:styleLbl>
+  <dgm:styleLbl name="fgAcc3">
+    <dgm:fillClrLst meth="repeat">
+      <a:schemeClr val="lt1">
+        <a:alpha val="90000"/>
+      </a:schemeClr>
+    </dgm:fillClrLst>
+    <dgm:linClrLst meth="repeat">
+      <a:schemeClr val="accent1"/>
+    </dgm:linClrLst>
+    <dgm:effectClrLst/>
+    <dgm:txLinClrLst/>
+    <dgm:txFillClrLst meth="repeat">
+      <a:schemeClr val="dk1"/>
+    </dgm:txFillClrLst>
+    <dgm:txEffectClrLst/>
+  </dgm:styleLbl>
+  <dgm:styleLbl name="fgAcc4">
+    <dgm:fillClrLst meth="repeat">
+      <a:schemeClr val="lt1">
+        <a:alpha val="90000"/>
+      </a:schemeClr>
+    </dgm:fillClrLst>
+    <dgm:linClrLst meth="repeat">
+      <a:schemeClr val="accent1"/>
+    </dgm:linClrLst>
+    <dgm:effectClrLst/>
+    <dgm:txLinClrLst/>
+    <dgm:txFillClrLst meth="repeat">
+      <a:schemeClr val="dk1"/>
+    </dgm:txFillClrLst>
+    <dgm:txEffectClrLst/>
+  </dgm:styleLbl>
+  <dgm:styleLbl name="bgShp">
+    <dgm:fillClrLst meth="repeat">
+      <a:schemeClr val="accent1">
+        <a:tint val="40000"/>
+      </a:schemeClr>
+    </dgm:fillClrLst>
+    <dgm:linClrLst meth="repeat">
+      <a:schemeClr val="accent1"/>
+    </dgm:linClrLst>
+    <dgm:effectClrLst/>
+    <dgm:txLinClrLst/>
+    <dgm:txFillClrLst meth="repeat">
+      <a:schemeClr val="dk1"/>
+    </dgm:txFillClrLst>
+    <dgm:txEffectClrLst/>
+  </dgm:styleLbl>
+  <dgm:styleLbl name="dkBgShp">
+    <dgm:fillClrLst meth="repeat">
+      <a:schemeClr val="accent1">
+        <a:shade val="80000"/>
+      </a:schemeClr>
+    </dgm:fillClrLst>
+    <dgm:linClrLst meth="repeat">
+      <a:schemeClr val="accent1"/>
+    </dgm:linClrLst>
+    <dgm:effectClrLst/>
+    <dgm:txLinClrLst/>
+    <dgm:txFillClrLst meth="repeat">
+      <a:schemeClr val="lt1"/>
+    </dgm:txFillClrLst>
+    <dgm:txEffectClrLst/>
+  </dgm:styleLbl>
+  <dgm:styleLbl name="trBgShp">
+    <dgm:fillClrLst meth="repeat">
+      <a:schemeClr val="accent1">
+        <a:tint val="50000"/>
+        <a:alpha val="40000"/>
+      </a:schemeClr>
+    </dgm:fillClrLst>
+    <dgm:linClrLst meth="repeat">
+      <a:schemeClr val="accent1"/>
+    </dgm:linClrLst>
+    <dgm:effectClrLst/>
+    <dgm:txLinClrLst/>
+    <dgm:txFillClrLst meth="repeat">
+      <a:schemeClr val="lt1"/>
+    </dgm:txFillClrLst>
+    <dgm:txEffectClrLst/>
+  </dgm:styleLbl>
+  <dgm:styleLbl name="fgShp">
+    <dgm:fillClrLst meth="repeat">
+      <a:schemeClr val="accent1">
+        <a:tint val="60000"/>
+      </a:schemeClr>
+    </dgm:fillClrLst>
+    <dgm:linClrLst meth="repeat">
+      <a:schemeClr val="lt1"/>
+    </dgm:linClrLst>
+    <dgm:effectClrLst/>
+    <dgm:txLinClrLst/>
+    <dgm:txFillClrLst meth="repeat">
+      <a:schemeClr val="dk1"/>
+    </dgm:txFillClrLst>
+    <dgm:txEffectClrLst/>
+  </dgm:styleLbl>
+  <dgm:styleLbl name="revTx">
+    <dgm:fillClrLst meth="repeat">
+      <a:schemeClr val="lt1">
+        <a:alpha val="0"/>
+      </a:schemeClr>
+    </dgm:fillClrLst>
+    <dgm:linClrLst meth="repeat">
+      <a:schemeClr val="dk1">
+        <a:alpha val="0"/>
+      </a:schemeClr>
+    </dgm:linClrLst>
+    <dgm:effectClrLst/>
+    <dgm:txLinClrLst/>
+    <dgm:txFillClrLst meth="repeat">
+      <a:schemeClr val="tx1"/>
+    </dgm:txFillClrLst>
+    <dgm:txEffectClrLst/>
+  </dgm:styleLbl>
+</dgm:colorsDef>
+</file>
+
+<file path=word/diagrams/data1.xml><?xml version="1.0" encoding="utf-8"?>
+<dgm:dataModel xmlns:dgm="http://schemas.openxmlformats.org/drawingml/2006/diagram" xmlns:a="http://schemas.openxmlformats.org/drawingml/2006/main">
+  <dgm:ptLst>
+    <dgm:pt modelId="{DB7A22E5-A4A4-4EFB-A7B0-74F947CC1D6C}" type="doc">
+      <dgm:prSet loTypeId="urn:microsoft.com/office/officeart/2005/8/layout/pList1" loCatId="picture" qsTypeId="urn:microsoft.com/office/officeart/2005/8/quickstyle/simple1" qsCatId="simple" csTypeId="urn:microsoft.com/office/officeart/2005/8/colors/accent1_2" csCatId="accent1" phldr="1"/>
+      <dgm:spPr/>
+      <dgm:t>
+        <a:bodyPr/>
+        <a:lstStyle/>
+        <a:p>
+          <a:endParaRPr lang="en-US"/>
+        </a:p>
+      </dgm:t>
+    </dgm:pt>
+    <dgm:pt modelId="{571E3CF7-0409-4097-BCB0-023DCC5EB4E9}">
+      <dgm:prSet phldrT="[Text]"/>
+      <dgm:spPr/>
+      <dgm:t>
+        <a:bodyPr/>
+        <a:lstStyle/>
+        <a:p>
+          <a:endParaRPr lang="en-US"/>
+        </a:p>
+      </dgm:t>
+    </dgm:pt>
+    <dgm:pt modelId="{B4373A73-ADA6-414D-B1A6-100B542FB961}" type="parTrans" cxnId="{12451E02-A22C-4462-BB57-BE8D1BB82D57}">
+      <dgm:prSet/>
+      <dgm:spPr/>
+      <dgm:t>
+        <a:bodyPr/>
+        <a:lstStyle/>
+        <a:p>
+          <a:endParaRPr lang="en-US"/>
+        </a:p>
+      </dgm:t>
+    </dgm:pt>
+    <dgm:pt modelId="{A7A5E5AC-FF81-4267-B14D-6C529D08D754}" type="sibTrans" cxnId="{12451E02-A22C-4462-BB57-BE8D1BB82D57}">
+      <dgm:prSet/>
+      <dgm:spPr/>
+      <dgm:t>
+        <a:bodyPr/>
+        <a:lstStyle/>
+        <a:p>
+          <a:endParaRPr lang="en-US"/>
+        </a:p>
+      </dgm:t>
+    </dgm:pt>
+    <dgm:pt modelId="{33D463D7-BB0F-4AED-BE18-3B5574A43CEF}">
+      <dgm:prSet phldrT="[Text]"/>
+      <dgm:spPr/>
+      <dgm:t>
+        <a:bodyPr/>
+        <a:lstStyle/>
+        <a:p>
+          <a:endParaRPr lang="en-US"/>
+        </a:p>
+      </dgm:t>
+    </dgm:pt>
+    <dgm:pt modelId="{873E9D70-D127-4067-BE9E-01A802187DF8}" type="parTrans" cxnId="{E0F1D052-0CB4-4C07-AF50-C2F70A6AFA01}">
+      <dgm:prSet/>
+      <dgm:spPr/>
+      <dgm:t>
+        <a:bodyPr/>
+        <a:lstStyle/>
+        <a:p>
+          <a:endParaRPr lang="en-US"/>
+        </a:p>
+      </dgm:t>
+    </dgm:pt>
+    <dgm:pt modelId="{BF5C5EA7-252B-4B2B-9D56-CF68BA32B133}" type="sibTrans" cxnId="{E0F1D052-0CB4-4C07-AF50-C2F70A6AFA01}">
+      <dgm:prSet/>
+      <dgm:spPr/>
+      <dgm:t>
+        <a:bodyPr/>
+        <a:lstStyle/>
+        <a:p>
+          <a:endParaRPr lang="en-US"/>
+        </a:p>
+      </dgm:t>
+    </dgm:pt>
+    <dgm:pt modelId="{D7611128-A391-487F-8C38-8A3ED9195EC7}">
+      <dgm:prSet phldrT="[Text]"/>
+      <dgm:spPr/>
+      <dgm:t>
+        <a:bodyPr/>
+        <a:lstStyle/>
+        <a:p>
+          <a:endParaRPr lang="en-US"/>
+        </a:p>
+      </dgm:t>
+    </dgm:pt>
+    <dgm:pt modelId="{0F94C221-F4EE-4AE0-9817-A86C4AD46B50}" type="parTrans" cxnId="{26FF3EF3-7D44-4C01-A6A6-637F35412438}">
+      <dgm:prSet/>
+      <dgm:spPr/>
+      <dgm:t>
+        <a:bodyPr/>
+        <a:lstStyle/>
+        <a:p>
+          <a:endParaRPr lang="en-US"/>
+        </a:p>
+      </dgm:t>
+    </dgm:pt>
+    <dgm:pt modelId="{6A84BDC0-941F-48C4-9DE0-C8FE3C960421}" type="sibTrans" cxnId="{26FF3EF3-7D44-4C01-A6A6-637F35412438}">
+      <dgm:prSet/>
+      <dgm:spPr/>
+      <dgm:t>
+        <a:bodyPr/>
+        <a:lstStyle/>
+        <a:p>
+          <a:endParaRPr lang="en-US"/>
+        </a:p>
+      </dgm:t>
+    </dgm:pt>
+    <dgm:pt modelId="{51684F90-8CA3-4FEB-A196-3D0D9522E6AE}" type="pres">
+      <dgm:prSet presAssocID="{DB7A22E5-A4A4-4EFB-A7B0-74F947CC1D6C}" presName="Name0" presStyleCnt="0">
+        <dgm:presLayoutVars>
+          <dgm:dir/>
+          <dgm:resizeHandles val="exact"/>
+        </dgm:presLayoutVars>
+      </dgm:prSet>
+      <dgm:spPr/>
+    </dgm:pt>
+    <dgm:pt modelId="{6619FF45-6CE4-4660-8F20-F5CFE5673DED}" type="pres">
+      <dgm:prSet presAssocID="{571E3CF7-0409-4097-BCB0-023DCC5EB4E9}" presName="compNode" presStyleCnt="0"/>
+      <dgm:spPr/>
+    </dgm:pt>
+    <dgm:pt modelId="{1DAFF350-C226-4238-9F00-9227A9941311}" type="pres">
+      <dgm:prSet presAssocID="{571E3CF7-0409-4097-BCB0-023DCC5EB4E9}" presName="pictRect" presStyleLbl="node1" presStyleIdx="0" presStyleCnt="3">
+        <dgm:style>
+          <a:lnRef idx="2">
+            <a:schemeClr val="dk1"/>
+          </a:lnRef>
+          <a:fillRef idx="1">
+            <a:schemeClr val="lt1"/>
+          </a:fillRef>
+          <a:effectRef idx="0">
+            <a:schemeClr val="dk1"/>
+          </a:effectRef>
+          <a:fontRef idx="minor">
+            <a:schemeClr val="dk1"/>
+          </a:fontRef>
+        </dgm:style>
+      </dgm:prSet>
+      <dgm:spPr>
+        <a:blipFill>
+          <a:blip xmlns:r="http://schemas.openxmlformats.org/officeDocument/2006/relationships" r:embed="rId1"/>
+          <a:srcRect/>
+          <a:stretch>
+            <a:fillRect t="-23000" b="-23000"/>
+          </a:stretch>
+        </a:blipFill>
+      </dgm:spPr>
+    </dgm:pt>
+    <dgm:pt modelId="{C76DE565-75C9-4571-AD06-99AB18228E09}" type="pres">
+      <dgm:prSet presAssocID="{571E3CF7-0409-4097-BCB0-023DCC5EB4E9}" presName="textRect" presStyleLbl="revTx" presStyleIdx="0" presStyleCnt="3">
+        <dgm:presLayoutVars>
+          <dgm:bulletEnabled val="1"/>
+        </dgm:presLayoutVars>
+      </dgm:prSet>
+      <dgm:spPr/>
+    </dgm:pt>
+    <dgm:pt modelId="{4EC826FC-9786-45B7-A542-BC9E43F4D64C}" type="pres">
+      <dgm:prSet presAssocID="{A7A5E5AC-FF81-4267-B14D-6C529D08D754}" presName="sibTrans" presStyleLbl="sibTrans2D1" presStyleIdx="0" presStyleCnt="0"/>
+      <dgm:spPr/>
+    </dgm:pt>
+    <dgm:pt modelId="{AF6C6025-8B58-498F-93E2-1D6466949BCB}" type="pres">
+      <dgm:prSet presAssocID="{33D463D7-BB0F-4AED-BE18-3B5574A43CEF}" presName="compNode" presStyleCnt="0"/>
+      <dgm:spPr/>
+    </dgm:pt>
+    <dgm:pt modelId="{2A7C3745-83A0-4348-ABD3-E6F11B442F9B}" type="pres">
+      <dgm:prSet presAssocID="{33D463D7-BB0F-4AED-BE18-3B5574A43CEF}" presName="pictRect" presStyleLbl="node1" presStyleIdx="1" presStyleCnt="3" custLinFactNeighborX="2177" custLinFactNeighborY="92927">
+        <dgm:style>
+          <a:lnRef idx="2">
+            <a:schemeClr val="dk1"/>
+          </a:lnRef>
+          <a:fillRef idx="1">
+            <a:schemeClr val="lt1"/>
+          </a:fillRef>
+          <a:effectRef idx="0">
+            <a:schemeClr val="dk1"/>
+          </a:effectRef>
+          <a:fontRef idx="minor">
+            <a:schemeClr val="dk1"/>
+          </a:fontRef>
+        </dgm:style>
+      </dgm:prSet>
+      <dgm:spPr>
+        <a:blipFill>
+          <a:blip xmlns:r="http://schemas.openxmlformats.org/officeDocument/2006/relationships" r:embed="rId2"/>
+          <a:srcRect/>
+          <a:stretch>
+            <a:fillRect l="-9000" r="-9000"/>
+          </a:stretch>
+        </a:blipFill>
+      </dgm:spPr>
+    </dgm:pt>
+    <dgm:pt modelId="{E7CCF165-C973-4487-A819-8850219132CD}" type="pres">
+      <dgm:prSet presAssocID="{33D463D7-BB0F-4AED-BE18-3B5574A43CEF}" presName="textRect" presStyleLbl="revTx" presStyleIdx="1" presStyleCnt="3">
+        <dgm:presLayoutVars>
+          <dgm:bulletEnabled val="1"/>
+        </dgm:presLayoutVars>
+      </dgm:prSet>
+      <dgm:spPr/>
+    </dgm:pt>
+    <dgm:pt modelId="{608370D2-4453-444D-AB65-79E90B4F053A}" type="pres">
+      <dgm:prSet presAssocID="{BF5C5EA7-252B-4B2B-9D56-CF68BA32B133}" presName="sibTrans" presStyleLbl="sibTrans2D1" presStyleIdx="0" presStyleCnt="0"/>
+      <dgm:spPr/>
+    </dgm:pt>
+    <dgm:pt modelId="{4DA62620-1C15-486E-A518-2B0304381242}" type="pres">
+      <dgm:prSet presAssocID="{D7611128-A391-487F-8C38-8A3ED9195EC7}" presName="compNode" presStyleCnt="0"/>
+      <dgm:spPr/>
+    </dgm:pt>
+    <dgm:pt modelId="{E8E81956-C937-46F5-A24B-7CD9F14EA156}" type="pres">
+      <dgm:prSet presAssocID="{D7611128-A391-487F-8C38-8A3ED9195EC7}" presName="pictRect" presStyleLbl="node1" presStyleIdx="2" presStyleCnt="3">
+        <dgm:style>
+          <a:lnRef idx="2">
+            <a:schemeClr val="dk1"/>
+          </a:lnRef>
+          <a:fillRef idx="1">
+            <a:schemeClr val="lt1"/>
+          </a:fillRef>
+          <a:effectRef idx="0">
+            <a:schemeClr val="dk1"/>
+          </a:effectRef>
+          <a:fontRef idx="minor">
+            <a:schemeClr val="dk1"/>
+          </a:fontRef>
+        </dgm:style>
+      </dgm:prSet>
+      <dgm:spPr>
+        <a:blipFill>
+          <a:blip xmlns:r="http://schemas.openxmlformats.org/officeDocument/2006/relationships" r:embed="rId3"/>
+          <a:srcRect/>
+          <a:stretch>
+            <a:fillRect t="-23000" b="-23000"/>
+          </a:stretch>
+        </a:blipFill>
+      </dgm:spPr>
+    </dgm:pt>
+    <dgm:pt modelId="{47FA58A0-164C-459E-A21A-AEC79CAEC5A0}" type="pres">
+      <dgm:prSet presAssocID="{D7611128-A391-487F-8C38-8A3ED9195EC7}" presName="textRect" presStyleLbl="revTx" presStyleIdx="2" presStyleCnt="3">
+        <dgm:presLayoutVars>
+          <dgm:bulletEnabled val="1"/>
+        </dgm:presLayoutVars>
+      </dgm:prSet>
+      <dgm:spPr/>
+    </dgm:pt>
+  </dgm:ptLst>
+  <dgm:cxnLst>
+    <dgm:cxn modelId="{12451E02-A22C-4462-BB57-BE8D1BB82D57}" srcId="{DB7A22E5-A4A4-4EFB-A7B0-74F947CC1D6C}" destId="{571E3CF7-0409-4097-BCB0-023DCC5EB4E9}" srcOrd="0" destOrd="0" parTransId="{B4373A73-ADA6-414D-B1A6-100B542FB961}" sibTransId="{A7A5E5AC-FF81-4267-B14D-6C529D08D754}"/>
+    <dgm:cxn modelId="{C8DC3028-7777-40C9-9555-93FE226FF70C}" type="presOf" srcId="{33D463D7-BB0F-4AED-BE18-3B5574A43CEF}" destId="{E7CCF165-C973-4487-A819-8850219132CD}" srcOrd="0" destOrd="0" presId="urn:microsoft.com/office/officeart/2005/8/layout/pList1"/>
+    <dgm:cxn modelId="{4ABFAD2B-F40A-44D8-9355-D5E199CC11FF}" type="presOf" srcId="{A7A5E5AC-FF81-4267-B14D-6C529D08D754}" destId="{4EC826FC-9786-45B7-A542-BC9E43F4D64C}" srcOrd="0" destOrd="0" presId="urn:microsoft.com/office/officeart/2005/8/layout/pList1"/>
+    <dgm:cxn modelId="{FA074848-48A3-4BAD-B5EB-A26E6BC17496}" type="presOf" srcId="{BF5C5EA7-252B-4B2B-9D56-CF68BA32B133}" destId="{608370D2-4453-444D-AB65-79E90B4F053A}" srcOrd="0" destOrd="0" presId="urn:microsoft.com/office/officeart/2005/8/layout/pList1"/>
+    <dgm:cxn modelId="{E0F1D052-0CB4-4C07-AF50-C2F70A6AFA01}" srcId="{DB7A22E5-A4A4-4EFB-A7B0-74F947CC1D6C}" destId="{33D463D7-BB0F-4AED-BE18-3B5574A43CEF}" srcOrd="1" destOrd="0" parTransId="{873E9D70-D127-4067-BE9E-01A802187DF8}" sibTransId="{BF5C5EA7-252B-4B2B-9D56-CF68BA32B133}"/>
+    <dgm:cxn modelId="{5DC57C98-3FC8-4DEC-90A5-08DE355F8508}" type="presOf" srcId="{D7611128-A391-487F-8C38-8A3ED9195EC7}" destId="{47FA58A0-164C-459E-A21A-AEC79CAEC5A0}" srcOrd="0" destOrd="0" presId="urn:microsoft.com/office/officeart/2005/8/layout/pList1"/>
+    <dgm:cxn modelId="{1C6350C1-5799-4607-A02D-02E5040160F2}" type="presOf" srcId="{571E3CF7-0409-4097-BCB0-023DCC5EB4E9}" destId="{C76DE565-75C9-4571-AD06-99AB18228E09}" srcOrd="0" destOrd="0" presId="urn:microsoft.com/office/officeart/2005/8/layout/pList1"/>
+    <dgm:cxn modelId="{600903CB-F6D8-419B-BF7C-38E24F2CF3A7}" type="presOf" srcId="{DB7A22E5-A4A4-4EFB-A7B0-74F947CC1D6C}" destId="{51684F90-8CA3-4FEB-A196-3D0D9522E6AE}" srcOrd="0" destOrd="0" presId="urn:microsoft.com/office/officeart/2005/8/layout/pList1"/>
+    <dgm:cxn modelId="{26FF3EF3-7D44-4C01-A6A6-637F35412438}" srcId="{DB7A22E5-A4A4-4EFB-A7B0-74F947CC1D6C}" destId="{D7611128-A391-487F-8C38-8A3ED9195EC7}" srcOrd="2" destOrd="0" parTransId="{0F94C221-F4EE-4AE0-9817-A86C4AD46B50}" sibTransId="{6A84BDC0-941F-48C4-9DE0-C8FE3C960421}"/>
+    <dgm:cxn modelId="{B1AA6171-9AC8-4E92-B1AA-63AB2E688AC9}" type="presParOf" srcId="{51684F90-8CA3-4FEB-A196-3D0D9522E6AE}" destId="{6619FF45-6CE4-4660-8F20-F5CFE5673DED}" srcOrd="0" destOrd="0" presId="urn:microsoft.com/office/officeart/2005/8/layout/pList1"/>
+    <dgm:cxn modelId="{446919E7-69B8-4F84-A4A9-627AAE37A0DE}" type="presParOf" srcId="{6619FF45-6CE4-4660-8F20-F5CFE5673DED}" destId="{1DAFF350-C226-4238-9F00-9227A9941311}" srcOrd="0" destOrd="0" presId="urn:microsoft.com/office/officeart/2005/8/layout/pList1"/>
+    <dgm:cxn modelId="{2B58C78E-1C05-4C97-9553-B47B46887F29}" type="presParOf" srcId="{6619FF45-6CE4-4660-8F20-F5CFE5673DED}" destId="{C76DE565-75C9-4571-AD06-99AB18228E09}" srcOrd="1" destOrd="0" presId="urn:microsoft.com/office/officeart/2005/8/layout/pList1"/>
+    <dgm:cxn modelId="{8323DA1B-DBBE-420D-9630-27113D577A82}" type="presParOf" srcId="{51684F90-8CA3-4FEB-A196-3D0D9522E6AE}" destId="{4EC826FC-9786-45B7-A542-BC9E43F4D64C}" srcOrd="1" destOrd="0" presId="urn:microsoft.com/office/officeart/2005/8/layout/pList1"/>
+    <dgm:cxn modelId="{975A88FF-38C3-42DD-AAD1-8501238916B6}" type="presParOf" srcId="{51684F90-8CA3-4FEB-A196-3D0D9522E6AE}" destId="{AF6C6025-8B58-498F-93E2-1D6466949BCB}" srcOrd="2" destOrd="0" presId="urn:microsoft.com/office/officeart/2005/8/layout/pList1"/>
+    <dgm:cxn modelId="{3073341D-1CB9-46A1-94B1-32F01F29C7BF}" type="presParOf" srcId="{AF6C6025-8B58-498F-93E2-1D6466949BCB}" destId="{2A7C3745-83A0-4348-ABD3-E6F11B442F9B}" srcOrd="0" destOrd="0" presId="urn:microsoft.com/office/officeart/2005/8/layout/pList1"/>
+    <dgm:cxn modelId="{C4A9A3A0-BE9C-4882-9F7B-569075D569CD}" type="presParOf" srcId="{AF6C6025-8B58-498F-93E2-1D6466949BCB}" destId="{E7CCF165-C973-4487-A819-8850219132CD}" srcOrd="1" destOrd="0" presId="urn:microsoft.com/office/officeart/2005/8/layout/pList1"/>
+    <dgm:cxn modelId="{8A4BCD73-CB33-4F38-AEE1-90EEA1A583C3}" type="presParOf" srcId="{51684F90-8CA3-4FEB-A196-3D0D9522E6AE}" destId="{608370D2-4453-444D-AB65-79E90B4F053A}" srcOrd="3" destOrd="0" presId="urn:microsoft.com/office/officeart/2005/8/layout/pList1"/>
+    <dgm:cxn modelId="{C992A0B6-BD95-4F55-BEA4-7DFA614FB961}" type="presParOf" srcId="{51684F90-8CA3-4FEB-A196-3D0D9522E6AE}" destId="{4DA62620-1C15-486E-A518-2B0304381242}" srcOrd="4" destOrd="0" presId="urn:microsoft.com/office/officeart/2005/8/layout/pList1"/>
+    <dgm:cxn modelId="{197B59BD-C383-4A15-8497-E5D1FC733D32}" type="presParOf" srcId="{4DA62620-1C15-486E-A518-2B0304381242}" destId="{E8E81956-C937-46F5-A24B-7CD9F14EA156}" srcOrd="0" destOrd="0" presId="urn:microsoft.com/office/officeart/2005/8/layout/pList1"/>
+    <dgm:cxn modelId="{A463D19E-B900-48AE-BAF3-A3BB9AE1DD87}" type="presParOf" srcId="{4DA62620-1C15-486E-A518-2B0304381242}" destId="{47FA58A0-164C-459E-A21A-AEC79CAEC5A0}" srcOrd="1" destOrd="0" presId="urn:microsoft.com/office/officeart/2005/8/layout/pList1"/>
+  </dgm:cxnLst>
+  <dgm:bg>
+    <a:blipFill dpi="0" rotWithShape="1">
+      <a:blip xmlns:r="http://schemas.openxmlformats.org/officeDocument/2006/relationships" r:embed="rId4">
+        <a:alphaModFix amt="28000"/>
+      </a:blip>
+      <a:srcRect/>
+      <a:stretch>
+        <a:fillRect/>
+      </a:stretch>
+    </a:blipFill>
+  </dgm:bg>
+  <dgm:whole/>
+  <dgm:extLst>
+    <a:ext uri="http://schemas.microsoft.com/office/drawing/2008/diagram">
+      <dsp:dataModelExt xmlns:dsp="http://schemas.microsoft.com/office/drawing/2008/diagram" relId="rId14" minVer="http://schemas.openxmlformats.org/drawingml/2006/diagram"/>
+    </a:ext>
+  </dgm:extLst>
+</dgm:dataModel>
+</file>
+
+<file path=word/diagrams/drawing1.xml><?xml version="1.0" encoding="utf-8"?>
+<dsp:drawing xmlns:dgm="http://schemas.openxmlformats.org/drawingml/2006/diagram" xmlns:dsp="http://schemas.microsoft.com/office/drawing/2008/diagram" xmlns:a="http://schemas.openxmlformats.org/drawingml/2006/main">
+  <dsp:spTree>
+    <dsp:nvGrpSpPr>
+      <dsp:cNvPr id="0" name=""/>
+      <dsp:cNvGrpSpPr/>
+    </dsp:nvGrpSpPr>
+    <dsp:grpSpPr/>
+    <dsp:sp modelId="{1DAFF350-C226-4238-9F00-9227A9941311}">
+      <dsp:nvSpPr>
+        <dsp:cNvPr id="0" name=""/>
+        <dsp:cNvSpPr/>
+      </dsp:nvSpPr>
+      <dsp:spPr>
+        <a:xfrm>
+          <a:off x="1092" y="578934"/>
+          <a:ext cx="1732821" cy="1193914"/>
+        </a:xfrm>
+        <a:prstGeom prst="roundRect">
+          <a:avLst/>
+        </a:prstGeom>
+        <a:blipFill>
+          <a:blip xmlns:r="http://schemas.openxmlformats.org/officeDocument/2006/relationships" r:embed="rId1"/>
+          <a:srcRect/>
+          <a:stretch>
+            <a:fillRect t="-23000" b="-23000"/>
+          </a:stretch>
+        </a:blipFill>
+        <a:ln w="12700" cap="flat" cmpd="sng" algn="ctr">
+          <a:solidFill>
+            <a:schemeClr val="dk1"/>
+          </a:solidFill>
+          <a:prstDash val="solid"/>
+          <a:miter lim="800000"/>
+        </a:ln>
+        <a:effectLst/>
+      </dsp:spPr>
+      <dsp:style>
+        <a:lnRef idx="2">
+          <a:schemeClr val="dk1"/>
+        </a:lnRef>
+        <a:fillRef idx="1">
+          <a:schemeClr val="lt1"/>
+        </a:fillRef>
+        <a:effectRef idx="0">
+          <a:schemeClr val="dk1"/>
+        </a:effectRef>
+        <a:fontRef idx="minor">
+          <a:schemeClr val="dk1"/>
+        </a:fontRef>
+      </dsp:style>
+    </dsp:sp>
+    <dsp:sp modelId="{C76DE565-75C9-4571-AD06-99AB18228E09}">
+      <dsp:nvSpPr>
+        <dsp:cNvPr id="0" name=""/>
+        <dsp:cNvSpPr/>
+      </dsp:nvSpPr>
+      <dsp:spPr>
+        <a:xfrm>
+          <a:off x="1092" y="1772848"/>
+          <a:ext cx="1732821" cy="642876"/>
+        </a:xfrm>
+        <a:prstGeom prst="rect">
+          <a:avLst/>
+        </a:prstGeom>
+        <a:noFill/>
+        <a:ln>
+          <a:noFill/>
+        </a:ln>
+        <a:effectLst/>
+      </dsp:spPr>
+      <dsp:style>
+        <a:lnRef idx="0">
+          <a:scrgbClr r="0" g="0" b="0"/>
+        </a:lnRef>
+        <a:fillRef idx="0">
+          <a:scrgbClr r="0" g="0" b="0"/>
+        </a:fillRef>
+        <a:effectRef idx="0">
+          <a:scrgbClr r="0" g="0" b="0"/>
+        </a:effectRef>
+        <a:fontRef idx="minor"/>
+      </dsp:style>
+      <dsp:txBody>
+        <a:bodyPr spcFirstLastPara="0" vert="horz" wrap="square" lIns="213360" tIns="213360" rIns="213360" bIns="0" numCol="1" spcCol="1270" anchor="t" anchorCtr="0">
+          <a:noAutofit/>
+        </a:bodyPr>
+        <a:lstStyle/>
+        <a:p>
+          <a:pPr marL="0" lvl="0" indent="0" algn="ctr" defTabSz="1333500">
+            <a:lnSpc>
+              <a:spcPct val="90000"/>
+            </a:lnSpc>
+            <a:spcBef>
+              <a:spcPct val="0"/>
+            </a:spcBef>
+            <a:spcAft>
+              <a:spcPct val="35000"/>
+            </a:spcAft>
+            <a:buNone/>
+          </a:pPr>
+          <a:endParaRPr lang="en-US" sz="3000" kern="1200"/>
+        </a:p>
+      </dsp:txBody>
+      <dsp:txXfrm>
+        <a:off x="1092" y="1772848"/>
+        <a:ext cx="1732821" cy="642876"/>
+      </dsp:txXfrm>
+    </dsp:sp>
+    <dsp:sp modelId="{2A7C3745-83A0-4348-ABD3-E6F11B442F9B}">
+      <dsp:nvSpPr>
+        <dsp:cNvPr id="0" name=""/>
+        <dsp:cNvSpPr/>
+      </dsp:nvSpPr>
+      <dsp:spPr>
+        <a:xfrm>
+          <a:off x="1944992" y="1688403"/>
+          <a:ext cx="1732821" cy="1193914"/>
+        </a:xfrm>
+        <a:prstGeom prst="roundRect">
+          <a:avLst/>
+        </a:prstGeom>
+        <a:blipFill>
+          <a:blip xmlns:r="http://schemas.openxmlformats.org/officeDocument/2006/relationships" r:embed="rId2"/>
+          <a:srcRect/>
+          <a:stretch>
+            <a:fillRect l="-9000" r="-9000"/>
+          </a:stretch>
+        </a:blipFill>
+        <a:ln w="12700" cap="flat" cmpd="sng" algn="ctr">
+          <a:solidFill>
+            <a:schemeClr val="dk1"/>
+          </a:solidFill>
+          <a:prstDash val="solid"/>
+          <a:miter lim="800000"/>
+        </a:ln>
+        <a:effectLst/>
+      </dsp:spPr>
+      <dsp:style>
+        <a:lnRef idx="2">
+          <a:schemeClr val="dk1"/>
+        </a:lnRef>
+        <a:fillRef idx="1">
+          <a:schemeClr val="lt1"/>
+        </a:fillRef>
+        <a:effectRef idx="0">
+          <a:schemeClr val="dk1"/>
+        </a:effectRef>
+        <a:fontRef idx="minor">
+          <a:schemeClr val="dk1"/>
+        </a:fontRef>
+      </dsp:style>
+    </dsp:sp>
+    <dsp:sp modelId="{E7CCF165-C973-4487-A819-8850219132CD}">
+      <dsp:nvSpPr>
+        <dsp:cNvPr id="0" name=""/>
+        <dsp:cNvSpPr/>
+      </dsp:nvSpPr>
+      <dsp:spPr>
+        <a:xfrm>
+          <a:off x="1907269" y="1772848"/>
+          <a:ext cx="1732821" cy="642876"/>
+        </a:xfrm>
+        <a:prstGeom prst="rect">
+          <a:avLst/>
+        </a:prstGeom>
+        <a:noFill/>
+        <a:ln>
+          <a:noFill/>
+        </a:ln>
+        <a:effectLst/>
+      </dsp:spPr>
+      <dsp:style>
+        <a:lnRef idx="0">
+          <a:scrgbClr r="0" g="0" b="0"/>
+        </a:lnRef>
+        <a:fillRef idx="0">
+          <a:scrgbClr r="0" g="0" b="0"/>
+        </a:fillRef>
+        <a:effectRef idx="0">
+          <a:scrgbClr r="0" g="0" b="0"/>
+        </a:effectRef>
+        <a:fontRef idx="minor"/>
+      </dsp:style>
+      <dsp:txBody>
+        <a:bodyPr spcFirstLastPara="0" vert="horz" wrap="square" lIns="213360" tIns="213360" rIns="213360" bIns="0" numCol="1" spcCol="1270" anchor="t" anchorCtr="0">
+          <a:noAutofit/>
+        </a:bodyPr>
+        <a:lstStyle/>
+        <a:p>
+          <a:pPr marL="0" lvl="0" indent="0" algn="ctr" defTabSz="1333500">
+            <a:lnSpc>
+              <a:spcPct val="90000"/>
+            </a:lnSpc>
+            <a:spcBef>
+              <a:spcPct val="0"/>
+            </a:spcBef>
+            <a:spcAft>
+              <a:spcPct val="35000"/>
+            </a:spcAft>
+            <a:buNone/>
+          </a:pPr>
+          <a:endParaRPr lang="en-US" sz="3000" kern="1200"/>
+        </a:p>
+      </dsp:txBody>
+      <dsp:txXfrm>
+        <a:off x="1907269" y="1772848"/>
+        <a:ext cx="1732821" cy="642876"/>
+      </dsp:txXfrm>
+    </dsp:sp>
+    <dsp:sp modelId="{E8E81956-C937-46F5-A24B-7CD9F14EA156}">
+      <dsp:nvSpPr>
+        <dsp:cNvPr id="0" name=""/>
+        <dsp:cNvSpPr/>
+      </dsp:nvSpPr>
+      <dsp:spPr>
+        <a:xfrm>
+          <a:off x="3813445" y="578934"/>
+          <a:ext cx="1732821" cy="1193914"/>
+        </a:xfrm>
+        <a:prstGeom prst="roundRect">
+          <a:avLst/>
+        </a:prstGeom>
+        <a:blipFill>
+          <a:blip xmlns:r="http://schemas.openxmlformats.org/officeDocument/2006/relationships" r:embed="rId3"/>
+          <a:srcRect/>
+          <a:stretch>
+            <a:fillRect t="-23000" b="-23000"/>
+          </a:stretch>
+        </a:blipFill>
+        <a:ln w="12700" cap="flat" cmpd="sng" algn="ctr">
+          <a:solidFill>
+            <a:schemeClr val="dk1"/>
+          </a:solidFill>
+          <a:prstDash val="solid"/>
+          <a:miter lim="800000"/>
+        </a:ln>
+        <a:effectLst/>
+      </dsp:spPr>
+      <dsp:style>
+        <a:lnRef idx="2">
+          <a:schemeClr val="dk1"/>
+        </a:lnRef>
+        <a:fillRef idx="1">
+          <a:schemeClr val="lt1"/>
+        </a:fillRef>
+        <a:effectRef idx="0">
+          <a:schemeClr val="dk1"/>
+        </a:effectRef>
+        <a:fontRef idx="minor">
+          <a:schemeClr val="dk1"/>
+        </a:fontRef>
+      </dsp:style>
+    </dsp:sp>
+    <dsp:sp modelId="{47FA58A0-164C-459E-A21A-AEC79CAEC5A0}">
+      <dsp:nvSpPr>
+        <dsp:cNvPr id="0" name=""/>
+        <dsp:cNvSpPr/>
+      </dsp:nvSpPr>
+      <dsp:spPr>
+        <a:xfrm>
+          <a:off x="3813445" y="1772848"/>
+          <a:ext cx="1732821" cy="642876"/>
+        </a:xfrm>
+        <a:prstGeom prst="rect">
+          <a:avLst/>
+        </a:prstGeom>
+        <a:noFill/>
+        <a:ln>
+          <a:noFill/>
+        </a:ln>
+        <a:effectLst/>
+      </dsp:spPr>
+      <dsp:style>
+        <a:lnRef idx="0">
+          <a:scrgbClr r="0" g="0" b="0"/>
+        </a:lnRef>
+        <a:fillRef idx="0">
+          <a:scrgbClr r="0" g="0" b="0"/>
+        </a:fillRef>
+        <a:effectRef idx="0">
+          <a:scrgbClr r="0" g="0" b="0"/>
+        </a:effectRef>
+        <a:fontRef idx="minor"/>
+      </dsp:style>
+      <dsp:txBody>
+        <a:bodyPr spcFirstLastPara="0" vert="horz" wrap="square" lIns="213360" tIns="213360" rIns="213360" bIns="0" numCol="1" spcCol="1270" anchor="t" anchorCtr="0">
+          <a:noAutofit/>
+        </a:bodyPr>
+        <a:lstStyle/>
+        <a:p>
+          <a:pPr marL="0" lvl="0" indent="0" algn="ctr" defTabSz="1333500">
+            <a:lnSpc>
+              <a:spcPct val="90000"/>
+            </a:lnSpc>
+            <a:spcBef>
+              <a:spcPct val="0"/>
+            </a:spcBef>
+            <a:spcAft>
+              <a:spcPct val="35000"/>
+            </a:spcAft>
+            <a:buNone/>
+          </a:pPr>
+          <a:endParaRPr lang="en-US" sz="3000" kern="1200"/>
+        </a:p>
+      </dsp:txBody>
+      <dsp:txXfrm>
+        <a:off x="3813445" y="1772848"/>
+        <a:ext cx="1732821" cy="642876"/>
+      </dsp:txXfrm>
+    </dsp:sp>
+  </dsp:spTree>
+</dsp:drawing>
+</file>
+
+<file path=word/diagrams/layout1.xml><?xml version="1.0" encoding="utf-8"?>
+<dgm:layoutDef xmlns:dgm="http://schemas.openxmlformats.org/drawingml/2006/diagram" xmlns:a="http://schemas.openxmlformats.org/drawingml/2006/main" uniqueId="urn:microsoft.com/office/officeart/2005/8/layout/pList1">
+  <dgm:title val=""/>
+  <dgm:desc val=""/>
+  <dgm:catLst>
+    <dgm:cat type="list" pri="2000"/>
+    <dgm:cat type="picture" pri="2500"/>
+    <dgm:cat type="pictureconvert" pri="2500"/>
+  </dgm:catLst>
+  <dgm:sampData>
+    <dgm:dataModel>
+      <dgm:ptLst>
+        <dgm:pt modelId="0" type="doc"/>
+        <dgm:pt modelId="1">
+          <dgm:prSet phldr="1"/>
+        </dgm:pt>
+        <dgm:pt modelId="2">
+          <dgm:prSet phldr="1"/>
+        </dgm:pt>
+        <dgm:pt modelId="3">
+          <dgm:prSet phldr="1"/>
+        </dgm:pt>
+        <dgm:pt modelId="4">
+          <dgm:prSet phldr="1"/>
+        </dgm:pt>
+      </dgm:ptLst>
+      <dgm:cxnLst>
+        <dgm:cxn modelId="7" srcId="0" destId="1" srcOrd="0" destOrd="0"/>
+        <dgm:cxn modelId="8" srcId="0" destId="2" srcOrd="1" destOrd="0"/>
+        <dgm:cxn modelId="9" srcId="0" destId="3" srcOrd="2" destOrd="0"/>
+        <dgm:cxn modelId="10" srcId="0" destId="4" srcOrd="3" destOrd="0"/>
+      </dgm:cxnLst>
+      <dgm:bg/>
+      <dgm:whole/>
+    </dgm:dataModel>
+  </dgm:sampData>
+  <dgm:styleData>
+    <dgm:dataModel>
+      <dgm:ptLst>
+        <dgm:pt modelId="0" type="doc"/>
+        <dgm:pt modelId="1"/>
+        <dgm:pt modelId="2"/>
+      </dgm:ptLst>
+      <dgm:cxnLst>
+        <dgm:cxn modelId="3" srcId="0" destId="1" srcOrd="0" destOrd="0"/>
+        <dgm:cxn modelId="4" srcId="0" destId="2" srcOrd="1" destOrd="0"/>
+      </dgm:cxnLst>
+      <dgm:bg/>
+      <dgm:whole/>
+    </dgm:dataModel>
+  </dgm:styleData>
+  <dgm:clrData useDef="1">
+    <dgm:dataModel>
+      <dgm:ptLst/>
+      <dgm:bg/>
+      <dgm:whole/>
+    </dgm:dataModel>
+  </dgm:clrData>
+  <dgm:layoutNode name="Name0">
+    <dgm:varLst>
+      <dgm:dir/>
+      <dgm:resizeHandles val="exact"/>
+    </dgm:varLst>
+    <dgm:choose name="Name1">
+      <dgm:if name="Name2" axis="self" func="var" arg="dir" op="equ" val="norm">
+        <dgm:alg type="snake">
+          <dgm:param type="grDir" val="tL"/>
+          <dgm:param type="flowDir" val="row"/>
+          <dgm:param type="contDir" val="sameDir"/>
+          <dgm:param type="off" val="ctr"/>
+          <dgm:param type="vertAlign" val="mid"/>
+          <dgm:param type="horzAlign" val="ctr"/>
+        </dgm:alg>
+      </dgm:if>
+      <dgm:else name="Name3">
+        <dgm:alg type="snake">
+          <dgm:param type="grDir" val="tR"/>
+          <dgm:param type="flowDir" val="row"/>
+          <dgm:param type="contDir" val="sameDir"/>
+          <dgm:param type="off" val="ctr"/>
+          <dgm:param type="vertAlign" val="mid"/>
+          <dgm:param type="horzAlign" val="ctr"/>
+        </dgm:alg>
+      </dgm:else>
+    </dgm:choose>
+    <dgm:shape xmlns:r="http://schemas.openxmlformats.org/officeDocument/2006/relationships" r:blip="">
+      <dgm:adjLst/>
+    </dgm:shape>
+    <dgm:presOf/>
+    <dgm:constrLst>
+      <dgm:constr type="w" for="ch" forName="compNode" refType="w"/>
+      <dgm:constr type="w" for="ch" ptType="sibTrans" refType="w" refFor="ch" refForName="compNode" op="equ" fact="0.1"/>
+      <dgm:constr type="sp" refType="w" refFor="ch" refForName="compNode" op="equ" fact="0.1"/>
+      <dgm:constr type="primFontSz" for="des" ptType="node" op="equ" val="65"/>
+    </dgm:constrLst>
+    <dgm:ruleLst/>
+    <dgm:forEach name="Name4" axis="ch" ptType="node">
+      <dgm:layoutNode name="compNode">
+        <dgm:alg type="composite">
+          <dgm:param type="ar" val="0.943"/>
+        </dgm:alg>
+        <dgm:shape xmlns:r="http://schemas.openxmlformats.org/officeDocument/2006/relationships" r:blip="">
+          <dgm:adjLst/>
+        </dgm:shape>
+        <dgm:presOf axis="self"/>
+        <dgm:constrLst>
+          <dgm:constr type="h" refType="w" fact="1.06"/>
+          <dgm:constr type="h" for="ch" forName="pictRect" refType="h" fact="0.65"/>
+          <dgm:constr type="w" for="ch" forName="pictRect" refType="w"/>
+          <dgm:constr type="l" for="ch" forName="pictRect"/>
+          <dgm:constr type="t" for="ch" forName="pictRect"/>
+          <dgm:constr type="w" for="ch" forName="textRect" refType="w"/>
+          <dgm:constr type="h" for="ch" forName="textRect" refType="h" fact="0.35"/>
+          <dgm:constr type="l" for="ch" forName="textRect"/>
+          <dgm:constr type="t" for="ch" forName="textRect" refType="b" refFor="ch" refForName="pictRect"/>
+        </dgm:constrLst>
+        <dgm:ruleLst/>
+        <dgm:layoutNode name="pictRect">
+          <dgm:alg type="sp"/>
+          <dgm:shape xmlns:r="http://schemas.openxmlformats.org/officeDocument/2006/relationships" type="roundRect" r:blip="" blipPhldr="1">
+            <dgm:adjLst/>
+          </dgm:shape>
+          <dgm:presOf/>
+          <dgm:constrLst/>
+          <dgm:ruleLst/>
+        </dgm:layoutNode>
+        <dgm:layoutNode name="textRect" styleLbl="revTx">
+          <dgm:varLst>
+            <dgm:bulletEnabled val="1"/>
+          </dgm:varLst>
+          <dgm:alg type="tx">
+            <dgm:param type="txAnchorVert" val="t"/>
+          </dgm:alg>
+          <dgm:shape xmlns:r="http://schemas.openxmlformats.org/officeDocument/2006/relationships" type="rect" r:blip="">
+            <dgm:adjLst/>
+          </dgm:shape>
+          <dgm:presOf axis="desOrSelf" ptType="node"/>
+          <dgm:constrLst>
+            <dgm:constr type="bMarg"/>
+          </dgm:constrLst>
+          <dgm:ruleLst>
+            <dgm:rule type="primFontSz" val="5" fact="NaN" max="NaN"/>
+          </dgm:ruleLst>
+        </dgm:layoutNode>
+      </dgm:layoutNode>
+      <dgm:forEach name="Name5" axis="followSib" ptType="sibTrans" cnt="1">
+        <dgm:layoutNode name="sibTrans">
+          <dgm:alg type="sp"/>
+          <dgm:shape xmlns:r="http://schemas.openxmlformats.org/officeDocument/2006/relationships" type="rect" r:blip="" hideGeom="1">
+            <dgm:adjLst/>
+          </dgm:shape>
+          <dgm:presOf axis="self"/>
+          <dgm:constrLst/>
+          <dgm:ruleLst/>
+        </dgm:layoutNode>
+      </dgm:forEach>
+    </dgm:forEach>
+  </dgm:layoutNode>
+</dgm:layoutDef>
+</file>
+
+<file path=word/diagrams/quickStyle1.xml><?xml version="1.0" encoding="utf-8"?>
+<dgm:styleDef xmlns:dgm="http://schemas.openxmlformats.org/drawingml/2006/diagram" xmlns:a="http://schemas.openxmlformats.org/drawingml/2006/main" uniqueId="urn:microsoft.com/office/officeart/2005/8/quickstyle/simple1">
+  <dgm:title val=""/>
+  <dgm:desc val=""/>
+  <dgm:catLst>
+    <dgm:cat type="simple" pri="10100"/>
+  </dgm:catLst>
+  <dgm:scene3d>
+    <a:camera prst="orthographicFront"/>
+    <a:lightRig rig="threePt" dir="t"/>
+  </dgm:scene3d>
+  <dgm:styleLbl name="node0">
+    <dgm:scene3d>
+      <a:camera prst="orthographicFront"/>
+      <a:lightRig rig="threePt" dir="t"/>
+    </dgm:scene3d>
+    <dgm:sp3d/>
+    <dgm:txPr/>
+    <dgm:style>
+      <a:lnRef idx="2">
+        <a:scrgbClr r="0" g="0" b="0"/>
+      </a:lnRef>
+      <a:fillRef idx="1">
+        <a:scrgbClr r="0" g="0" b="0"/>
+      </a:fillRef>
+      <a:effectRef idx="0">
+        <a:scrgbClr r="0" g="0" b="0"/>
+      </a:effectRef>
+      <a:fontRef idx="minor">
+        <a:schemeClr val="lt1"/>
+      </a:fontRef>
+    </dgm:style>
+  </dgm:styleLbl>
+  <dgm:styleLbl name="lnNode1">
+    <dgm:scene3d>
+      <a:camera prst="orthographicFront"/>
+      <a:lightRig rig="threePt" dir="t"/>
+    </dgm:scene3d>
+    <dgm:sp3d/>
+    <dgm:txPr/>
+    <dgm:style>
+      <a:lnRef idx="2">
+        <a:scrgbClr r="0" g="0" b="0"/>
+      </a:lnRef>
+      <a:fillRef idx="1">
+        <a:scrgbClr r="0" g="0" b="0"/>
+      </a:fillRef>
+      <a:effectRef idx="0">
+        <a:scrgbClr r="0" g="0" b="0"/>
+      </a:effectRef>
+      <a:fontRef idx="minor">
+        <a:schemeClr val="lt1"/>
+      </a:fontRef>
+    </dgm:style>
+  </dgm:styleLbl>
+  <dgm:styleLbl name="vennNode1">
+    <dgm:scene3d>
+      <a:camera prst="orthographicFront"/>
+      <a:lightRig rig="threePt" dir="t"/>
+    </dgm:scene3d>
+    <dgm:sp3d/>
+    <dgm:txPr/>
+    <dgm:style>
+      <a:lnRef idx="2">
+        <a:scrgbClr r="0" g="0" b="0"/>
+      </a:lnRef>
+      <a:fillRef idx="1">
+        <a:scrgbClr r="0" g="0" b="0"/>
+      </a:fillRef>
+      <a:effectRef idx="0">
+        <a:scrgbClr r="0" g="0" b="0"/>
+      </a:effectRef>
+      <a:fontRef idx="minor">
+        <a:schemeClr val="tx1"/>
+      </a:fontRef>
+    </dgm:style>
+  </dgm:styleLbl>
+  <dgm:styleLbl name="alignNode1">
+    <dgm:scene3d>
+      <a:camera prst="orthographicFront"/>
+      <a:lightRig rig="threePt" dir="t"/>
+    </dgm:scene3d>
+    <dgm:sp3d/>
+    <dgm:txPr/>
+    <dgm:style>
+      <a:lnRef idx="2">
+        <a:scrgbClr r="0" g="0" b="0"/>
+      </a:lnRef>
+      <a:fillRef idx="1">
+        <a:scrgbClr r="0" g="0" b="0"/>
+      </a:fillRef>
+      <a:effectRef idx="0">
+        <a:scrgbClr r="0" g="0" b="0"/>
+      </a:effectRef>
+      <a:fontRef idx="minor">
+        <a:schemeClr val="lt1"/>
+      </a:fontRef>
+    </dgm:style>
+  </dgm:styleLbl>
+  <dgm:styleLbl name="node1">
+    <dgm:scene3d>
+      <a:camera prst="orthographicFront"/>
+      <a:lightRig rig="threePt" dir="t"/>
+    </dgm:scene3d>
+    <dgm:sp3d/>
+    <dgm:txPr/>
+    <dgm:style>
+      <a:lnRef idx="2">
+        <a:scrgbClr r="0" g="0" b="0"/>
+      </a:lnRef>
+      <a:fillRef idx="1">
+        <a:scrgbClr r="0" g="0" b="0"/>
+      </a:fillRef>
+      <a:effectRef idx="0">
+        <a:scrgbClr r="0" g="0" b="0"/>
+      </a:effectRef>
+      <a:fontRef idx="minor">
+        <a:schemeClr val="lt1"/>
+      </a:fontRef>
+    </dgm:style>
+  </dgm:styleLbl>
+  <dgm:styleLbl name="node2">
+    <dgm:scene3d>
+      <a:camera prst="orthographicFront"/>
+      <a:lightRig rig="threePt" dir="t"/>
+    </dgm:scene3d>
+    <dgm:sp3d/>
+    <dgm:txPr/>
+    <dgm:style>
+      <a:lnRef idx="2">
+        <a:scrgbClr r="0" g="0" b="0"/>
+      </a:lnRef>
+      <a:fillRef idx="1">
+        <a:scrgbClr r="0" g="0" b="0"/>
+      </a:fillRef>
+      <a:effectRef idx="0">
+        <a:scrgbClr r="0" g="0" b="0"/>
+      </a:effectRef>
+      <a:fontRef idx="minor">
+        <a:schemeClr val="lt1"/>
+      </a:fontRef>
+    </dgm:style>
+  </dgm:styleLbl>
+  <dgm:styleLbl name="node3">
+    <dgm:scene3d>
+      <a:camera prst="orthographicFront"/>
+      <a:lightRig rig="threePt" dir="t"/>
+    </dgm:scene3d>
+    <dgm:sp3d/>
+    <dgm:txPr/>
+    <dgm:style>
+      <a:lnRef idx="2">
+        <a:scrgbClr r="0" g="0" b="0"/>
+      </a:lnRef>
+      <a:fillRef idx="1">
+        <a:scrgbClr r="0" g="0" b="0"/>
+      </a:fillRef>
+      <a:effectRef idx="0">
+        <a:scrgbClr r="0" g="0" b="0"/>
+      </a:effectRef>
+      <a:fontRef idx="minor">
+        <a:schemeClr val="lt1"/>
+      </a:fontRef>
+    </dgm:style>
+  </dgm:styleLbl>
+  <dgm:styleLbl name="node4">
+    <dgm:scene3d>
+      <a:camera prst="orthographicFront"/>
+      <a:lightRig rig="threePt" dir="t"/>
+    </dgm:scene3d>
+    <dgm:sp3d/>
+    <dgm:txPr/>
+    <dgm:style>
+      <a:lnRef idx="2">
+        <a:scrgbClr r="0" g="0" b="0"/>
+      </a:lnRef>
+      <a:fillRef idx="1">
+        <a:scrgbClr r="0" g="0" b="0"/>
+      </a:fillRef>
+      <a:effectRef idx="0">
+        <a:scrgbClr r="0" g="0" b="0"/>
+      </a:effectRef>
+      <a:fontRef idx="minor">
+        <a:schemeClr val="lt1"/>
+      </a:fontRef>
+    </dgm:style>
+  </dgm:styleLbl>
+  <dgm:styleLbl name="fgImgPlace1">
+    <dgm:scene3d>
+      <a:camera prst="orthographicFront"/>
+      <a:lightRig rig="threePt" dir="t"/>
+    </dgm:scene3d>
+    <dgm:sp3d/>
+    <dgm:txPr/>
+    <dgm:style>
+      <a:lnRef idx="2">
+        <a:scrgbClr r="0" g="0" b="0"/>
+      </a:lnRef>
+      <a:fillRef idx="1">
+        <a:scrgbClr r="0" g="0" b="0"/>
+      </a:fillRef>
+      <a:effectRef idx="0">
+        <a:scrgbClr r="0" g="0" b="0"/>
+      </a:effectRef>
+      <a:fontRef idx="minor"/>
+    </dgm:style>
+  </dgm:styleLbl>
+  <dgm:styleLbl name="alignImgPlace1">
+    <dgm:scene3d>
+      <a:camera prst="orthographicFront"/>
+      <a:lightRig rig="threePt" dir="t"/>
+    </dgm:scene3d>
+    <dgm:sp3d/>
+    <dgm:txPr/>
+    <dgm:style>
+      <a:lnRef idx="2">
+        <a:scrgbClr r="0" g="0" b="0"/>
+      </a:lnRef>
+      <a:fillRef idx="1">
+        <a:scrgbClr r="0" g="0" b="0"/>
+      </a:fillRef>
+      <a:effectRef idx="0">
+        <a:scrgbClr r="0" g="0" b="0"/>
+      </a:effectRef>
+      <a:fontRef idx="minor"/>
+    </dgm:style>
+  </dgm:styleLbl>
+  <dgm:styleLbl name="bgImgPlace1">
+    <dgm:scene3d>
+      <a:camera prst="orthographicFront"/>
+      <a:lightRig rig="threePt" dir="t"/>
+    </dgm:scene3d>
+    <dgm:sp3d/>
+    <dgm:txPr/>
+    <dgm:style>
+      <a:lnRef idx="2">
+        <a:scrgbClr r="0" g="0" b="0"/>
+      </a:lnRef>
+      <a:fillRef idx="1">
+        <a:scrgbClr r="0" g="0" b="0"/>
+      </a:fillRef>
+      <a:effectRef idx="0">
+        <a:scrgbClr r="0" g="0" b="0"/>
+      </a:effectRef>
+      <a:fontRef idx="minor"/>
+    </dgm:style>
+  </dgm:styleLbl>
+  <dgm:styleLbl name="sibTrans2D1">
+    <dgm:scene3d>
+      <a:camera prst="orthographicFront"/>
+      <a:lightRig rig="threePt" dir="t"/>
+    </dgm:scene3d>
+    <dgm:sp3d/>
+    <dgm:txPr/>
+    <dgm:style>
+      <a:lnRef idx="0">
+        <a:scrgbClr r="0" g="0" b="0"/>
+      </a:lnRef>
+      <a:fillRef idx="1">
+        <a:scrgbClr r="0" g="0" b="0"/>
+      </a:fillRef>
+      <a:effectRef idx="0">
+        <a:scrgbClr r="0" g="0" b="0"/>
+      </a:effectRef>
+      <a:fontRef idx="minor">
+        <a:schemeClr val="lt1"/>
+      </a:fontRef>
+    </dgm:style>
+  </dgm:styleLbl>
+  <dgm:styleLbl name="fgSibTrans2D1">
+    <dgm:scene3d>
+      <a:camera prst="orthographicFront"/>
+      <a:lightRig rig="threePt" dir="t"/>
+    </dgm:scene3d>
+    <dgm:sp3d/>
+    <dgm:txPr/>
+    <dgm:style>
+      <a:lnRef idx="0">
+        <a:scrgbClr r="0" g="0" b="0"/>
+      </a:lnRef>
+      <a:fillRef idx="1">
+        <a:scrgbClr r="0" g="0" b="0"/>
+      </a:fillRef>
+      <a:effectRef idx="0">
+        <a:scrgbClr r="0" g="0" b="0"/>
+      </a:effectRef>
+      <a:fontRef idx="minor">
+        <a:schemeClr val="lt1"/>
+      </a:fontRef>
+    </dgm:style>
+  </dgm:styleLbl>
+  <dgm:styleLbl name="bgSibTrans2D1">
+    <dgm:scene3d>
+      <a:camera prst="orthographicFront"/>
+      <a:lightRig rig="threePt" dir="t"/>
+    </dgm:scene3d>
+    <dgm:sp3d/>
+    <dgm:txPr/>
+    <dgm:style>
+      <a:lnRef idx="0">
+        <a:scrgbClr r="0" g="0" b="0"/>
+      </a:lnRef>
+      <a:fillRef idx="1">
+        <a:scrgbClr r="0" g="0" b="0"/>
+      </a:fillRef>
+      <a:effectRef idx="0">
+        <a:scrgbClr r="0" g="0" b="0"/>
+      </a:effectRef>
+      <a:fontRef idx="minor">
+        <a:schemeClr val="lt1"/>
+      </a:fontRef>
+    </dgm:style>
+  </dgm:styleLbl>
+  <dgm:styleLbl name="sibTrans1D1">
+    <dgm:scene3d>
+      <a:camera prst="orthographicFront"/>
+      <a:lightRig rig="threePt" dir="t"/>
+    </dgm:scene3d>
+    <dgm:sp3d/>
+    <dgm:txPr/>
+    <dgm:style>
+      <a:lnRef idx="1">
+        <a:scrgbClr r="0" g="0" b="0"/>
+      </a:lnRef>
+      <a:fillRef idx="0">
+        <a:scrgbClr r="0" g="0" b="0"/>
+      </a:fillRef>
+      <a:effectRef idx="0">
+        <a:scrgbClr r="0" g="0" b="0"/>
+      </a:effectRef>
+      <a:fontRef idx="minor"/>
+    </dgm:style>
+  </dgm:styleLbl>
+  <dgm:styleLbl name="callout">
+    <dgm:scene3d>
+      <a:camera prst="orthographicFront"/>
+      <a:lightRig rig="threePt" dir="t"/>
+    </dgm:scene3d>
+    <dgm:sp3d/>
+    <dgm:txPr/>
+    <dgm:style>
+      <a:lnRef idx="2">
+        <a:scrgbClr r="0" g="0" b="0"/>
+      </a:lnRef>
+      <a:fillRef idx="1">
+        <a:scrgbClr r="0" g="0" b="0"/>
+      </a:fillRef>
+      <a:effectRef idx="0">
+        <a:scrgbClr r="0" g="0" b="0"/>
+      </a:effectRef>
+      <a:fontRef idx="minor"/>
+    </dgm:style>
+  </dgm:styleLbl>
+  <dgm:styleLbl name="asst0">
+    <dgm:scene3d>
+      <a:camera prst="orthographicFront"/>
+      <a:lightRig rig="threePt" dir="t"/>
+    </dgm:scene3d>
+    <dgm:sp3d/>
+    <dgm:txPr/>
+    <dgm:style>
+      <a:lnRef idx="2">
+        <a:scrgbClr r="0" g="0" b="0"/>
+      </a:lnRef>
+      <a:fillRef idx="1">
+        <a:scrgbClr r="0" g="0" b="0"/>
+      </a:fillRef>
+      <a:effectRef idx="0">
+        <a:scrgbClr r="0" g="0" b="0"/>
+      </a:effectRef>
+      <a:fontRef idx="minor">
+        <a:schemeClr val="lt1"/>
+      </a:fontRef>
+    </dgm:style>
+  </dgm:styleLbl>
+  <dgm:styleLbl name="asst1">
+    <dgm:scene3d>
+      <a:camera prst="orthographicFront"/>
+      <a:lightRig rig="threePt" dir="t"/>
+    </dgm:scene3d>
+    <dgm:sp3d/>
+    <dgm:txPr/>
+    <dgm:style>
+      <a:lnRef idx="2">
+        <a:scrgbClr r="0" g="0" b="0"/>
+      </a:lnRef>
+      <a:fillRef idx="1">
+        <a:scrgbClr r="0" g="0" b="0"/>
+      </a:fillRef>
+      <a:effectRef idx="0">
+        <a:scrgbClr r="0" g="0" b="0"/>
+      </a:effectRef>
+      <a:fontRef idx="minor">
+        <a:schemeClr val="lt1"/>
+      </a:fontRef>
+    </dgm:style>
+  </dgm:styleLbl>
+  <dgm:styleLbl name="asst2">
+    <dgm:scene3d>
+      <a:camera prst="orthographicFront"/>
+      <a:lightRig rig="threePt" dir="t"/>
+    </dgm:scene3d>
+    <dgm:sp3d/>
+    <dgm:txPr/>
+    <dgm:style>
+      <a:lnRef idx="2">
+        <a:scrgbClr r="0" g="0" b="0"/>
+      </a:lnRef>
+      <a:fillRef idx="1">
+        <a:scrgbClr r="0" g="0" b="0"/>
+      </a:fillRef>
+      <a:effectRef idx="0">
+        <a:scrgbClr r="0" g="0" b="0"/>
+      </a:effectRef>
+      <a:fontRef idx="minor">
+        <a:schemeClr val="lt1"/>
+      </a:fontRef>
+    </dgm:style>
+  </dgm:styleLbl>
+  <dgm:styleLbl name="asst3">
+    <dgm:scene3d>
+      <a:camera prst="orthographicFront"/>
+      <a:lightRig rig="threePt" dir="t"/>
+    </dgm:scene3d>
+    <dgm:sp3d/>
+    <dgm:txPr/>
+    <dgm:style>
+      <a:lnRef idx="2">
+        <a:scrgbClr r="0" g="0" b="0"/>
+      </a:lnRef>
+      <a:fillRef idx="1">
+        <a:scrgbClr r="0" g="0" b="0"/>
+      </a:fillRef>
+      <a:effectRef idx="0">
+        <a:scrgbClr r="0" g="0" b="0"/>
+      </a:effectRef>
+      <a:fontRef idx="minor">
+        <a:schemeClr val="lt1"/>
+      </a:fontRef>
+    </dgm:style>
+  </dgm:styleLbl>
+  <dgm:styleLbl name="asst4">
+    <dgm:scene3d>
+      <a:camera prst="orthographicFront"/>
+      <a:lightRig rig="threePt" dir="t"/>
+    </dgm:scene3d>
+    <dgm:sp3d/>
+    <dgm:txPr/>
+    <dgm:style>
+      <a:lnRef idx="2">
+        <a:scrgbClr r="0" g="0" b="0"/>
+      </a:lnRef>
+      <a:fillRef idx="1">
+        <a:scrgbClr r="0" g="0" b="0"/>
+      </a:fillRef>
+      <a:effectRef idx="0">
+        <a:scrgbClr r="0" g="0" b="0"/>
+      </a:effectRef>
+      <a:fontRef idx="minor">
+        <a:schemeClr val="lt1"/>
+      </a:fontRef>
+    </dgm:style>
+  </dgm:styleLbl>
+  <dgm:styleLbl name="parChTrans2D1">
+    <dgm:scene3d>
+      <a:camera prst="orthographicFront"/>
+      <a:lightRig rig="threePt" dir="t"/>
+    </dgm:scene3d>
+    <dgm:sp3d/>
+    <dgm:txPr/>
+    <dgm:style>
+      <a:lnRef idx="2">
+        <a:scrgbClr r="0" g="0" b="0"/>
+      </a:lnRef>
+      <a:fillRef idx="1">
+        <a:scrgbClr r="0" g="0" b="0"/>
+      </a:fillRef>
+      <a:effectRef idx="0">
+        <a:scrgbClr r="0" g="0" b="0"/>
+      </a:effectRef>
+      <a:fontRef idx="minor">
+        <a:schemeClr val="lt1"/>
+      </a:fontRef>
+    </dgm:style>
+  </dgm:styleLbl>
+  <dgm:styleLbl name="parChTrans2D2">
+    <dgm:scene3d>
+      <a:camera prst="orthographicFront"/>
+      <a:lightRig rig="threePt" dir="t"/>
+    </dgm:scene3d>
+    <dgm:sp3d/>
+    <dgm:txPr/>
+    <dgm:style>
+      <a:lnRef idx="2">
+        <a:scrgbClr r="0" g="0" b="0"/>
+      </a:lnRef>
+      <a:fillRef idx="1">
+        <a:scrgbClr r="0" g="0" b="0"/>
+      </a:fillRef>
+      <a:effectRef idx="0">
+        <a:scrgbClr r="0" g="0" b="0"/>
+      </a:effectRef>
+      <a:fontRef idx="minor">
+        <a:schemeClr val="lt1"/>
+      </a:fontRef>
+    </dgm:style>
+  </dgm:styleLbl>
+  <dgm:styleLbl name="parChTrans2D3">
+    <dgm:scene3d>
+      <a:camera prst="orthographicFront"/>
+      <a:lightRig rig="threePt" dir="t"/>
+    </dgm:scene3d>
+    <dgm:sp3d/>
+    <dgm:txPr/>
+    <dgm:style>
+      <a:lnRef idx="2">
+        <a:scrgbClr r="0" g="0" b="0"/>
+      </a:lnRef>
+      <a:fillRef idx="1">
+        <a:scrgbClr r="0" g="0" b="0"/>
+      </a:fillRef>
+      <a:effectRef idx="0">
+        <a:scrgbClr r="0" g="0" b="0"/>
+      </a:effectRef>
+      <a:fontRef idx="minor">
+        <a:schemeClr val="lt1"/>
+      </a:fontRef>
+    </dgm:style>
+  </dgm:styleLbl>
+  <dgm:styleLbl name="parChTrans2D4">
+    <dgm:scene3d>
+      <a:camera prst="orthographicFront"/>
+      <a:lightRig rig="threePt" dir="t"/>
+    </dgm:scene3d>
+    <dgm:sp3d/>
+    <dgm:txPr/>
+    <dgm:style>
+      <a:lnRef idx="2">
+        <a:scrgbClr r="0" g="0" b="0"/>
+      </a:lnRef>
+      <a:fillRef idx="1">
+        <a:scrgbClr r="0" g="0" b="0"/>
+      </a:fillRef>
+      <a:effectRef idx="0">
+        <a:scrgbClr r="0" g="0" b="0"/>
+      </a:effectRef>
+      <a:fontRef idx="minor">
+        <a:schemeClr val="lt1"/>
+      </a:fontRef>
+    </dgm:style>
+  </dgm:styleLbl>
+  <dgm:styleLbl name="parChTrans1D1">
+    <dgm:scene3d>
+      <a:camera prst="orthographicFront"/>
+      <a:lightRig rig="threePt" dir="t"/>
+    </dgm:scene3d>
+    <dgm:sp3d/>
+    <dgm:txPr/>
+    <dgm:style>
+      <a:lnRef idx="2">
+        <a:scrgbClr r="0" g="0" b="0"/>
+      </a:lnRef>
+      <a:fillRef idx="0">
+        <a:scrgbClr r="0" g="0" b="0"/>
+      </a:fillRef>
+      <a:effectRef idx="0">
+        <a:scrgbClr r="0" g="0" b="0"/>
+      </a:effectRef>
+      <a:fontRef idx="minor"/>
+    </dgm:style>
+  </dgm:styleLbl>
+  <dgm:styleLbl name="parChTrans1D2">
+    <dgm:scene3d>
+      <a:camera prst="orthographicFront"/>
+      <a:lightRig rig="threePt" dir="t"/>
+    </dgm:scene3d>
+    <dgm:sp3d/>
+    <dgm:txPr/>
+    <dgm:style>
+      <a:lnRef idx="2">
+        <a:scrgbClr r="0" g="0" b="0"/>
+      </a:lnRef>
+      <a:fillRef idx="0">
+        <a:scrgbClr r="0" g="0" b="0"/>
+      </a:fillRef>
+      <a:effectRef idx="0">
+        <a:scrgbClr r="0" g="0" b="0"/>
+      </a:effectRef>
+      <a:fontRef idx="minor"/>
+    </dgm:style>
+  </dgm:styleLbl>
+  <dgm:styleLbl name="parChTrans1D3">
+    <dgm:scene3d>
+      <a:camera prst="orthographicFront"/>
+      <a:lightRig rig="threePt" dir="t"/>
+    </dgm:scene3d>
+    <dgm:sp3d/>
+    <dgm:txPr/>
+    <dgm:style>
+      <a:lnRef idx="2">
+        <a:scrgbClr r="0" g="0" b="0"/>
+      </a:lnRef>
+      <a:fillRef idx="0">
+        <a:scrgbClr r="0" g="0" b="0"/>
+      </a:fillRef>
+      <a:effectRef idx="0">
+        <a:scrgbClr r="0" g="0" b="0"/>
+      </a:effectRef>
+      <a:fontRef idx="minor"/>
+    </dgm:style>
+  </dgm:styleLbl>
+  <dgm:styleLbl name="parChTrans1D4">
+    <dgm:scene3d>
+      <a:camera prst="orthographicFront"/>
+      <a:lightRig rig="threePt" dir="t"/>
+    </dgm:scene3d>
+    <dgm:sp3d/>
+    <dgm:txPr/>
+    <dgm:style>
+      <a:lnRef idx="2">
+        <a:scrgbClr r="0" g="0" b="0"/>
+      </a:lnRef>
+      <a:fillRef idx="0">
+        <a:scrgbClr r="0" g="0" b="0"/>
+      </a:fillRef>
+      <a:effectRef idx="0">
+        <a:scrgbClr r="0" g="0" b="0"/>
+      </a:effectRef>
+      <a:fontRef idx="minor"/>
+    </dgm:style>
+  </dgm:styleLbl>
+  <dgm:styleLbl name="fgAcc1">
+    <dgm:scene3d>
+      <a:camera prst="orthographicFront"/>
+      <a:lightRig rig="threePt" dir="t"/>
+    </dgm:scene3d>
+    <dgm:sp3d/>
+    <dgm:txPr/>
+    <dgm:style>
+      <a:lnRef idx="2">
+        <a:scrgbClr r="0" g="0" b="0"/>
+      </a:lnRef>
+      <a:fillRef idx="1">
+        <a:scrgbClr r="0" g="0" b="0"/>
+      </a:fillRef>
+      <a:effectRef idx="0">
+        <a:scrgbClr r="0" g="0" b="0"/>
+      </a:effectRef>
+      <a:fontRef idx="minor"/>
+    </dgm:style>
+  </dgm:styleLbl>
+  <dgm:styleLbl name="conFgAcc1">
+    <dgm:scene3d>
+      <a:camera prst="orthographicFront"/>
+      <a:lightRig rig="threePt" dir="t"/>
+    </dgm:scene3d>
+    <dgm:sp3d/>
+    <dgm:txPr/>
+    <dgm:style>
+      <a:lnRef idx="2">
+        <a:scrgbClr r="0" g="0" b="0"/>
+      </a:lnRef>
+      <a:fillRef idx="1">
+        <a:scrgbClr r="0" g="0" b="0"/>
+      </a:fillRef>
+      <a:effectRef idx="0">
+        <a:scrgbClr r="0" g="0" b="0"/>
+      </a:effectRef>
+      <a:fontRef idx="minor"/>
+    </dgm:style>
+  </dgm:styleLbl>
+  <dgm:styleLbl name="alignAcc1">
+    <dgm:scene3d>
+      <a:camera prst="orthographicFront"/>
+      <a:lightRig rig="threePt" dir="t"/>
+    </dgm:scene3d>
+    <dgm:sp3d/>
+    <dgm:txPr/>
+    <dgm:style>
+      <a:lnRef idx="2">
+        <a:scrgbClr r="0" g="0" b="0"/>
+      </a:lnRef>
+      <a:fillRef idx="1">
+        <a:scrgbClr r="0" g="0" b="0"/>
+      </a:fillRef>
+      <a:effectRef idx="0">
+        <a:scrgbClr r="0" g="0" b="0"/>
+      </a:effectRef>
+      <a:fontRef idx="minor"/>
+    </dgm:style>
+  </dgm:styleLbl>
+  <dgm:styleLbl name="trAlignAcc1">
+    <dgm:scene3d>
+      <a:camera prst="orthographicFront"/>
+      <a:lightRig rig="threePt" dir="t"/>
+    </dgm:scene3d>
+    <dgm:sp3d/>
+    <dgm:txPr/>
+    <dgm:style>
+      <a:lnRef idx="1">
+        <a:scrgbClr r="0" g="0" b="0"/>
+      </a:lnRef>
+      <a:fillRef idx="1">
+        <a:scrgbClr r="0" g="0" b="0"/>
+      </a:fillRef>
+      <a:effectRef idx="0">
+        <a:scrgbClr r="0" g="0" b="0"/>
+      </a:effectRef>
+      <a:fontRef idx="minor"/>
+    </dgm:style>
+  </dgm:styleLbl>
+  <dgm:styleLbl name="bgAcc1">
+    <dgm:scene3d>
+      <a:camera prst="orthographicFront"/>
+      <a:lightRig rig="threePt" dir="t"/>
+    </dgm:scene3d>
+    <dgm:sp3d/>
+    <dgm:txPr/>
+    <dgm:style>
+      <a:lnRef idx="2">
+        <a:scrgbClr r="0" g="0" b="0"/>
+      </a:lnRef>
+      <a:fillRef idx="1">
+        <a:scrgbClr r="0" g="0" b="0"/>
+      </a:fillRef>
+      <a:effectRef idx="0">
+        <a:scrgbClr r="0" g="0" b="0"/>
+      </a:effectRef>
+      <a:fontRef idx="minor"/>
+    </dgm:style>
+  </dgm:styleLbl>
+  <dgm:styleLbl name="solidFgAcc1">
+    <dgm:scene3d>
+      <a:camera prst="orthographicFront"/>
+      <a:lightRig rig="threePt" dir="t"/>
+    </dgm:scene3d>
+    <dgm:sp3d/>
+    <dgm:txPr/>
+    <dgm:style>
+      <a:lnRef idx="2">
+        <a:scrgbClr r="0" g="0" b="0"/>
+      </a:lnRef>
+      <a:fillRef idx="1">
+        <a:scrgbClr r="0" g="0" b="0"/>
+      </a:fillRef>
+      <a:effectRef idx="0">
+        <a:scrgbClr r="0" g="0" b="0"/>
+      </a:effectRef>
+      <a:fontRef idx="minor"/>
+    </dgm:style>
+  </dgm:styleLbl>
+  <dgm:styleLbl name="solidAlignAcc1">
+    <dgm:scene3d>
+      <a:camera prst="orthographicFront"/>
+      <a:lightRig rig="threePt" dir="t"/>
+    </dgm:scene3d>
+    <dgm:sp3d/>
+    <dgm:txPr/>
+    <dgm:style>
+      <a:lnRef idx="2">
+        <a:scrgbClr r="0" g="0" b="0"/>
+      </a:lnRef>
+      <a:fillRef idx="1">
+        <a:scrgbClr r="0" g="0" b="0"/>
+      </a:fillRef>
+      <a:effectRef idx="0">
+        <a:scrgbClr r="0" g="0" b="0"/>
+      </a:effectRef>
+      <a:fontRef idx="minor"/>
+    </dgm:style>
+  </dgm:styleLbl>
+  <dgm:styleLbl name="solidBgAcc1">
+    <dgm:scene3d>
+      <a:camera prst="orthographicFront"/>
+      <a:lightRig rig="threePt" dir="t"/>
+    </dgm:scene3d>
+    <dgm:sp3d/>
+    <dgm:txPr/>
+    <dgm:style>
+      <a:lnRef idx="2">
+        <a:scrgbClr r="0" g="0" b="0"/>
+      </a:lnRef>
+      <a:fillRef idx="1">
+        <a:scrgbClr r="0" g="0" b="0"/>
+      </a:fillRef>
+      <a:effectRef idx="0">
+        <a:scrgbClr r="0" g="0" b="0"/>
+      </a:effectRef>
+      <a:fontRef idx="minor"/>
+    </dgm:style>
+  </dgm:styleLbl>
+  <dgm:styleLbl name="fgAccFollowNode1">
+    <dgm:scene3d>
+      <a:camera prst="orthographicFront"/>
+      <a:lightRig rig="threePt" dir="t"/>
+    </dgm:scene3d>
+    <dgm:sp3d/>
+    <dgm:txPr/>
+    <dgm:style>
+      <a:lnRef idx="2">
+        <a:scrgbClr r="0" g="0" b="0"/>
+      </a:lnRef>
+      <a:fillRef idx="1">
+        <a:scrgbClr r="0" g="0" b="0"/>
+      </a:fillRef>
+      <a:effectRef idx="0">
+        <a:scrgbClr r="0" g="0" b="0"/>
+      </a:effectRef>
+      <a:fontRef idx="minor"/>
+    </dgm:style>
+  </dgm:styleLbl>
+  <dgm:styleLbl name="alignAccFollowNode1">
+    <dgm:scene3d>
+      <a:camera prst="orthographicFront"/>
+      <a:lightRig rig="threePt" dir="t"/>
+    </dgm:scene3d>
+    <dgm:sp3d/>
+    <dgm:txPr/>
+    <dgm:style>
+      <a:lnRef idx="2">
+        <a:scrgbClr r="0" g="0" b="0"/>
+      </a:lnRef>
+      <a:fillRef idx="1">
+        <a:scrgbClr r="0" g="0" b="0"/>
+      </a:fillRef>
+      <a:effectRef idx="0">
+        <a:scrgbClr r="0" g="0" b="0"/>
+      </a:effectRef>
+      <a:fontRef idx="minor"/>
+    </dgm:style>
+  </dgm:styleLbl>
+  <dgm:styleLbl name="bgAccFollowNode1">
+    <dgm:scene3d>
+      <a:camera prst="orthographicFront"/>
+      <a:lightRig rig="threePt" dir="t"/>
+    </dgm:scene3d>
+    <dgm:sp3d/>
+    <dgm:txPr/>
+    <dgm:style>
+      <a:lnRef idx="2">
+        <a:scrgbClr r="0" g="0" b="0"/>
+      </a:lnRef>
+      <a:fillRef idx="1">
+        <a:scrgbClr r="0" g="0" b="0"/>
+      </a:fillRef>
+      <a:effectRef idx="0">
+        <a:scrgbClr r="0" g="0" b="0"/>
+      </a:effectRef>
+      <a:fontRef idx="minor"/>
+    </dgm:style>
+  </dgm:styleLbl>
+  <dgm:styleLbl name="fgAcc0">
+    <dgm:scene3d>
+      <a:camera prst="orthographicFront"/>
+      <a:lightRig rig="threePt" dir="t"/>
+    </dgm:scene3d>
+    <dgm:sp3d/>
+    <dgm:txPr/>
+    <dgm:style>
+      <a:lnRef idx="2">
+        <a:scrgbClr r="0" g="0" b="0"/>
+      </a:lnRef>
+      <a:fillRef idx="1">
+        <a:scrgbClr r="0" g="0" b="0"/>
+      </a:fillRef>
+      <a:effectRef idx="0">
+        <a:scrgbClr r="0" g="0" b="0"/>
+      </a:effectRef>
+      <a:fontRef idx="minor"/>
+    </dgm:style>
+  </dgm:styleLbl>
+  <dgm:styleLbl name="fgAcc2">
+    <dgm:scene3d>
+      <a:camera prst="orthographicFront"/>
+      <a:lightRig rig="threePt" dir="t"/>
+    </dgm:scene3d>
+    <dgm:sp3d/>
+    <dgm:txPr/>
+    <dgm:style>
+      <a:lnRef idx="2">
+        <a:scrgbClr r="0" g="0" b="0"/>
+      </a:lnRef>
+      <a:fillRef idx="1">
+        <a:scrgbClr r="0" g="0" b="0"/>
+      </a:fillRef>
+      <a:effectRef idx="0">
+        <a:scrgbClr r="0" g="0" b="0"/>
+      </a:effectRef>
+      <a:fontRef idx="minor"/>
+    </dgm:style>
+  </dgm:styleLbl>
+  <dgm:styleLbl name="fgAcc3">
+    <dgm:scene3d>
+      <a:camera prst="orthographicFront"/>
+      <a:lightRig rig="threePt" dir="t"/>
+    </dgm:scene3d>
+    <dgm:sp3d/>
+    <dgm:txPr/>
+    <dgm:style>
+      <a:lnRef idx="2">
+        <a:scrgbClr r="0" g="0" b="0"/>
+      </a:lnRef>
+      <a:fillRef idx="1">
+        <a:scrgbClr r="0" g="0" b="0"/>
+      </a:fillRef>
+      <a:effectRef idx="0">
+        <a:scrgbClr r="0" g="0" b="0"/>
+      </a:effectRef>
+      <a:fontRef idx="minor"/>
+    </dgm:style>
+  </dgm:styleLbl>
+  <dgm:styleLbl name="fgAcc4">
+    <dgm:scene3d>
+      <a:camera prst="orthographicFront"/>
+      <a:lightRig rig="threePt" dir="t"/>
+    </dgm:scene3d>
+    <dgm:sp3d/>
+    <dgm:txPr/>
+    <dgm:style>
+      <a:lnRef idx="2">
+        <a:scrgbClr r="0" g="0" b="0"/>
+      </a:lnRef>
+      <a:fillRef idx="1">
+        <a:scrgbClr r="0" g="0" b="0"/>
+      </a:fillRef>
+      <a:effectRef idx="0">
+        <a:scrgbClr r="0" g="0" b="0"/>
+      </a:effectRef>
+      <a:fontRef idx="minor"/>
+    </dgm:style>
+  </dgm:styleLbl>
+  <dgm:styleLbl name="bgShp">
+    <dgm:scene3d>
+      <a:camera prst="orthographicFront"/>
+      <a:lightRig rig="threePt" dir="t"/>
+    </dgm:scene3d>
+    <dgm:sp3d/>
+    <dgm:txPr/>
+    <dgm:style>
+      <a:lnRef idx="0">
+        <a:scrgbClr r="0" g="0" b="0"/>
+      </a:lnRef>
+      <a:fillRef idx="1">
+        <a:scrgbClr r="0" g="0" b="0"/>
+      </a:fillRef>
+      <a:effectRef idx="0">
+        <a:scrgbClr r="0" g="0" b="0"/>
+      </a:effectRef>
+      <a:fontRef idx="minor"/>
+    </dgm:style>
+  </dgm:styleLbl>
+  <dgm:styleLbl name="dkBgShp">
+    <dgm:scene3d>
+      <a:camera prst="orthographicFront"/>
+      <a:lightRig rig="threePt" dir="t"/>
+    </dgm:scene3d>
+    <dgm:sp3d/>
+    <dgm:txPr/>
+    <dgm:style>
+      <a:lnRef idx="0">
+        <a:scrgbClr r="0" g="0" b="0"/>
+      </a:lnRef>
+      <a:fillRef idx="1">
+        <a:scrgbClr r="0" g="0" b="0"/>
+      </a:fillRef>
+      <a:effectRef idx="0">
+        <a:scrgbClr r="0" g="0" b="0"/>
+      </a:effectRef>
+      <a:fontRef idx="minor"/>
+    </dgm:style>
+  </dgm:styleLbl>
+  <dgm:styleLbl name="trBgShp">
+    <dgm:scene3d>
+      <a:camera prst="orthographicFront"/>
+      <a:lightRig rig="threePt" dir="t"/>
+    </dgm:scene3d>
+    <dgm:sp3d/>
+    <dgm:txPr/>
+    <dgm:style>
+      <a:lnRef idx="0">
+        <a:scrgbClr r="0" g="0" b="0"/>
+      </a:lnRef>
+      <a:fillRef idx="1">
+        <a:scrgbClr r="0" g="0" b="0"/>
+      </a:fillRef>
+      <a:effectRef idx="0">
+        <a:scrgbClr r="0" g="0" b="0"/>
+      </a:effectRef>
+      <a:fontRef idx="minor"/>
+    </dgm:style>
+  </dgm:styleLbl>
+  <dgm:styleLbl name="fgShp">
+    <dgm:scene3d>
+      <a:camera prst="orthographicFront"/>
+      <a:lightRig rig="threePt" dir="t"/>
+    </dgm:scene3d>
+    <dgm:sp3d/>
+    <dgm:txPr/>
+    <dgm:style>
+      <a:lnRef idx="2">
+        <a:scrgbClr r="0" g="0" b="0"/>
+      </a:lnRef>
+      <a:fillRef idx="1">
+        <a:scrgbClr r="0" g="0" b="0"/>
+      </a:fillRef>
+      <a:effectRef idx="0">
+        <a:scrgbClr r="0" g="0" b="0"/>
+      </a:effectRef>
+      <a:fontRef idx="minor"/>
+    </dgm:style>
+  </dgm:styleLbl>
+  <dgm:styleLbl name="revTx">
+    <dgm:scene3d>
+      <a:camera prst="orthographicFront"/>
+      <a:lightRig rig="threePt" dir="t"/>
+    </dgm:scene3d>
+    <dgm:sp3d/>
+    <dgm:txPr/>
+    <dgm:style>
+      <a:lnRef idx="0">
+        <a:scrgbClr r="0" g="0" b="0"/>
+      </a:lnRef>
+      <a:fillRef idx="0">
+        <a:scrgbClr r="0" g="0" b="0"/>
+      </a:fillRef>
+      <a:effectRef idx="0">
+        <a:scrgbClr r="0" g="0" b="0"/>
+      </a:effectRef>
+      <a:fontRef idx="minor"/>
+    </dgm:style>
+  </dgm:styleLbl>
+</dgm:styleDef>
 </file>
 
 <file path=word/theme/theme1.xml><?xml version="1.0" encoding="utf-8"?>

</xml_diff>